<commit_message>
Data materi html diubah sedikit, rancangan struktur navigasi selesai
</commit_message>
<xml_diff>
--- a/BAB III/Bab 3-Revisi1.docx
+++ b/BAB III/Bab 3-Revisi1.docx
@@ -2432,6 +2432,15 @@
               </w:rPr>
               <w:t>HTML Style</w:t>
             </w:r>
+            <w:r>
+              <w:rPr>
+                <w:rFonts w:ascii="Times New Roman" w:hAnsi="Times New Roman" w:cs="Times New Roman"/>
+                <w:sz w:val="24"/>
+                <w:szCs w:val="24"/>
+                <w:lang w:val="id-ID" w:eastAsia="en-US"/>
+              </w:rPr>
+              <w:t xml:space="preserve"> dan CSS</w:t>
+            </w:r>
           </w:p>
         </w:tc>
         <w:tc>
@@ -2512,7 +2521,25 @@
                 <w:szCs w:val="24"/>
                 <w:lang w:val="id-ID" w:eastAsia="en-US"/>
               </w:rPr>
-              <w:t>HTML.</w:t>
+              <w:t>HTML</w:t>
+            </w:r>
+            <w:r>
+              <w:rPr>
+                <w:rFonts w:ascii="Times New Roman" w:hAnsi="Times New Roman" w:cs="Times New Roman"/>
+                <w:sz w:val="24"/>
+                <w:szCs w:val="24"/>
+                <w:lang w:val="id-ID" w:eastAsia="en-US"/>
+              </w:rPr>
+              <w:t xml:space="preserve"> serta penggunaan CSS</w:t>
+            </w:r>
+            <w:r>
+              <w:rPr>
+                <w:rFonts w:ascii="Times New Roman" w:hAnsi="Times New Roman" w:cs="Times New Roman"/>
+                <w:sz w:val="24"/>
+                <w:szCs w:val="24"/>
+                <w:lang w:val="id-ID" w:eastAsia="en-US"/>
+              </w:rPr>
+              <w:t>.</w:t>
             </w:r>
           </w:p>
         </w:tc>
@@ -2749,7 +2776,16 @@
                 <w:szCs w:val="24"/>
                 <w:lang w:val="id-ID" w:eastAsia="en-US"/>
               </w:rPr>
-              <w:t>HTML CSS</w:t>
+              <w:t xml:space="preserve">HTML </w:t>
+            </w:r>
+            <w:r>
+              <w:rPr>
+                <w:rFonts w:ascii="Times New Roman" w:hAnsi="Times New Roman" w:cs="Times New Roman"/>
+                <w:sz w:val="24"/>
+                <w:szCs w:val="24"/>
+                <w:lang w:val="id-ID" w:eastAsia="en-US"/>
+              </w:rPr>
+              <w:t>Form</w:t>
             </w:r>
           </w:p>
         </w:tc>
@@ -2776,7 +2812,43 @@
                 <w:szCs w:val="24"/>
                 <w:lang w:val="id-ID" w:eastAsia="en-US"/>
               </w:rPr>
-              <w:t>Materi ini menjelaskan pembuatan CSS dalam HTML.</w:t>
+              <w:t>Materi ini menjelaskan</w:t>
+            </w:r>
+            <w:r>
+              <w:rPr>
+                <w:rFonts w:ascii="Times New Roman" w:hAnsi="Times New Roman" w:cs="Times New Roman"/>
+                <w:sz w:val="24"/>
+                <w:szCs w:val="24"/>
+                <w:lang w:val="id-ID" w:eastAsia="en-US"/>
+              </w:rPr>
+              <w:t xml:space="preserve"> pembuatan</w:t>
+            </w:r>
+            <w:r>
+              <w:rPr>
+                <w:rFonts w:ascii="Times New Roman" w:hAnsi="Times New Roman" w:cs="Times New Roman"/>
+                <w:sz w:val="24"/>
+                <w:szCs w:val="24"/>
+                <w:lang w:val="id-ID" w:eastAsia="en-US"/>
+              </w:rPr>
+              <w:t xml:space="preserve"> </w:t>
+            </w:r>
+            <w:r>
+              <w:rPr>
+                <w:rFonts w:ascii="Times New Roman" w:hAnsi="Times New Roman" w:cs="Times New Roman"/>
+                <w:sz w:val="24"/>
+                <w:szCs w:val="24"/>
+                <w:lang w:val="id-ID" w:eastAsia="en-US"/>
+              </w:rPr>
+              <w:t>form input</w:t>
+            </w:r>
+            <w:r>
+              <w:rPr>
+                <w:rFonts w:ascii="Times New Roman" w:hAnsi="Times New Roman" w:cs="Times New Roman"/>
+                <w:sz w:val="24"/>
+                <w:szCs w:val="24"/>
+                <w:lang w:val="id-ID" w:eastAsia="en-US"/>
+              </w:rPr>
+              <w:t>.</w:t>
             </w:r>
           </w:p>
         </w:tc>
@@ -3870,7 +3942,6 @@
                 <w:szCs w:val="24"/>
                 <w:lang w:val="id-ID" w:eastAsia="en-US"/>
               </w:rPr>
-              <w:lastRenderedPageBreak/>
               <w:t>8</w:t>
             </w:r>
           </w:p>
@@ -3973,6 +4044,7 @@
                 <w:szCs w:val="24"/>
                 <w:lang w:val="id-ID" w:eastAsia="en-US"/>
               </w:rPr>
+              <w:lastRenderedPageBreak/>
               <w:t>9</w:t>
             </w:r>
           </w:p>
@@ -4190,7 +4262,6 @@
     <w:p>
       <w:pPr>
         <w:spacing w:line="360" w:lineRule="auto"/>
-        <w:ind w:firstLine="720"/>
         <w:jc w:val="both"/>
         <w:rPr>
           <w:rFonts w:ascii="Times New Roman" w:hAnsi="Times New Roman" w:cs="Times New Roman"/>
@@ -5204,7 +5275,6 @@
                 <w:szCs w:val="24"/>
                 <w:lang w:val="id-ID" w:eastAsia="en-US"/>
               </w:rPr>
-              <w:lastRenderedPageBreak/>
               <w:t>9</w:t>
             </w:r>
           </w:p>
@@ -5315,6 +5385,7 @@
                 <w:szCs w:val="24"/>
                 <w:lang w:val="id-ID" w:eastAsia="en-US"/>
               </w:rPr>
+              <w:lastRenderedPageBreak/>
               <w:t>10</w:t>
             </w:r>
           </w:p>
@@ -5627,24 +5698,217 @@
           <w:szCs w:val="24"/>
           <w:lang w:val="id-ID" w:eastAsia="en-US"/>
         </w:rPr>
-        <w:t xml:space="preserve"> Perancangan struktur navigasi ini dibagi dua berdasarkan level usernya, yaitu pelajar dan admin. Struktur navigasi pada pelajar yaitu :</w:t>
+        <w:t xml:space="preserve"> Perancangan struktur navigasi ini dibagi dua berdasarkan level usernya, yaitu pelajar dan admin. Struktur navigasi pada pelajar</w:t>
+      </w:r>
+      <w:r>
+        <w:rPr>
+          <w:rFonts w:ascii="Times New Roman" w:hAnsi="Times New Roman" w:cs="Times New Roman"/>
+          <w:sz w:val="24"/>
+          <w:szCs w:val="24"/>
+          <w:lang w:val="id-ID" w:eastAsia="en-US"/>
+        </w:rPr>
+        <w:t xml:space="preserve"> dan admin</w:t>
+      </w:r>
+      <w:r>
+        <w:rPr>
+          <w:rFonts w:ascii="Times New Roman" w:hAnsi="Times New Roman" w:cs="Times New Roman"/>
+          <w:sz w:val="24"/>
+          <w:szCs w:val="24"/>
+          <w:lang w:val="id-ID" w:eastAsia="en-US"/>
+        </w:rPr>
+        <w:t xml:space="preserve"> </w:t>
+      </w:r>
+      <w:r>
+        <w:rPr>
+          <w:rFonts w:ascii="Times New Roman" w:hAnsi="Times New Roman" w:cs="Times New Roman"/>
+          <w:sz w:val="24"/>
+          <w:szCs w:val="24"/>
+          <w:lang w:val="id-ID" w:eastAsia="en-US"/>
+        </w:rPr>
+        <w:t>seperti di bawah berikut.</w:t>
       </w:r>
     </w:p>
     <w:p>
       <w:pPr>
+        <w:keepNext/>
         <w:spacing w:line="360" w:lineRule="auto"/>
-        <w:jc w:val="both"/>
+        <w:jc w:val="center"/>
+        <w:rPr>
+          <w:rFonts w:ascii="Times New Roman" w:hAnsi="Times New Roman" w:cs="Times New Roman"/>
+          <w:sz w:val="24"/>
+          <w:szCs w:val="24"/>
+          <w:lang w:val="id-ID"/>
+        </w:rPr>
+      </w:pPr>
+      <w:r>
         <w:rPr>
           <w:rFonts w:ascii="Times New Roman" w:hAnsi="Times New Roman" w:cs="Times New Roman"/>
           <w:sz w:val="24"/>
           <w:szCs w:val="24"/>
           <w:lang w:val="id-ID" w:eastAsia="en-US"/>
         </w:rPr>
-      </w:pPr>
+        <w:drawing>
+          <wp:inline distT="0" distB="0" distL="0" distR="0" wp14:anchorId="2F86A5D9" wp14:editId="00D06362">
+            <wp:extent cx="5252085" cy="3333750"/>
+            <wp:effectExtent l="0" t="0" r="5715" b="0"/>
+            <wp:docPr id="1" name="Picture 1"/>
+            <wp:cNvGraphicFramePr>
+              <a:graphicFrameLocks xmlns:a="http://schemas.openxmlformats.org/drawingml/2006/main" noChangeAspect="1"/>
+            </wp:cNvGraphicFramePr>
+            <a:graphic xmlns:a="http://schemas.openxmlformats.org/drawingml/2006/main">
+              <a:graphicData uri="http://schemas.openxmlformats.org/drawingml/2006/picture">
+                <pic:pic xmlns:pic="http://schemas.openxmlformats.org/drawingml/2006/picture">
+                  <pic:nvPicPr>
+                    <pic:cNvPr id="1" name=""/>
+                    <pic:cNvPicPr/>
+                  </pic:nvPicPr>
+                  <pic:blipFill>
+                    <a:blip r:embed="rId6"/>
+                    <a:stretch>
+                      <a:fillRect/>
+                    </a:stretch>
+                  </pic:blipFill>
+                  <pic:spPr>
+                    <a:xfrm>
+                      <a:off x="0" y="0"/>
+                      <a:ext cx="5252085" cy="3333750"/>
+                    </a:xfrm>
+                    <a:prstGeom prst="rect">
+                      <a:avLst/>
+                    </a:prstGeom>
+                  </pic:spPr>
+                </pic:pic>
+              </a:graphicData>
+            </a:graphic>
+          </wp:inline>
+        </w:drawing>
+      </w:r>
     </w:p>
     <w:p>
       <w:pPr>
+        <w:pStyle w:val="Caption"/>
         <w:spacing w:line="360" w:lineRule="auto"/>
+        <w:jc w:val="center"/>
+        <w:rPr>
+          <w:rFonts w:ascii="Times New Roman" w:hAnsi="Times New Roman" w:cs="Times New Roman"/>
+          <w:sz w:val="24"/>
+          <w:szCs w:val="24"/>
+          <w:lang w:val="id-ID"/>
+        </w:rPr>
+      </w:pPr>
+      <w:r>
+        <w:rPr>
+          <w:rFonts w:ascii="Times New Roman" w:hAnsi="Times New Roman" w:cs="Times New Roman"/>
+          <w:sz w:val="24"/>
+          <w:szCs w:val="24"/>
+          <w:lang w:val="id-ID"/>
+        </w:rPr>
+        <w:t xml:space="preserve">Gambar 3.1 </w:t>
+      </w:r>
+      <w:r>
+        <w:rPr>
+          <w:rFonts w:ascii="Times New Roman" w:hAnsi="Times New Roman" w:cs="Times New Roman"/>
+          <w:i w:val="0"/>
+          <w:sz w:val="24"/>
+          <w:szCs w:val="24"/>
+          <w:lang w:val="id-ID"/>
+        </w:rPr>
+        <w:t>Struktur Navigasi Pelajar</w:t>
+      </w:r>
+    </w:p>
+    <w:p>
+      <w:pPr>
+        <w:keepNext/>
+        <w:spacing w:line="360" w:lineRule="auto"/>
+        <w:jc w:val="center"/>
+        <w:rPr>
+          <w:rFonts w:ascii="Times New Roman" w:hAnsi="Times New Roman" w:cs="Times New Roman"/>
+          <w:sz w:val="24"/>
+          <w:szCs w:val="24"/>
+          <w:lang w:val="id-ID"/>
+        </w:rPr>
+      </w:pPr>
+      <w:r>
+        <w:rPr>
+          <w:rFonts w:ascii="Times New Roman" w:hAnsi="Times New Roman" w:cs="Times New Roman"/>
+          <w:sz w:val="24"/>
+          <w:szCs w:val="24"/>
+          <w:lang w:val="id-ID" w:eastAsia="en-US"/>
+        </w:rPr>
+        <w:lastRenderedPageBreak/>
+        <w:drawing>
+          <wp:inline distT="0" distB="0" distL="0" distR="0" wp14:anchorId="3C56E0FE" wp14:editId="3180BEE8">
+            <wp:extent cx="5252085" cy="2427605"/>
+            <wp:effectExtent l="0" t="0" r="5715" b="0"/>
+            <wp:docPr id="3" name="Picture 3"/>
+            <wp:cNvGraphicFramePr>
+              <a:graphicFrameLocks xmlns:a="http://schemas.openxmlformats.org/drawingml/2006/main" noChangeAspect="1"/>
+            </wp:cNvGraphicFramePr>
+            <a:graphic xmlns:a="http://schemas.openxmlformats.org/drawingml/2006/main">
+              <a:graphicData uri="http://schemas.openxmlformats.org/drawingml/2006/picture">
+                <pic:pic xmlns:pic="http://schemas.openxmlformats.org/drawingml/2006/picture">
+                  <pic:nvPicPr>
+                    <pic:cNvPr id="1" name=""/>
+                    <pic:cNvPicPr/>
+                  </pic:nvPicPr>
+                  <pic:blipFill>
+                    <a:blip r:embed="rId7"/>
+                    <a:stretch>
+                      <a:fillRect/>
+                    </a:stretch>
+                  </pic:blipFill>
+                  <pic:spPr>
+                    <a:xfrm>
+                      <a:off x="0" y="0"/>
+                      <a:ext cx="5252085" cy="2427605"/>
+                    </a:xfrm>
+                    <a:prstGeom prst="rect">
+                      <a:avLst/>
+                    </a:prstGeom>
+                  </pic:spPr>
+                </pic:pic>
+              </a:graphicData>
+            </a:graphic>
+          </wp:inline>
+        </w:drawing>
+      </w:r>
+    </w:p>
+    <w:p>
+      <w:pPr>
+        <w:pStyle w:val="Caption"/>
+        <w:spacing w:line="360" w:lineRule="auto"/>
+        <w:jc w:val="center"/>
+        <w:rPr>
+          <w:rFonts w:ascii="Times New Roman" w:hAnsi="Times New Roman" w:cs="Times New Roman"/>
+          <w:sz w:val="24"/>
+          <w:szCs w:val="24"/>
+          <w:lang w:val="id-ID"/>
+        </w:rPr>
+      </w:pPr>
+      <w:r>
+        <w:rPr>
+          <w:rFonts w:ascii="Times New Roman" w:hAnsi="Times New Roman" w:cs="Times New Roman"/>
+          <w:sz w:val="24"/>
+          <w:szCs w:val="24"/>
+          <w:lang w:val="id-ID"/>
+        </w:rPr>
+        <w:t xml:space="preserve">Gambar 3.2 </w:t>
+      </w:r>
+      <w:r>
+        <w:rPr>
+          <w:rFonts w:ascii="Times New Roman" w:hAnsi="Times New Roman" w:cs="Times New Roman"/>
+          <w:i w:val="0"/>
+          <w:sz w:val="24"/>
+          <w:szCs w:val="24"/>
+          <w:lang w:val="id-ID"/>
+        </w:rPr>
+        <w:t>Struktur Navigasi Admin</w:t>
+      </w:r>
+    </w:p>
+    <w:p>
+      <w:pPr>
+        <w:spacing w:line="360" w:lineRule="auto"/>
+        <w:ind w:firstLine="720"/>
         <w:jc w:val="both"/>
         <w:rPr>
           <w:rFonts w:ascii="Times New Roman" w:hAnsi="Times New Roman" w:cs="Times New Roman"/>
@@ -5660,83 +5924,152 @@
           <w:szCs w:val="24"/>
           <w:lang w:val="id-ID" w:eastAsia="en-US"/>
         </w:rPr>
+        <w:t>Penjelasan pada struktur navigasi pelajar, diawali dengan halaman Home. Lalu di halaman Home ter</w:t>
+      </w:r>
+      <w:r>
+        <w:rPr>
+          <w:rFonts w:ascii="Times New Roman" w:hAnsi="Times New Roman" w:cs="Times New Roman"/>
+          <w:sz w:val="24"/>
+          <w:szCs w:val="24"/>
+          <w:lang w:val="id-ID" w:eastAsia="en-US"/>
+        </w:rPr>
+        <w:t>sebut dapat beralih</w:t>
+      </w:r>
+      <w:r>
+        <w:rPr>
+          <w:rFonts w:ascii="Times New Roman" w:hAnsi="Times New Roman" w:cs="Times New Roman"/>
+          <w:sz w:val="24"/>
+          <w:szCs w:val="24"/>
+          <w:lang w:val="id-ID" w:eastAsia="en-US"/>
+        </w:rPr>
+        <w:t xml:space="preserve"> ke halaman Login, Tutorial, dan Kuis. Bila tidak punya akun pada saat mem</w:t>
+      </w:r>
+      <w:r>
+        <w:rPr>
+          <w:rFonts w:ascii="Times New Roman" w:hAnsi="Times New Roman" w:cs="Times New Roman"/>
+          <w:sz w:val="24"/>
+          <w:szCs w:val="24"/>
+          <w:lang w:val="id-ID" w:eastAsia="en-US"/>
+        </w:rPr>
+        <w:t>a</w:t>
+      </w:r>
+      <w:r>
+        <w:rPr>
+          <w:rFonts w:ascii="Times New Roman" w:hAnsi="Times New Roman" w:cs="Times New Roman"/>
+          <w:sz w:val="24"/>
+          <w:szCs w:val="24"/>
+          <w:lang w:val="id-ID" w:eastAsia="en-US"/>
+        </w:rPr>
+        <w:t xml:space="preserve">suki halaman Login dapat </w:t>
+      </w:r>
+      <w:r>
+        <w:rPr>
+          <w:rFonts w:ascii="Times New Roman" w:hAnsi="Times New Roman" w:cs="Times New Roman"/>
+          <w:sz w:val="24"/>
+          <w:szCs w:val="24"/>
+          <w:lang w:val="id-ID" w:eastAsia="en-US"/>
+        </w:rPr>
+        <w:t>beralih ke halaman Registrasi</w:t>
+      </w:r>
+      <w:r>
+        <w:rPr>
+          <w:rFonts w:ascii="Times New Roman" w:hAnsi="Times New Roman" w:cs="Times New Roman"/>
+          <w:sz w:val="24"/>
+          <w:szCs w:val="24"/>
+          <w:lang w:val="id-ID" w:eastAsia="en-US"/>
+        </w:rPr>
+        <w:t xml:space="preserve">. Sedangkan untuk penjelasan </w:t>
+      </w:r>
+      <w:r>
+        <w:rPr>
+          <w:rFonts w:ascii="Times New Roman" w:hAnsi="Times New Roman" w:cs="Times New Roman"/>
+          <w:sz w:val="24"/>
+          <w:szCs w:val="24"/>
+          <w:lang w:val="id-ID" w:eastAsia="en-US"/>
+        </w:rPr>
+        <w:t xml:space="preserve">struktur navigasi admin yaitu, diawali dengan halaman Home. Lalu diarahkan ke halaman Login, bila admin lebih dari satu dan tidak mempunyai akun dapat beralih ke halaman Registrasi. </w:t>
+      </w:r>
+      <w:r>
+        <w:rPr>
+          <w:rFonts w:ascii="Times New Roman" w:hAnsi="Times New Roman" w:cs="Times New Roman"/>
+          <w:sz w:val="24"/>
+          <w:szCs w:val="24"/>
+          <w:lang w:val="id-ID" w:eastAsia="en-US"/>
+        </w:rPr>
+        <w:t>Setelah dari halaman Registrasi dan beralih kembali ke halaman Login, langsung diarahkan ke halaman Dashboard. Dan juga di halaman Dashboard dapat melakukan peralihan ke banyak halaman seperti halaman Tambah Materi, Tambah Kuis, dan Set Kuis. Dari banyak halaman yang disebutkan bisa juga melakukan peralihan ke banyak halaman tersebut.</w:t>
+      </w:r>
+    </w:p>
+    <w:p>
+      <w:pPr>
+        <w:pStyle w:val="Style3"/>
+        <w:spacing w:line="360" w:lineRule="auto"/>
+        <w:rPr>
+          <w:rFonts w:cs="Times New Roman"/>
+          <w:szCs w:val="24"/>
+          <w:lang w:eastAsia="en-US"/>
+        </w:rPr>
+      </w:pPr>
+      <w:r>
+        <w:rPr>
+          <w:rFonts w:cs="Times New Roman"/>
+          <w:szCs w:val="24"/>
+          <w:lang w:eastAsia="en-US"/>
+        </w:rPr>
+        <w:t>3.4.2</w:t>
+      </w:r>
+      <w:r>
+        <w:rPr>
+          <w:rFonts w:cs="Times New Roman"/>
+          <w:szCs w:val="24"/>
+          <w:lang w:eastAsia="en-US"/>
+        </w:rPr>
         <w:tab/>
-        <w:t>Sedangkan untuk rancangan navigasi</w:t>
+        <w:t>Rancangan Alur Diagram</w:t>
+      </w:r>
+    </w:p>
+    <w:p>
+      <w:pPr>
+        <w:pStyle w:val="Style3"/>
+        <w:rPr>
+          <w:lang w:eastAsia="en-US"/>
+        </w:rPr>
+      </w:pPr>
+      <w:r>
+        <w:rPr>
+          <w:lang w:eastAsia="en-US"/>
+        </w:rPr>
+        <w:t>3.4.3</w:t>
+      </w:r>
+      <w:r>
+        <w:rPr>
+          <w:lang w:eastAsia="en-US"/>
+        </w:rPr>
+        <w:tab/>
+        <w:t>Rancangan Tampilan Antarmuka</w:t>
+      </w:r>
+    </w:p>
+    <w:p>
+      <w:pPr>
+        <w:pStyle w:val="Style3"/>
+        <w:rPr>
+          <w:lang w:eastAsia="en-US"/>
+        </w:rPr>
+      </w:pPr>
+      <w:r>
+        <w:rPr>
+          <w:lang w:eastAsia="en-US"/>
+        </w:rPr>
+        <w:t>3.4.4</w:t>
+      </w:r>
+      <w:r>
+        <w:rPr>
+          <w:lang w:eastAsia="en-US"/>
+        </w:rPr>
+        <w:tab/>
+        <w:t>Rancangan Database</w:t>
       </w:r>
       <w:bookmarkStart w:id="0" w:name="_GoBack"/>
       <w:bookmarkEnd w:id="0"/>
-      <w:r>
-        <w:rPr>
-          <w:rFonts w:ascii="Times New Roman" w:hAnsi="Times New Roman" w:cs="Times New Roman"/>
-          <w:sz w:val="24"/>
-          <w:szCs w:val="24"/>
-          <w:lang w:val="id-ID" w:eastAsia="en-US"/>
-        </w:rPr>
-        <w:t xml:space="preserve"> pada admin yaitu:</w:t>
-      </w:r>
-    </w:p>
-    <w:p>
-      <w:pPr>
-        <w:pStyle w:val="Style3"/>
-        <w:rPr>
-          <w:lang w:eastAsia="en-US"/>
-        </w:rPr>
-      </w:pPr>
-      <w:r>
-        <w:rPr>
-          <w:lang w:eastAsia="en-US"/>
-        </w:rPr>
-        <w:t>3.4.2</w:t>
-      </w:r>
-      <w:r>
-        <w:rPr>
-          <w:lang w:eastAsia="en-US"/>
-        </w:rPr>
-        <w:tab/>
-        <w:t>Rancangan Alur Diagram</w:t>
-      </w:r>
-    </w:p>
-    <w:p>
-      <w:pPr>
-        <w:pStyle w:val="Style3"/>
-        <w:rPr>
-          <w:lang w:eastAsia="en-US"/>
-        </w:rPr>
-      </w:pPr>
-      <w:r>
-        <w:rPr>
-          <w:lang w:eastAsia="en-US"/>
-        </w:rPr>
-        <w:t>3.4.3</w:t>
-      </w:r>
-      <w:r>
-        <w:rPr>
-          <w:lang w:eastAsia="en-US"/>
-        </w:rPr>
-        <w:tab/>
-        <w:t>Rancangan Tampilan Antarmuka</w:t>
-      </w:r>
-    </w:p>
-    <w:p>
-      <w:pPr>
-        <w:pStyle w:val="Style3"/>
-        <w:rPr>
-          <w:lang w:eastAsia="en-US"/>
-        </w:rPr>
-      </w:pPr>
-      <w:r>
-        <w:rPr>
-          <w:lang w:eastAsia="en-US"/>
-        </w:rPr>
-        <w:t>3.4.4</w:t>
-      </w:r>
-      <w:r>
-        <w:rPr>
-          <w:lang w:eastAsia="en-US"/>
-        </w:rPr>
-        <w:tab/>
-        <w:t>Rancangan Database</w:t>
-      </w:r>
     </w:p>
     <w:sectPr>
       <w:pgSz w:w="12240" w:h="15840"/>
@@ -13034,7 +13367,7 @@
 </file>
 
 <file path=customXml/itemProps1.xml><?xml version="1.0" encoding="utf-8"?>
-<ds:datastoreItem xmlns:ds="http://schemas.openxmlformats.org/officeDocument/2006/customXml" ds:itemID="{5FAF6B36-57EA-48E2-AC59-5F34E5522EA0}">
+<ds:datastoreItem xmlns:ds="http://schemas.openxmlformats.org/officeDocument/2006/customXml" ds:itemID="{E2289138-DE11-44FF-9679-CDFA70542746}">
   <ds:schemaRefs>
     <ds:schemaRef ds:uri="http://schemas.openxmlformats.org/officeDocument/2006/bibliography"/>
   </ds:schemaRefs>

</xml_diff>

<commit_message>
gambar use case dan activity diagram selesai
</commit_message>
<xml_diff>
--- a/BAB III/Bab 3-Revisi1.docx
+++ b/BAB III/Bab 3-Revisi1.docx
@@ -5743,9 +5743,9 @@
       <w:r>
         <w:rPr>
           <w:rFonts w:ascii="Times New Roman" w:hAnsi="Times New Roman" w:cs="Times New Roman"/>
-          <w:sz w:val="24"/>
-          <w:szCs w:val="24"/>
-          <w:lang w:val="id-ID" w:eastAsia="en-US"/>
+          <w:noProof/>
+          <w:sz w:val="24"/>
+          <w:szCs w:val="24"/>
         </w:rPr>
         <w:drawing>
           <wp:inline distT="0" distB="0" distL="0" distR="0" wp14:anchorId="2F86A5D9" wp14:editId="00D06362">
@@ -5831,9 +5831,9 @@
       <w:r>
         <w:rPr>
           <w:rFonts w:ascii="Times New Roman" w:hAnsi="Times New Roman" w:cs="Times New Roman"/>
-          <w:sz w:val="24"/>
-          <w:szCs w:val="24"/>
-          <w:lang w:val="id-ID" w:eastAsia="en-US"/>
+          <w:noProof/>
+          <w:sz w:val="24"/>
+          <w:szCs w:val="24"/>
         </w:rPr>
         <w:lastRenderedPageBreak/>
         <w:drawing>
@@ -5924,70 +5924,7 @@
           <w:szCs w:val="24"/>
           <w:lang w:val="id-ID" w:eastAsia="en-US"/>
         </w:rPr>
-        <w:t>Penjelasan pada struktur navigasi pelajar, diawali dengan halaman Home. Lalu di halaman Home ter</w:t>
-      </w:r>
-      <w:r>
-        <w:rPr>
-          <w:rFonts w:ascii="Times New Roman" w:hAnsi="Times New Roman" w:cs="Times New Roman"/>
-          <w:sz w:val="24"/>
-          <w:szCs w:val="24"/>
-          <w:lang w:val="id-ID" w:eastAsia="en-US"/>
-        </w:rPr>
-        <w:t>sebut dapat beralih</w:t>
-      </w:r>
-      <w:r>
-        <w:rPr>
-          <w:rFonts w:ascii="Times New Roman" w:hAnsi="Times New Roman" w:cs="Times New Roman"/>
-          <w:sz w:val="24"/>
-          <w:szCs w:val="24"/>
-          <w:lang w:val="id-ID" w:eastAsia="en-US"/>
-        </w:rPr>
-        <w:t xml:space="preserve"> ke halaman Login, Tutorial, dan Kuis. Bila tidak punya akun pada saat mem</w:t>
-      </w:r>
-      <w:r>
-        <w:rPr>
-          <w:rFonts w:ascii="Times New Roman" w:hAnsi="Times New Roman" w:cs="Times New Roman"/>
-          <w:sz w:val="24"/>
-          <w:szCs w:val="24"/>
-          <w:lang w:val="id-ID" w:eastAsia="en-US"/>
-        </w:rPr>
-        <w:t>a</w:t>
-      </w:r>
-      <w:r>
-        <w:rPr>
-          <w:rFonts w:ascii="Times New Roman" w:hAnsi="Times New Roman" w:cs="Times New Roman"/>
-          <w:sz w:val="24"/>
-          <w:szCs w:val="24"/>
-          <w:lang w:val="id-ID" w:eastAsia="en-US"/>
-        </w:rPr>
-        <w:t xml:space="preserve">suki halaman Login dapat </w:t>
-      </w:r>
-      <w:r>
-        <w:rPr>
-          <w:rFonts w:ascii="Times New Roman" w:hAnsi="Times New Roman" w:cs="Times New Roman"/>
-          <w:sz w:val="24"/>
-          <w:szCs w:val="24"/>
-          <w:lang w:val="id-ID" w:eastAsia="en-US"/>
-        </w:rPr>
-        <w:t>beralih ke halaman Registrasi</w:t>
-      </w:r>
-      <w:r>
-        <w:rPr>
-          <w:rFonts w:ascii="Times New Roman" w:hAnsi="Times New Roman" w:cs="Times New Roman"/>
-          <w:sz w:val="24"/>
-          <w:szCs w:val="24"/>
-          <w:lang w:val="id-ID" w:eastAsia="en-US"/>
-        </w:rPr>
-        <w:t xml:space="preserve">. Sedangkan untuk penjelasan </w:t>
-      </w:r>
-      <w:r>
-        <w:rPr>
-          <w:rFonts w:ascii="Times New Roman" w:hAnsi="Times New Roman" w:cs="Times New Roman"/>
-          <w:sz w:val="24"/>
-          <w:szCs w:val="24"/>
-          <w:lang w:val="id-ID" w:eastAsia="en-US"/>
-        </w:rPr>
-        <w:t xml:space="preserve">struktur navigasi admin yaitu, diawali dengan halaman Home. Lalu diarahkan ke halaman Login, bila admin lebih dari satu dan tidak mempunyai akun dapat beralih ke halaman Registrasi. </w:t>
+        <w:t xml:space="preserve">Penjelasan pada struktur navigasi pelajar, diawali dengan halaman Home. Lalu di halaman Home tersebut dapat beralih ke halaman Login, Tutorial, dan Kuis. Bila tidak punya akun pada saat memasuki halaman Login dapat beralih ke halaman Registrasi. Sedangkan untuk penjelasan struktur navigasi admin yaitu, diawali dengan halaman Home. Lalu diarahkan ke halaman Login, bila admin lebih dari satu dan tidak mempunyai akun dapat beralih ke halaman Registrasi. </w:t>
       </w:r>
       <w:r>
         <w:rPr>
@@ -6029,19 +5966,643 @@
     </w:p>
     <w:p>
       <w:pPr>
+        <w:spacing w:line="360" w:lineRule="auto"/>
+        <w:jc w:val="both"/>
+        <w:rPr>
+          <w:rFonts w:ascii="Times New Roman" w:hAnsi="Times New Roman" w:cs="Times New Roman"/>
+          <w:sz w:val="24"/>
+          <w:szCs w:val="24"/>
+          <w:lang w:eastAsia="en-US"/>
+        </w:rPr>
+      </w:pPr>
+      <w:r>
+        <w:rPr>
+          <w:rFonts w:ascii="Times New Roman" w:hAnsi="Times New Roman" w:cs="Times New Roman"/>
+          <w:sz w:val="24"/>
+          <w:szCs w:val="24"/>
+          <w:lang w:eastAsia="en-US"/>
+        </w:rPr>
+        <w:tab/>
+      </w:r>
+      <w:proofErr w:type="spellStart"/>
+      <w:r>
+        <w:rPr>
+          <w:rFonts w:ascii="Times New Roman" w:hAnsi="Times New Roman" w:cs="Times New Roman"/>
+          <w:sz w:val="24"/>
+          <w:szCs w:val="24"/>
+          <w:lang w:eastAsia="en-US"/>
+        </w:rPr>
+        <w:t>Alur</w:t>
+      </w:r>
+      <w:proofErr w:type="spellEnd"/>
+      <w:r>
+        <w:rPr>
+          <w:rFonts w:ascii="Times New Roman" w:hAnsi="Times New Roman" w:cs="Times New Roman"/>
+          <w:sz w:val="24"/>
+          <w:szCs w:val="24"/>
+          <w:lang w:eastAsia="en-US"/>
+        </w:rPr>
+        <w:t xml:space="preserve"> diagram yang </w:t>
+      </w:r>
+      <w:proofErr w:type="spellStart"/>
+      <w:r>
+        <w:rPr>
+          <w:rFonts w:ascii="Times New Roman" w:hAnsi="Times New Roman" w:cs="Times New Roman"/>
+          <w:sz w:val="24"/>
+          <w:szCs w:val="24"/>
+          <w:lang w:eastAsia="en-US"/>
+        </w:rPr>
+        <w:t>digunakan</w:t>
+      </w:r>
+      <w:proofErr w:type="spellEnd"/>
+      <w:r>
+        <w:rPr>
+          <w:rFonts w:ascii="Times New Roman" w:hAnsi="Times New Roman" w:cs="Times New Roman"/>
+          <w:sz w:val="24"/>
+          <w:szCs w:val="24"/>
+          <w:lang w:eastAsia="en-US"/>
+        </w:rPr>
+        <w:t xml:space="preserve"> </w:t>
+      </w:r>
+      <w:proofErr w:type="spellStart"/>
+      <w:r>
+        <w:rPr>
+          <w:rFonts w:ascii="Times New Roman" w:hAnsi="Times New Roman" w:cs="Times New Roman"/>
+          <w:sz w:val="24"/>
+          <w:szCs w:val="24"/>
+          <w:lang w:eastAsia="en-US"/>
+        </w:rPr>
+        <w:t>pada</w:t>
+      </w:r>
+      <w:proofErr w:type="spellEnd"/>
+      <w:r>
+        <w:rPr>
+          <w:rFonts w:ascii="Times New Roman" w:hAnsi="Times New Roman" w:cs="Times New Roman"/>
+          <w:sz w:val="24"/>
+          <w:szCs w:val="24"/>
+          <w:lang w:eastAsia="en-US"/>
+        </w:rPr>
+        <w:t xml:space="preserve"> </w:t>
+      </w:r>
+      <w:proofErr w:type="spellStart"/>
+      <w:r>
+        <w:rPr>
+          <w:rFonts w:ascii="Times New Roman" w:hAnsi="Times New Roman" w:cs="Times New Roman"/>
+          <w:sz w:val="24"/>
+          <w:szCs w:val="24"/>
+          <w:lang w:eastAsia="en-US"/>
+        </w:rPr>
+        <w:t>perancangan</w:t>
+      </w:r>
+      <w:proofErr w:type="spellEnd"/>
+      <w:r>
+        <w:rPr>
+          <w:rFonts w:ascii="Times New Roman" w:hAnsi="Times New Roman" w:cs="Times New Roman"/>
+          <w:sz w:val="24"/>
+          <w:szCs w:val="24"/>
+          <w:lang w:eastAsia="en-US"/>
+        </w:rPr>
+        <w:t xml:space="preserve"> </w:t>
+      </w:r>
+      <w:r>
+        <w:rPr>
+          <w:rFonts w:ascii="Times New Roman" w:hAnsi="Times New Roman" w:cs="Times New Roman"/>
+          <w:i/>
+          <w:sz w:val="24"/>
+          <w:szCs w:val="24"/>
+          <w:lang w:eastAsia="en-US"/>
+        </w:rPr>
+        <w:t>website e-learning</w:t>
+      </w:r>
+      <w:r>
+        <w:rPr>
+          <w:rFonts w:ascii="Times New Roman" w:hAnsi="Times New Roman" w:cs="Times New Roman"/>
+          <w:sz w:val="24"/>
+          <w:szCs w:val="24"/>
+          <w:lang w:eastAsia="en-US"/>
+        </w:rPr>
+        <w:t xml:space="preserve"> </w:t>
+      </w:r>
+      <w:proofErr w:type="spellStart"/>
+      <w:r>
+        <w:rPr>
+          <w:rFonts w:ascii="Times New Roman" w:hAnsi="Times New Roman" w:cs="Times New Roman"/>
+          <w:sz w:val="24"/>
+          <w:szCs w:val="24"/>
+          <w:lang w:eastAsia="en-US"/>
+        </w:rPr>
+        <w:t>yaitu</w:t>
+      </w:r>
+      <w:proofErr w:type="spellEnd"/>
+      <w:r>
+        <w:rPr>
+          <w:rFonts w:ascii="Times New Roman" w:hAnsi="Times New Roman" w:cs="Times New Roman"/>
+          <w:sz w:val="24"/>
+          <w:szCs w:val="24"/>
+          <w:lang w:eastAsia="en-US"/>
+        </w:rPr>
+        <w:t xml:space="preserve"> </w:t>
+      </w:r>
+      <w:r>
+        <w:rPr>
+          <w:rFonts w:ascii="Times New Roman" w:hAnsi="Times New Roman" w:cs="Times New Roman"/>
+          <w:i/>
+          <w:sz w:val="24"/>
+          <w:szCs w:val="24"/>
+          <w:lang w:eastAsia="en-US"/>
+        </w:rPr>
+        <w:t>use case diagram</w:t>
+      </w:r>
+      <w:r>
+        <w:rPr>
+          <w:rFonts w:ascii="Times New Roman" w:hAnsi="Times New Roman" w:cs="Times New Roman"/>
+          <w:sz w:val="24"/>
+          <w:szCs w:val="24"/>
+          <w:lang w:eastAsia="en-US"/>
+        </w:rPr>
+        <w:t xml:space="preserve"> </w:t>
+      </w:r>
+      <w:proofErr w:type="spellStart"/>
+      <w:r>
+        <w:rPr>
+          <w:rFonts w:ascii="Times New Roman" w:hAnsi="Times New Roman" w:cs="Times New Roman"/>
+          <w:sz w:val="24"/>
+          <w:szCs w:val="24"/>
+          <w:lang w:eastAsia="en-US"/>
+        </w:rPr>
+        <w:t>dan</w:t>
+      </w:r>
+      <w:proofErr w:type="spellEnd"/>
+      <w:r>
+        <w:rPr>
+          <w:rFonts w:ascii="Times New Roman" w:hAnsi="Times New Roman" w:cs="Times New Roman"/>
+          <w:sz w:val="24"/>
+          <w:szCs w:val="24"/>
+          <w:lang w:eastAsia="en-US"/>
+        </w:rPr>
+        <w:t xml:space="preserve"> </w:t>
+      </w:r>
+      <w:r>
+        <w:rPr>
+          <w:rFonts w:ascii="Times New Roman" w:hAnsi="Times New Roman" w:cs="Times New Roman"/>
+          <w:i/>
+          <w:sz w:val="24"/>
+          <w:szCs w:val="24"/>
+          <w:lang w:eastAsia="en-US"/>
+        </w:rPr>
+        <w:t>activity diagram</w:t>
+      </w:r>
+      <w:r>
+        <w:rPr>
+          <w:rFonts w:ascii="Times New Roman" w:hAnsi="Times New Roman" w:cs="Times New Roman"/>
+          <w:sz w:val="24"/>
+          <w:szCs w:val="24"/>
+          <w:lang w:eastAsia="en-US"/>
+        </w:rPr>
+        <w:t xml:space="preserve">. </w:t>
+      </w:r>
+    </w:p>
+    <w:p>
+      <w:pPr>
+        <w:spacing w:line="360" w:lineRule="auto"/>
+        <w:rPr>
+          <w:rFonts w:ascii="Times New Roman" w:hAnsi="Times New Roman" w:cs="Times New Roman"/>
+          <w:b/>
+          <w:sz w:val="24"/>
+          <w:szCs w:val="24"/>
+          <w:lang w:eastAsia="en-US"/>
+        </w:rPr>
+      </w:pPr>
+      <w:r>
+        <w:rPr>
+          <w:rFonts w:ascii="Times New Roman" w:hAnsi="Times New Roman" w:cs="Times New Roman"/>
+          <w:sz w:val="24"/>
+          <w:szCs w:val="24"/>
+          <w:lang w:eastAsia="en-US"/>
+        </w:rPr>
+        <w:tab/>
+      </w:r>
+      <w:r>
+        <w:rPr>
+          <w:rFonts w:ascii="Times New Roman" w:hAnsi="Times New Roman" w:cs="Times New Roman"/>
+          <w:b/>
+          <w:sz w:val="24"/>
+          <w:szCs w:val="24"/>
+          <w:lang w:eastAsia="en-US"/>
+        </w:rPr>
+        <w:t xml:space="preserve">a. </w:t>
+      </w:r>
+      <w:r>
+        <w:rPr>
+          <w:rFonts w:ascii="Times New Roman" w:hAnsi="Times New Roman" w:cs="Times New Roman"/>
+          <w:b/>
+          <w:i/>
+          <w:sz w:val="24"/>
+          <w:szCs w:val="24"/>
+          <w:lang w:eastAsia="en-US"/>
+        </w:rPr>
+        <w:t>Use Case Diagram</w:t>
+      </w:r>
+    </w:p>
+    <w:p>
+      <w:pPr>
+        <w:keepNext/>
+        <w:spacing w:line="360" w:lineRule="auto"/>
+        <w:jc w:val="center"/>
+        <w:rPr>
+          <w:rFonts w:ascii="Times New Roman" w:hAnsi="Times New Roman" w:cs="Times New Roman"/>
+          <w:sz w:val="24"/>
+          <w:szCs w:val="24"/>
+        </w:rPr>
+      </w:pPr>
+      <w:r>
+        <w:rPr>
+          <w:rFonts w:ascii="Times New Roman" w:hAnsi="Times New Roman" w:cs="Times New Roman"/>
+          <w:noProof/>
+          <w:sz w:val="24"/>
+          <w:szCs w:val="24"/>
+        </w:rPr>
+        <w:lastRenderedPageBreak/>
+        <w:drawing>
+          <wp:inline distT="0" distB="0" distL="0" distR="0" wp14:anchorId="6C84FDB5" wp14:editId="2B02061A">
+            <wp:extent cx="5252085" cy="3726815"/>
+            <wp:effectExtent l="0" t="0" r="5715" b="6985"/>
+            <wp:docPr id="2" name="Picture 2"/>
+            <wp:cNvGraphicFramePr>
+              <a:graphicFrameLocks xmlns:a="http://schemas.openxmlformats.org/drawingml/2006/main" noChangeAspect="1"/>
+            </wp:cNvGraphicFramePr>
+            <a:graphic xmlns:a="http://schemas.openxmlformats.org/drawingml/2006/main">
+              <a:graphicData uri="http://schemas.openxmlformats.org/drawingml/2006/picture">
+                <pic:pic xmlns:pic="http://schemas.openxmlformats.org/drawingml/2006/picture">
+                  <pic:nvPicPr>
+                    <pic:cNvPr id="1" name=""/>
+                    <pic:cNvPicPr/>
+                  </pic:nvPicPr>
+                  <pic:blipFill>
+                    <a:blip r:embed="rId8"/>
+                    <a:stretch>
+                      <a:fillRect/>
+                    </a:stretch>
+                  </pic:blipFill>
+                  <pic:spPr>
+                    <a:xfrm>
+                      <a:off x="0" y="0"/>
+                      <a:ext cx="5252085" cy="3726815"/>
+                    </a:xfrm>
+                    <a:prstGeom prst="rect">
+                      <a:avLst/>
+                    </a:prstGeom>
+                  </pic:spPr>
+                </pic:pic>
+              </a:graphicData>
+            </a:graphic>
+          </wp:inline>
+        </w:drawing>
+      </w:r>
+    </w:p>
+    <w:p>
+      <w:pPr>
+        <w:pStyle w:val="Caption"/>
+        <w:spacing w:line="360" w:lineRule="auto"/>
+        <w:jc w:val="center"/>
+        <w:rPr>
+          <w:rFonts w:ascii="Times New Roman" w:hAnsi="Times New Roman" w:cs="Times New Roman"/>
+          <w:sz w:val="24"/>
+          <w:szCs w:val="24"/>
+        </w:rPr>
+      </w:pPr>
+      <w:proofErr w:type="spellStart"/>
+      <w:r>
+        <w:rPr>
+          <w:rFonts w:ascii="Times New Roman" w:hAnsi="Times New Roman" w:cs="Times New Roman"/>
+          <w:sz w:val="24"/>
+          <w:szCs w:val="24"/>
+        </w:rPr>
+        <w:t>Gambar</w:t>
+      </w:r>
+      <w:proofErr w:type="spellEnd"/>
+      <w:r>
+        <w:rPr>
+          <w:rFonts w:ascii="Times New Roman" w:hAnsi="Times New Roman" w:cs="Times New Roman"/>
+          <w:sz w:val="24"/>
+          <w:szCs w:val="24"/>
+        </w:rPr>
+        <w:t xml:space="preserve"> </w:t>
+      </w:r>
+      <w:r>
+        <w:rPr>
+          <w:rFonts w:ascii="Times New Roman" w:hAnsi="Times New Roman" w:cs="Times New Roman"/>
+          <w:sz w:val="24"/>
+          <w:szCs w:val="24"/>
+        </w:rPr>
+        <w:t>3</w:t>
+      </w:r>
+      <w:r>
+        <w:rPr>
+          <w:rFonts w:ascii="Times New Roman" w:hAnsi="Times New Roman" w:cs="Times New Roman"/>
+          <w:sz w:val="24"/>
+          <w:szCs w:val="24"/>
+        </w:rPr>
+        <w:t xml:space="preserve">.3 </w:t>
+      </w:r>
+      <w:r>
+        <w:rPr>
+          <w:rFonts w:ascii="Times New Roman" w:hAnsi="Times New Roman" w:cs="Times New Roman"/>
+          <w:sz w:val="24"/>
+          <w:szCs w:val="24"/>
+        </w:rPr>
+        <w:t>Use Case Diagram</w:t>
+      </w:r>
+    </w:p>
+    <w:p>
+      <w:pPr>
+        <w:spacing w:line="360" w:lineRule="auto"/>
+        <w:jc w:val="both"/>
+        <w:rPr>
+          <w:rFonts w:ascii="Times New Roman" w:hAnsi="Times New Roman" w:cs="Times New Roman"/>
+          <w:sz w:val="24"/>
+          <w:szCs w:val="24"/>
+          <w:lang w:eastAsia="en-US"/>
+        </w:rPr>
+      </w:pPr>
+      <w:r>
+        <w:rPr>
+          <w:rFonts w:ascii="Times New Roman" w:hAnsi="Times New Roman" w:cs="Times New Roman"/>
+          <w:sz w:val="24"/>
+          <w:szCs w:val="24"/>
+          <w:lang w:eastAsia="en-US"/>
+        </w:rPr>
+        <w:tab/>
+      </w:r>
+      <w:proofErr w:type="spellStart"/>
+      <w:r>
+        <w:rPr>
+          <w:rFonts w:ascii="Times New Roman" w:hAnsi="Times New Roman" w:cs="Times New Roman"/>
+          <w:sz w:val="24"/>
+          <w:szCs w:val="24"/>
+          <w:lang w:eastAsia="en-US"/>
+        </w:rPr>
+        <w:t>Pada</w:t>
+      </w:r>
+      <w:proofErr w:type="spellEnd"/>
+      <w:r>
+        <w:rPr>
+          <w:rFonts w:ascii="Times New Roman" w:hAnsi="Times New Roman" w:cs="Times New Roman"/>
+          <w:sz w:val="24"/>
+          <w:szCs w:val="24"/>
+          <w:lang w:eastAsia="en-US"/>
+        </w:rPr>
+        <w:t xml:space="preserve"> </w:t>
+      </w:r>
+      <w:r>
+        <w:rPr>
+          <w:rFonts w:ascii="Times New Roman" w:hAnsi="Times New Roman" w:cs="Times New Roman"/>
+          <w:i/>
+          <w:sz w:val="24"/>
+          <w:szCs w:val="24"/>
+          <w:lang w:eastAsia="en-US"/>
+        </w:rPr>
+        <w:t>use case diagram</w:t>
+      </w:r>
+      <w:r>
+        <w:rPr>
+          <w:rFonts w:ascii="Times New Roman" w:hAnsi="Times New Roman" w:cs="Times New Roman"/>
+          <w:sz w:val="24"/>
+          <w:szCs w:val="24"/>
+          <w:lang w:eastAsia="en-US"/>
+        </w:rPr>
+        <w:t xml:space="preserve">, </w:t>
+      </w:r>
+    </w:p>
+    <w:p>
+      <w:pPr>
+        <w:spacing w:line="360" w:lineRule="auto"/>
+        <w:jc w:val="both"/>
+        <w:rPr>
+          <w:rFonts w:ascii="Times New Roman" w:hAnsi="Times New Roman" w:cs="Times New Roman"/>
+          <w:b/>
+          <w:sz w:val="24"/>
+          <w:szCs w:val="24"/>
+          <w:lang w:eastAsia="en-US"/>
+        </w:rPr>
+      </w:pPr>
+      <w:r>
+        <w:rPr>
+          <w:rFonts w:ascii="Times New Roman" w:hAnsi="Times New Roman" w:cs="Times New Roman"/>
+          <w:sz w:val="24"/>
+          <w:szCs w:val="24"/>
+          <w:lang w:eastAsia="en-US"/>
+        </w:rPr>
+        <w:tab/>
+      </w:r>
+      <w:r>
+        <w:rPr>
+          <w:rFonts w:ascii="Times New Roman" w:hAnsi="Times New Roman" w:cs="Times New Roman"/>
+          <w:b/>
+          <w:sz w:val="24"/>
+          <w:szCs w:val="24"/>
+          <w:lang w:eastAsia="en-US"/>
+        </w:rPr>
+        <w:t xml:space="preserve">b. </w:t>
+      </w:r>
+      <w:r>
+        <w:rPr>
+          <w:rFonts w:ascii="Times New Roman" w:hAnsi="Times New Roman" w:cs="Times New Roman"/>
+          <w:b/>
+          <w:i/>
+          <w:sz w:val="24"/>
+          <w:szCs w:val="24"/>
+          <w:lang w:eastAsia="en-US"/>
+        </w:rPr>
+        <w:t>Activity Diagram</w:t>
+      </w:r>
+    </w:p>
+    <w:p>
+      <w:pPr>
+        <w:keepNext/>
+        <w:spacing w:line="360" w:lineRule="auto"/>
+        <w:jc w:val="center"/>
+        <w:rPr>
+          <w:rFonts w:ascii="Times New Roman" w:hAnsi="Times New Roman" w:cs="Times New Roman"/>
+          <w:sz w:val="24"/>
+          <w:szCs w:val="24"/>
+        </w:rPr>
+      </w:pPr>
+      <w:r>
+        <w:rPr>
+          <w:rFonts w:ascii="Times New Roman" w:hAnsi="Times New Roman" w:cs="Times New Roman"/>
+          <w:sz w:val="24"/>
+          <w:szCs w:val="24"/>
+          <w:lang w:eastAsia="en-US"/>
+        </w:rPr>
+        <w:lastRenderedPageBreak/>
+        <w:drawing>
+          <wp:inline distT="0" distB="0" distL="0" distR="0" wp14:anchorId="6FBE79D1" wp14:editId="6BB2B0BD">
+            <wp:extent cx="5252085" cy="3986530"/>
+            <wp:effectExtent l="0" t="0" r="5715" b="0"/>
+            <wp:docPr id="4" name="Picture 4"/>
+            <wp:cNvGraphicFramePr>
+              <a:graphicFrameLocks xmlns:a="http://schemas.openxmlformats.org/drawingml/2006/main" noChangeAspect="1"/>
+            </wp:cNvGraphicFramePr>
+            <a:graphic xmlns:a="http://schemas.openxmlformats.org/drawingml/2006/main">
+              <a:graphicData uri="http://schemas.openxmlformats.org/drawingml/2006/picture">
+                <pic:pic xmlns:pic="http://schemas.openxmlformats.org/drawingml/2006/picture">
+                  <pic:nvPicPr>
+                    <pic:cNvPr id="1" name=""/>
+                    <pic:cNvPicPr/>
+                  </pic:nvPicPr>
+                  <pic:blipFill>
+                    <a:blip r:embed="rId9"/>
+                    <a:stretch>
+                      <a:fillRect/>
+                    </a:stretch>
+                  </pic:blipFill>
+                  <pic:spPr>
+                    <a:xfrm>
+                      <a:off x="0" y="0"/>
+                      <a:ext cx="5252085" cy="3986530"/>
+                    </a:xfrm>
+                    <a:prstGeom prst="rect">
+                      <a:avLst/>
+                    </a:prstGeom>
+                  </pic:spPr>
+                </pic:pic>
+              </a:graphicData>
+            </a:graphic>
+          </wp:inline>
+        </w:drawing>
+      </w:r>
+    </w:p>
+    <w:p>
+      <w:pPr>
+        <w:pStyle w:val="Caption"/>
+        <w:spacing w:line="360" w:lineRule="auto"/>
+        <w:jc w:val="center"/>
+        <w:rPr>
+          <w:rFonts w:ascii="Times New Roman" w:hAnsi="Times New Roman" w:cs="Times New Roman"/>
+          <w:sz w:val="24"/>
+          <w:szCs w:val="24"/>
+        </w:rPr>
+      </w:pPr>
+      <w:proofErr w:type="spellStart"/>
+      <w:r>
+        <w:rPr>
+          <w:rFonts w:ascii="Times New Roman" w:hAnsi="Times New Roman" w:cs="Times New Roman"/>
+          <w:sz w:val="24"/>
+          <w:szCs w:val="24"/>
+        </w:rPr>
+        <w:t>Gambar</w:t>
+      </w:r>
+      <w:proofErr w:type="spellEnd"/>
+      <w:r>
+        <w:rPr>
+          <w:rFonts w:ascii="Times New Roman" w:hAnsi="Times New Roman" w:cs="Times New Roman"/>
+          <w:sz w:val="24"/>
+          <w:szCs w:val="24"/>
+        </w:rPr>
+        <w:t xml:space="preserve"> </w:t>
+      </w:r>
+      <w:r>
+        <w:rPr>
+          <w:rFonts w:ascii="Times New Roman" w:hAnsi="Times New Roman" w:cs="Times New Roman"/>
+          <w:sz w:val="24"/>
+          <w:szCs w:val="24"/>
+        </w:rPr>
+        <w:t>3</w:t>
+      </w:r>
+      <w:r>
+        <w:rPr>
+          <w:rFonts w:ascii="Times New Roman" w:hAnsi="Times New Roman" w:cs="Times New Roman"/>
+          <w:sz w:val="24"/>
+          <w:szCs w:val="24"/>
+        </w:rPr>
+        <w:t>.4 Activity Diagram</w:t>
+      </w:r>
+    </w:p>
+    <w:p>
+      <w:pPr>
+        <w:spacing w:line="360" w:lineRule="auto"/>
+        <w:jc w:val="both"/>
+        <w:rPr>
+          <w:rFonts w:ascii="Times New Roman" w:hAnsi="Times New Roman" w:cs="Times New Roman"/>
+          <w:sz w:val="24"/>
+          <w:szCs w:val="24"/>
+          <w:lang w:eastAsia="en-US"/>
+        </w:rPr>
+      </w:pPr>
+      <w:r>
+        <w:rPr>
+          <w:rFonts w:ascii="Times New Roman" w:hAnsi="Times New Roman" w:cs="Times New Roman"/>
+          <w:sz w:val="24"/>
+          <w:szCs w:val="24"/>
+          <w:lang w:eastAsia="en-US"/>
+        </w:rPr>
+        <w:tab/>
+      </w:r>
+      <w:proofErr w:type="spellStart"/>
+      <w:r>
+        <w:rPr>
+          <w:rFonts w:ascii="Times New Roman" w:hAnsi="Times New Roman" w:cs="Times New Roman"/>
+          <w:sz w:val="24"/>
+          <w:szCs w:val="24"/>
+          <w:lang w:eastAsia="en-US"/>
+        </w:rPr>
+        <w:t>Pada</w:t>
+      </w:r>
+      <w:proofErr w:type="spellEnd"/>
+      <w:r>
+        <w:rPr>
+          <w:rFonts w:ascii="Times New Roman" w:hAnsi="Times New Roman" w:cs="Times New Roman"/>
+          <w:sz w:val="24"/>
+          <w:szCs w:val="24"/>
+          <w:lang w:eastAsia="en-US"/>
+        </w:rPr>
+        <w:t xml:space="preserve"> </w:t>
+      </w:r>
+      <w:r>
+        <w:rPr>
+          <w:rFonts w:ascii="Times New Roman" w:hAnsi="Times New Roman" w:cs="Times New Roman"/>
+          <w:i/>
+          <w:sz w:val="24"/>
+          <w:szCs w:val="24"/>
+          <w:lang w:eastAsia="en-US"/>
+        </w:rPr>
+        <w:t>activity diagram</w:t>
+      </w:r>
+      <w:r>
+        <w:rPr>
+          <w:rFonts w:ascii="Times New Roman" w:hAnsi="Times New Roman" w:cs="Times New Roman"/>
+          <w:sz w:val="24"/>
+          <w:szCs w:val="24"/>
+          <w:lang w:eastAsia="en-US"/>
+        </w:rPr>
+        <w:t xml:space="preserve">, </w:t>
+      </w:r>
+      <w:bookmarkStart w:id="0" w:name="_GoBack"/>
+      <w:bookmarkEnd w:id="0"/>
+    </w:p>
+    <w:p>
+      <w:pPr>
         <w:pStyle w:val="Style3"/>
-        <w:rPr>
+        <w:spacing w:line="360" w:lineRule="auto"/>
+        <w:rPr>
+          <w:rFonts w:cs="Times New Roman"/>
+          <w:szCs w:val="24"/>
           <w:lang w:eastAsia="en-US"/>
         </w:rPr>
       </w:pPr>
       <w:r>
         <w:rPr>
+          <w:rFonts w:cs="Times New Roman"/>
+          <w:szCs w:val="24"/>
           <w:lang w:eastAsia="en-US"/>
         </w:rPr>
         <w:t>3.4.3</w:t>
       </w:r>
       <w:r>
         <w:rPr>
+          <w:rFonts w:cs="Times New Roman"/>
+          <w:szCs w:val="24"/>
           <w:lang w:eastAsia="en-US"/>
         </w:rPr>
         <w:tab/>
@@ -6051,6 +6612,7 @@
     <w:p>
       <w:pPr>
         <w:pStyle w:val="Style3"/>
+        <w:spacing w:line="360" w:lineRule="auto"/>
         <w:rPr>
           <w:lang w:eastAsia="en-US"/>
         </w:rPr>
@@ -6068,8 +6630,6 @@
         <w:tab/>
         <w:t>Rancangan Database</w:t>
       </w:r>
-      <w:bookmarkStart w:id="0" w:name="_GoBack"/>
-      <w:bookmarkEnd w:id="0"/>
     </w:p>
     <w:sectPr>
       <w:pgSz w:w="12240" w:h="15840"/>
@@ -13367,7 +13927,7 @@
 </file>
 
 <file path=customXml/itemProps1.xml><?xml version="1.0" encoding="utf-8"?>
-<ds:datastoreItem xmlns:ds="http://schemas.openxmlformats.org/officeDocument/2006/customXml" ds:itemID="{E2289138-DE11-44FF-9679-CDFA70542746}">
+<ds:datastoreItem xmlns:ds="http://schemas.openxmlformats.org/officeDocument/2006/customXml" ds:itemID="{71FEBBCF-ABAC-4439-B712-95CFE8D5AD8B}">
   <ds:schemaRefs>
     <ds:schemaRef ds:uri="http://schemas.openxmlformats.org/officeDocument/2006/bibliography"/>
   </ds:schemaRefs>

</xml_diff>

<commit_message>
use case, activity diagram, perancangan database selesai
</commit_message>
<xml_diff>
--- a/BAB III/Bab 3-Revisi1.docx
+++ b/BAB III/Bab 3-Revisi1.docx
@@ -5983,18 +5983,18 @@
           <w:lang w:eastAsia="en-US"/>
         </w:rPr>
         <w:tab/>
-      </w:r>
-      <w:proofErr w:type="spellStart"/>
-      <w:r>
-        <w:rPr>
-          <w:rFonts w:ascii="Times New Roman" w:hAnsi="Times New Roman" w:cs="Times New Roman"/>
+        <w:t xml:space="preserve">Alur diagram yang digunakan pada perancangan </w:t>
+      </w:r>
+      <w:r>
+        <w:rPr>
+          <w:rFonts w:ascii="Times New Roman" w:hAnsi="Times New Roman" w:cs="Times New Roman"/>
+          <w:i/>
           <w:sz w:val="24"/>
           <w:szCs w:val="24"/>
           <w:lang w:eastAsia="en-US"/>
         </w:rPr>
-        <w:t>Alur</w:t>
-      </w:r>
-      <w:proofErr w:type="spellEnd"/>
+        <w:t>website e-learning</w:t>
+      </w:r>
       <w:r>
         <w:rPr>
           <w:rFonts w:ascii="Times New Roman" w:hAnsi="Times New Roman" w:cs="Times New Roman"/>
@@ -6002,19 +6002,18 @@
           <w:szCs w:val="24"/>
           <w:lang w:eastAsia="en-US"/>
         </w:rPr>
-        <w:t xml:space="preserve"> diagram yang </w:t>
-      </w:r>
-      <w:proofErr w:type="spellStart"/>
-      <w:r>
-        <w:rPr>
-          <w:rFonts w:ascii="Times New Roman" w:hAnsi="Times New Roman" w:cs="Times New Roman"/>
+        <w:t xml:space="preserve"> yaitu </w:t>
+      </w:r>
+      <w:r>
+        <w:rPr>
+          <w:rFonts w:ascii="Times New Roman" w:hAnsi="Times New Roman" w:cs="Times New Roman"/>
+          <w:i/>
           <w:sz w:val="24"/>
           <w:szCs w:val="24"/>
           <w:lang w:eastAsia="en-US"/>
         </w:rPr>
-        <w:t>digunakan</w:t>
-      </w:r>
-      <w:proofErr w:type="spellEnd"/>
+        <w:t>use case diagram</w:t>
+      </w:r>
       <w:r>
         <w:rPr>
           <w:rFonts w:ascii="Times New Roman" w:hAnsi="Times New Roman" w:cs="Times New Roman"/>
@@ -6022,125 +6021,7 @@
           <w:szCs w:val="24"/>
           <w:lang w:eastAsia="en-US"/>
         </w:rPr>
-        <w:t xml:space="preserve"> </w:t>
-      </w:r>
-      <w:proofErr w:type="spellStart"/>
-      <w:r>
-        <w:rPr>
-          <w:rFonts w:ascii="Times New Roman" w:hAnsi="Times New Roman" w:cs="Times New Roman"/>
-          <w:sz w:val="24"/>
-          <w:szCs w:val="24"/>
-          <w:lang w:eastAsia="en-US"/>
-        </w:rPr>
-        <w:t>pada</w:t>
-      </w:r>
-      <w:proofErr w:type="spellEnd"/>
-      <w:r>
-        <w:rPr>
-          <w:rFonts w:ascii="Times New Roman" w:hAnsi="Times New Roman" w:cs="Times New Roman"/>
-          <w:sz w:val="24"/>
-          <w:szCs w:val="24"/>
-          <w:lang w:eastAsia="en-US"/>
-        </w:rPr>
-        <w:t xml:space="preserve"> </w:t>
-      </w:r>
-      <w:proofErr w:type="spellStart"/>
-      <w:r>
-        <w:rPr>
-          <w:rFonts w:ascii="Times New Roman" w:hAnsi="Times New Roman" w:cs="Times New Roman"/>
-          <w:sz w:val="24"/>
-          <w:szCs w:val="24"/>
-          <w:lang w:eastAsia="en-US"/>
-        </w:rPr>
-        <w:t>perancangan</w:t>
-      </w:r>
-      <w:proofErr w:type="spellEnd"/>
-      <w:r>
-        <w:rPr>
-          <w:rFonts w:ascii="Times New Roman" w:hAnsi="Times New Roman" w:cs="Times New Roman"/>
-          <w:sz w:val="24"/>
-          <w:szCs w:val="24"/>
-          <w:lang w:eastAsia="en-US"/>
-        </w:rPr>
-        <w:t xml:space="preserve"> </w:t>
-      </w:r>
-      <w:r>
-        <w:rPr>
-          <w:rFonts w:ascii="Times New Roman" w:hAnsi="Times New Roman" w:cs="Times New Roman"/>
-          <w:i/>
-          <w:sz w:val="24"/>
-          <w:szCs w:val="24"/>
-          <w:lang w:eastAsia="en-US"/>
-        </w:rPr>
-        <w:t>website e-learning</w:t>
-      </w:r>
-      <w:r>
-        <w:rPr>
-          <w:rFonts w:ascii="Times New Roman" w:hAnsi="Times New Roman" w:cs="Times New Roman"/>
-          <w:sz w:val="24"/>
-          <w:szCs w:val="24"/>
-          <w:lang w:eastAsia="en-US"/>
-        </w:rPr>
-        <w:t xml:space="preserve"> </w:t>
-      </w:r>
-      <w:proofErr w:type="spellStart"/>
-      <w:r>
-        <w:rPr>
-          <w:rFonts w:ascii="Times New Roman" w:hAnsi="Times New Roman" w:cs="Times New Roman"/>
-          <w:sz w:val="24"/>
-          <w:szCs w:val="24"/>
-          <w:lang w:eastAsia="en-US"/>
-        </w:rPr>
-        <w:t>yaitu</w:t>
-      </w:r>
-      <w:proofErr w:type="spellEnd"/>
-      <w:r>
-        <w:rPr>
-          <w:rFonts w:ascii="Times New Roman" w:hAnsi="Times New Roman" w:cs="Times New Roman"/>
-          <w:sz w:val="24"/>
-          <w:szCs w:val="24"/>
-          <w:lang w:eastAsia="en-US"/>
-        </w:rPr>
-        <w:t xml:space="preserve"> </w:t>
-      </w:r>
-      <w:r>
-        <w:rPr>
-          <w:rFonts w:ascii="Times New Roman" w:hAnsi="Times New Roman" w:cs="Times New Roman"/>
-          <w:i/>
-          <w:sz w:val="24"/>
-          <w:szCs w:val="24"/>
-          <w:lang w:eastAsia="en-US"/>
-        </w:rPr>
-        <w:t>use case diagram</w:t>
-      </w:r>
-      <w:r>
-        <w:rPr>
-          <w:rFonts w:ascii="Times New Roman" w:hAnsi="Times New Roman" w:cs="Times New Roman"/>
-          <w:sz w:val="24"/>
-          <w:szCs w:val="24"/>
-          <w:lang w:eastAsia="en-US"/>
-        </w:rPr>
-        <w:t xml:space="preserve"> </w:t>
-      </w:r>
-      <w:proofErr w:type="spellStart"/>
-      <w:r>
-        <w:rPr>
-          <w:rFonts w:ascii="Times New Roman" w:hAnsi="Times New Roman" w:cs="Times New Roman"/>
-          <w:sz w:val="24"/>
-          <w:szCs w:val="24"/>
-          <w:lang w:eastAsia="en-US"/>
-        </w:rPr>
-        <w:t>dan</w:t>
-      </w:r>
-      <w:proofErr w:type="spellEnd"/>
-      <w:r>
-        <w:rPr>
-          <w:rFonts w:ascii="Times New Roman" w:hAnsi="Times New Roman" w:cs="Times New Roman"/>
-          <w:sz w:val="24"/>
-          <w:szCs w:val="24"/>
-          <w:lang w:eastAsia="en-US"/>
-        </w:rPr>
-        <w:t xml:space="preserve"> </w:t>
+        <w:t xml:space="preserve"> dan </w:t>
       </w:r>
       <w:r>
         <w:rPr>
@@ -6167,6 +6048,38 @@
         <w:spacing w:line="360" w:lineRule="auto"/>
         <w:rPr>
           <w:rFonts w:ascii="Times New Roman" w:hAnsi="Times New Roman" w:cs="Times New Roman"/>
+          <w:sz w:val="24"/>
+          <w:szCs w:val="24"/>
+          <w:lang w:eastAsia="en-US"/>
+        </w:rPr>
+      </w:pPr>
+      <w:r>
+        <w:rPr>
+          <w:rFonts w:ascii="Times New Roman" w:hAnsi="Times New Roman" w:cs="Times New Roman"/>
+          <w:sz w:val="24"/>
+          <w:szCs w:val="24"/>
+          <w:lang w:eastAsia="en-US"/>
+        </w:rPr>
+        <w:tab/>
+      </w:r>
+    </w:p>
+    <w:p>
+      <w:pPr>
+        <w:spacing w:line="360" w:lineRule="auto"/>
+        <w:rPr>
+          <w:rFonts w:ascii="Times New Roman" w:hAnsi="Times New Roman" w:cs="Times New Roman"/>
+          <w:sz w:val="24"/>
+          <w:szCs w:val="24"/>
+          <w:lang w:eastAsia="en-US"/>
+        </w:rPr>
+      </w:pPr>
+    </w:p>
+    <w:p>
+      <w:pPr>
+        <w:spacing w:line="360" w:lineRule="auto"/>
+        <w:ind w:firstLine="720"/>
+        <w:rPr>
+          <w:rFonts w:ascii="Times New Roman" w:hAnsi="Times New Roman" w:cs="Times New Roman"/>
           <w:b/>
           <w:sz w:val="24"/>
           <w:szCs w:val="24"/>
@@ -6176,20 +6089,12 @@
       <w:r>
         <w:rPr>
           <w:rFonts w:ascii="Times New Roman" w:hAnsi="Times New Roman" w:cs="Times New Roman"/>
+          <w:b/>
           <w:sz w:val="24"/>
           <w:szCs w:val="24"/>
           <w:lang w:eastAsia="en-US"/>
         </w:rPr>
-        <w:tab/>
-      </w:r>
-      <w:r>
-        <w:rPr>
-          <w:rFonts w:ascii="Times New Roman" w:hAnsi="Times New Roman" w:cs="Times New Roman"/>
-          <w:b/>
-          <w:sz w:val="24"/>
-          <w:szCs w:val="24"/>
-          <w:lang w:eastAsia="en-US"/>
-        </w:rPr>
+        <w:lastRenderedPageBreak/>
         <w:t xml:space="preserve">a. </w:t>
       </w:r>
       <w:r>
@@ -6222,7 +6127,6 @@
           <w:sz w:val="24"/>
           <w:szCs w:val="24"/>
         </w:rPr>
-        <w:lastRenderedPageBreak/>
         <w:drawing>
           <wp:inline distT="0" distB="0" distL="0" distR="0" wp14:anchorId="6C84FDB5" wp14:editId="2B02061A">
             <wp:extent cx="5252085" cy="3726815"/>
@@ -6271,23 +6175,13 @@
           <w:szCs w:val="24"/>
         </w:rPr>
       </w:pPr>
-      <w:proofErr w:type="spellStart"/>
-      <w:r>
-        <w:rPr>
-          <w:rFonts w:ascii="Times New Roman" w:hAnsi="Times New Roman" w:cs="Times New Roman"/>
-          <w:sz w:val="24"/>
-          <w:szCs w:val="24"/>
-        </w:rPr>
-        <w:t>Gambar</w:t>
-      </w:r>
-      <w:proofErr w:type="spellEnd"/>
-      <w:r>
-        <w:rPr>
-          <w:rFonts w:ascii="Times New Roman" w:hAnsi="Times New Roman" w:cs="Times New Roman"/>
-          <w:sz w:val="24"/>
-          <w:szCs w:val="24"/>
-        </w:rPr>
-        <w:t xml:space="preserve"> </w:t>
+      <w:r>
+        <w:rPr>
+          <w:rFonts w:ascii="Times New Roman" w:hAnsi="Times New Roman" w:cs="Times New Roman"/>
+          <w:sz w:val="24"/>
+          <w:szCs w:val="24"/>
+        </w:rPr>
+        <w:t xml:space="preserve">Gambar </w:t>
       </w:r>
       <w:r>
         <w:rPr>
@@ -6333,8 +6227,8 @@
           <w:lang w:eastAsia="en-US"/>
         </w:rPr>
         <w:tab/>
-      </w:r>
-      <w:proofErr w:type="spellStart"/>
+        <w:t>Penjelasan</w:t>
+      </w:r>
       <w:r>
         <w:rPr>
           <w:rFonts w:ascii="Times New Roman" w:hAnsi="Times New Roman" w:cs="Times New Roman"/>
@@ -6342,17 +6236,17 @@
           <w:szCs w:val="24"/>
           <w:lang w:eastAsia="en-US"/>
         </w:rPr>
-        <w:t>Pada</w:t>
-      </w:r>
-      <w:proofErr w:type="spellEnd"/>
-      <w:r>
-        <w:rPr>
-          <w:rFonts w:ascii="Times New Roman" w:hAnsi="Times New Roman" w:cs="Times New Roman"/>
+        <w:t xml:space="preserve"> </w:t>
+      </w:r>
+      <w:r>
+        <w:rPr>
+          <w:rFonts w:ascii="Times New Roman" w:hAnsi="Times New Roman" w:cs="Times New Roman"/>
+          <w:i/>
           <w:sz w:val="24"/>
           <w:szCs w:val="24"/>
           <w:lang w:eastAsia="en-US"/>
         </w:rPr>
-        <w:t xml:space="preserve"> </w:t>
+        <w:t>use case diagram</w:t>
       </w:r>
       <w:r>
         <w:rPr>
@@ -6362,7 +6256,7 @@
           <w:szCs w:val="24"/>
           <w:lang w:eastAsia="en-US"/>
         </w:rPr>
-        <w:t>use case diagram</w:t>
+        <w:t xml:space="preserve"> pada gambar 3.3</w:t>
       </w:r>
       <w:r>
         <w:rPr>
@@ -6372,6 +6266,72 @@
           <w:lang w:eastAsia="en-US"/>
         </w:rPr>
         <w:t xml:space="preserve">, </w:t>
+      </w:r>
+      <w:r>
+        <w:rPr>
+          <w:rFonts w:ascii="Times New Roman" w:hAnsi="Times New Roman" w:cs="Times New Roman"/>
+          <w:sz w:val="24"/>
+          <w:szCs w:val="24"/>
+          <w:lang w:eastAsia="en-US"/>
+        </w:rPr>
+        <w:t xml:space="preserve">terdapat dua aktor yaitu pelajar dan admin. Pada posisi pelajar, bisa memasuki tutorial, </w:t>
+      </w:r>
+      <w:r>
+        <w:rPr>
+          <w:rFonts w:ascii="Times New Roman" w:hAnsi="Times New Roman" w:cs="Times New Roman"/>
+          <w:i/>
+          <w:sz w:val="24"/>
+          <w:szCs w:val="24"/>
+          <w:lang w:eastAsia="en-US"/>
+        </w:rPr>
+        <w:t>login</w:t>
+      </w:r>
+      <w:r>
+        <w:rPr>
+          <w:rFonts w:ascii="Times New Roman" w:hAnsi="Times New Roman" w:cs="Times New Roman"/>
+          <w:sz w:val="24"/>
+          <w:szCs w:val="24"/>
+          <w:lang w:eastAsia="en-US"/>
+        </w:rPr>
+        <w:t xml:space="preserve">, ataupun kuis. Pada tutorial bisa memilih 3 jenis materi tutorial, yaitu HTML, Javacsript, dan PHP. Pada </w:t>
+      </w:r>
+      <w:r>
+        <w:rPr>
+          <w:rFonts w:ascii="Times New Roman" w:hAnsi="Times New Roman" w:cs="Times New Roman"/>
+          <w:i/>
+          <w:sz w:val="24"/>
+          <w:szCs w:val="24"/>
+          <w:lang w:eastAsia="en-US"/>
+        </w:rPr>
+        <w:t>login</w:t>
+      </w:r>
+      <w:r>
+        <w:rPr>
+          <w:rFonts w:ascii="Times New Roman" w:hAnsi="Times New Roman" w:cs="Times New Roman"/>
+          <w:sz w:val="24"/>
+          <w:szCs w:val="24"/>
+          <w:lang w:eastAsia="en-US"/>
+        </w:rPr>
+        <w:t xml:space="preserve"> tidak diwajibkan diikuti, tetapi jika ingin melakukan </w:t>
+      </w:r>
+      <w:r>
+        <w:rPr>
+          <w:rFonts w:ascii="Times New Roman" w:hAnsi="Times New Roman" w:cs="Times New Roman"/>
+          <w:i/>
+          <w:sz w:val="24"/>
+          <w:szCs w:val="24"/>
+          <w:lang w:eastAsia="en-US"/>
+        </w:rPr>
+        <w:t>login</w:t>
+      </w:r>
+      <w:r>
+        <w:rPr>
+          <w:rFonts w:ascii="Times New Roman" w:hAnsi="Times New Roman" w:cs="Times New Roman"/>
+          <w:sz w:val="24"/>
+          <w:szCs w:val="24"/>
+          <w:lang w:eastAsia="en-US"/>
+        </w:rPr>
+        <w:t xml:space="preserve"> dapat dilakukan dan bila tidak mempunyai akun bisa mendaftarkan akun sendiri. Pada kuis, bisa memilih 3 jenis kuis, yaitu HTML, Javascript, dan PHP.</w:t>
       </w:r>
     </w:p>
     <w:p>
@@ -6380,6 +6340,142 @@
         <w:jc w:val="both"/>
         <w:rPr>
           <w:rFonts w:ascii="Times New Roman" w:hAnsi="Times New Roman" w:cs="Times New Roman"/>
+          <w:sz w:val="24"/>
+          <w:szCs w:val="24"/>
+          <w:lang w:eastAsia="en-US"/>
+        </w:rPr>
+      </w:pPr>
+      <w:r>
+        <w:rPr>
+          <w:rFonts w:ascii="Times New Roman" w:hAnsi="Times New Roman" w:cs="Times New Roman"/>
+          <w:sz w:val="24"/>
+          <w:szCs w:val="24"/>
+          <w:lang w:eastAsia="en-US"/>
+        </w:rPr>
+        <w:tab/>
+        <w:t xml:space="preserve">Pada posisi admin, melakukan login terlebih dahulu. Setelah </w:t>
+      </w:r>
+      <w:r>
+        <w:rPr>
+          <w:rFonts w:ascii="Times New Roman" w:hAnsi="Times New Roman" w:cs="Times New Roman"/>
+          <w:i/>
+          <w:sz w:val="24"/>
+          <w:szCs w:val="24"/>
+          <w:lang w:eastAsia="en-US"/>
+        </w:rPr>
+        <w:t>login</w:t>
+      </w:r>
+      <w:r>
+        <w:rPr>
+          <w:rFonts w:ascii="Times New Roman" w:hAnsi="Times New Roman" w:cs="Times New Roman"/>
+          <w:sz w:val="24"/>
+          <w:szCs w:val="24"/>
+          <w:lang w:eastAsia="en-US"/>
+        </w:rPr>
+        <w:t xml:space="preserve"> akan </w:t>
+      </w:r>
+      <w:r>
+        <w:rPr>
+          <w:rFonts w:ascii="Times New Roman" w:hAnsi="Times New Roman" w:cs="Times New Roman"/>
+          <w:sz w:val="24"/>
+          <w:szCs w:val="24"/>
+          <w:lang w:eastAsia="en-US"/>
+        </w:rPr>
+        <w:t xml:space="preserve">diarahkan ke </w:t>
+      </w:r>
+      <w:r>
+        <w:rPr>
+          <w:rFonts w:ascii="Times New Roman" w:hAnsi="Times New Roman" w:cs="Times New Roman"/>
+          <w:i/>
+          <w:sz w:val="24"/>
+          <w:szCs w:val="24"/>
+          <w:lang w:eastAsia="en-US"/>
+        </w:rPr>
+        <w:t>dashboard</w:t>
+      </w:r>
+      <w:r>
+        <w:rPr>
+          <w:rFonts w:ascii="Times New Roman" w:hAnsi="Times New Roman" w:cs="Times New Roman"/>
+          <w:sz w:val="24"/>
+          <w:szCs w:val="24"/>
+          <w:lang w:eastAsia="en-US"/>
+        </w:rPr>
+        <w:t xml:space="preserve">. </w:t>
+      </w:r>
+      <w:r>
+        <w:rPr>
+          <w:rFonts w:ascii="Times New Roman" w:hAnsi="Times New Roman" w:cs="Times New Roman"/>
+          <w:sz w:val="24"/>
+          <w:szCs w:val="24"/>
+          <w:lang w:eastAsia="en-US"/>
+        </w:rPr>
+        <w:t xml:space="preserve">Pada halaman </w:t>
+      </w:r>
+      <w:r>
+        <w:rPr>
+          <w:rFonts w:ascii="Times New Roman" w:hAnsi="Times New Roman" w:cs="Times New Roman"/>
+          <w:i/>
+          <w:sz w:val="24"/>
+          <w:szCs w:val="24"/>
+          <w:lang w:eastAsia="en-US"/>
+        </w:rPr>
+        <w:t>dashboard</w:t>
+      </w:r>
+      <w:r>
+        <w:rPr>
+          <w:rFonts w:ascii="Times New Roman" w:hAnsi="Times New Roman" w:cs="Times New Roman"/>
+          <w:sz w:val="24"/>
+          <w:szCs w:val="24"/>
+          <w:lang w:eastAsia="en-US"/>
+        </w:rPr>
+        <w:t xml:space="preserve"> dapat melihat sejumlah data berisi banyak materi yang sudah ditampilkan dan dapat melakukan </w:t>
+      </w:r>
+      <w:r>
+        <w:rPr>
+          <w:rFonts w:ascii="Times New Roman" w:hAnsi="Times New Roman" w:cs="Times New Roman"/>
+          <w:i/>
+          <w:sz w:val="24"/>
+          <w:szCs w:val="24"/>
+          <w:lang w:eastAsia="en-US"/>
+        </w:rPr>
+        <w:t>set on/off</w:t>
+      </w:r>
+      <w:r>
+        <w:rPr>
+          <w:rFonts w:ascii="Times New Roman" w:hAnsi="Times New Roman" w:cs="Times New Roman"/>
+          <w:sz w:val="24"/>
+          <w:szCs w:val="24"/>
+          <w:lang w:eastAsia="en-US"/>
+        </w:rPr>
+        <w:t xml:space="preserve"> pada kuis.  Admin dari posisi </w:t>
+      </w:r>
+      <w:r>
+        <w:rPr>
+          <w:rFonts w:ascii="Times New Roman" w:hAnsi="Times New Roman" w:cs="Times New Roman"/>
+          <w:i/>
+          <w:sz w:val="24"/>
+          <w:szCs w:val="24"/>
+          <w:lang w:eastAsia="en-US"/>
+        </w:rPr>
+        <w:t>dashboard</w:t>
+      </w:r>
+      <w:r>
+        <w:rPr>
+          <w:rFonts w:ascii="Times New Roman" w:hAnsi="Times New Roman" w:cs="Times New Roman"/>
+          <w:sz w:val="24"/>
+          <w:szCs w:val="24"/>
+          <w:lang w:eastAsia="en-US"/>
+        </w:rPr>
+        <w:t xml:space="preserve"> dapat beralih ke tambah materi, tambah kuis, dan set kuis.</w:t>
+      </w:r>
+    </w:p>
+    <w:p>
+      <w:pPr>
+        <w:spacing w:line="360" w:lineRule="auto"/>
+        <w:ind w:firstLine="720"/>
+        <w:jc w:val="both"/>
+        <w:rPr>
+          <w:rFonts w:ascii="Times New Roman" w:hAnsi="Times New Roman" w:cs="Times New Roman"/>
           <w:b/>
           <w:sz w:val="24"/>
           <w:szCs w:val="24"/>
@@ -6389,20 +6485,12 @@
       <w:r>
         <w:rPr>
           <w:rFonts w:ascii="Times New Roman" w:hAnsi="Times New Roman" w:cs="Times New Roman"/>
+          <w:b/>
           <w:sz w:val="24"/>
           <w:szCs w:val="24"/>
           <w:lang w:eastAsia="en-US"/>
         </w:rPr>
-        <w:tab/>
-      </w:r>
-      <w:r>
-        <w:rPr>
-          <w:rFonts w:ascii="Times New Roman" w:hAnsi="Times New Roman" w:cs="Times New Roman"/>
-          <w:b/>
-          <w:sz w:val="24"/>
-          <w:szCs w:val="24"/>
-          <w:lang w:eastAsia="en-US"/>
-        </w:rPr>
+        <w:lastRenderedPageBreak/>
         <w:t xml:space="preserve">b. </w:t>
       </w:r>
       <w:r>
@@ -6433,14 +6521,12 @@
           <w:rFonts w:ascii="Times New Roman" w:hAnsi="Times New Roman" w:cs="Times New Roman"/>
           <w:sz w:val="24"/>
           <w:szCs w:val="24"/>
-          <w:lang w:eastAsia="en-US"/>
-        </w:rPr>
-        <w:lastRenderedPageBreak/>
+        </w:rPr>
         <w:drawing>
-          <wp:inline distT="0" distB="0" distL="0" distR="0" wp14:anchorId="6FBE79D1" wp14:editId="6BB2B0BD">
-            <wp:extent cx="5252085" cy="3986530"/>
-            <wp:effectExtent l="0" t="0" r="5715" b="0"/>
-            <wp:docPr id="4" name="Picture 4"/>
+          <wp:inline distT="0" distB="0" distL="0" distR="0" wp14:anchorId="61827DF6" wp14:editId="0EC466AB">
+            <wp:extent cx="5252085" cy="3922395"/>
+            <wp:effectExtent l="0" t="0" r="5715" b="1905"/>
+            <wp:docPr id="5" name="Picture 5"/>
             <wp:cNvGraphicFramePr>
               <a:graphicFrameLocks xmlns:a="http://schemas.openxmlformats.org/drawingml/2006/main" noChangeAspect="1"/>
             </wp:cNvGraphicFramePr>
@@ -6460,7 +6546,7 @@
                   <pic:spPr>
                     <a:xfrm>
                       <a:off x="0" y="0"/>
-                      <a:ext cx="5252085" cy="3986530"/>
+                      <a:ext cx="5252085" cy="3922395"/>
                     </a:xfrm>
                     <a:prstGeom prst="rect">
                       <a:avLst/>
@@ -6484,23 +6570,13 @@
           <w:szCs w:val="24"/>
         </w:rPr>
       </w:pPr>
-      <w:proofErr w:type="spellStart"/>
-      <w:r>
-        <w:rPr>
-          <w:rFonts w:ascii="Times New Roman" w:hAnsi="Times New Roman" w:cs="Times New Roman"/>
-          <w:sz w:val="24"/>
-          <w:szCs w:val="24"/>
-        </w:rPr>
-        <w:t>Gambar</w:t>
-      </w:r>
-      <w:proofErr w:type="spellEnd"/>
-      <w:r>
-        <w:rPr>
-          <w:rFonts w:ascii="Times New Roman" w:hAnsi="Times New Roman" w:cs="Times New Roman"/>
-          <w:sz w:val="24"/>
-          <w:szCs w:val="24"/>
-        </w:rPr>
-        <w:t xml:space="preserve"> </w:t>
+      <w:r>
+        <w:rPr>
+          <w:rFonts w:ascii="Times New Roman" w:hAnsi="Times New Roman" w:cs="Times New Roman"/>
+          <w:sz w:val="24"/>
+          <w:szCs w:val="24"/>
+        </w:rPr>
+        <w:t xml:space="preserve">Gambar </w:t>
       </w:r>
       <w:r>
         <w:rPr>
@@ -6522,6 +6598,7 @@
     <w:p>
       <w:pPr>
         <w:spacing w:line="360" w:lineRule="auto"/>
+        <w:ind w:firstLine="720"/>
         <w:jc w:val="both"/>
         <w:rPr>
           <w:rFonts w:ascii="Times New Roman" w:hAnsi="Times New Roman" w:cs="Times New Roman"/>
@@ -6537,27 +6614,244 @@
           <w:szCs w:val="24"/>
           <w:lang w:eastAsia="en-US"/>
         </w:rPr>
+        <w:t>P</w:t>
+      </w:r>
+      <w:r>
+        <w:rPr>
+          <w:rFonts w:ascii="Times New Roman" w:hAnsi="Times New Roman" w:cs="Times New Roman"/>
+          <w:sz w:val="24"/>
+          <w:szCs w:val="24"/>
+          <w:lang w:eastAsia="en-US"/>
+        </w:rPr>
+        <w:t>enjelasan</w:t>
+      </w:r>
+      <w:r>
+        <w:rPr>
+          <w:rFonts w:ascii="Times New Roman" w:hAnsi="Times New Roman" w:cs="Times New Roman"/>
+          <w:sz w:val="24"/>
+          <w:szCs w:val="24"/>
+          <w:lang w:eastAsia="en-US"/>
+        </w:rPr>
+        <w:t xml:space="preserve"> </w:t>
+      </w:r>
+      <w:r>
+        <w:rPr>
+          <w:rFonts w:ascii="Times New Roman" w:hAnsi="Times New Roman" w:cs="Times New Roman"/>
+          <w:i/>
+          <w:sz w:val="24"/>
+          <w:szCs w:val="24"/>
+          <w:lang w:eastAsia="en-US"/>
+        </w:rPr>
+        <w:t>activity diagram</w:t>
+      </w:r>
+      <w:r>
+        <w:rPr>
+          <w:rFonts w:ascii="Times New Roman" w:hAnsi="Times New Roman" w:cs="Times New Roman"/>
+          <w:i/>
+          <w:sz w:val="24"/>
+          <w:szCs w:val="24"/>
+          <w:lang w:eastAsia="en-US"/>
+        </w:rPr>
+        <w:t xml:space="preserve"> </w:t>
+      </w:r>
+      <w:r>
+        <w:rPr>
+          <w:rFonts w:ascii="Times New Roman" w:hAnsi="Times New Roman" w:cs="Times New Roman"/>
+          <w:sz w:val="24"/>
+          <w:szCs w:val="24"/>
+          <w:lang w:eastAsia="en-US"/>
+        </w:rPr>
+        <w:t>pada gambar 3.4</w:t>
+      </w:r>
+      <w:r>
+        <w:rPr>
+          <w:rFonts w:ascii="Times New Roman" w:hAnsi="Times New Roman" w:cs="Times New Roman"/>
+          <w:sz w:val="24"/>
+          <w:szCs w:val="24"/>
+          <w:lang w:eastAsia="en-US"/>
+        </w:rPr>
+        <w:t>,</w:t>
+      </w:r>
+      <w:r>
+        <w:rPr>
+          <w:rFonts w:ascii="Times New Roman" w:hAnsi="Times New Roman" w:cs="Times New Roman"/>
+          <w:sz w:val="24"/>
+          <w:szCs w:val="24"/>
+          <w:lang w:eastAsia="en-US"/>
+        </w:rPr>
+        <w:t xml:space="preserve"> </w:t>
+      </w:r>
+      <w:r>
+        <w:rPr>
+          <w:rFonts w:ascii="Times New Roman" w:hAnsi="Times New Roman" w:cs="Times New Roman"/>
+          <w:sz w:val="24"/>
+          <w:szCs w:val="24"/>
+          <w:lang w:eastAsia="en-US"/>
+        </w:rPr>
+        <w:t xml:space="preserve">merupakan langkah-langkah dari awal hingga akhir pada </w:t>
+      </w:r>
+      <w:r>
+        <w:rPr>
+          <w:rFonts w:ascii="Times New Roman" w:hAnsi="Times New Roman" w:cs="Times New Roman"/>
+          <w:i/>
+          <w:sz w:val="24"/>
+          <w:szCs w:val="24"/>
+          <w:lang w:eastAsia="en-US"/>
+        </w:rPr>
+        <w:t>website e-learning</w:t>
+      </w:r>
+      <w:r>
+        <w:rPr>
+          <w:rFonts w:ascii="Times New Roman" w:hAnsi="Times New Roman" w:cs="Times New Roman"/>
+          <w:sz w:val="24"/>
+          <w:szCs w:val="24"/>
+          <w:lang w:eastAsia="en-US"/>
+        </w:rPr>
+        <w:t xml:space="preserve"> tersebut. Pada pelajar, bisa langsung memasuki tutorial atau </w:t>
+      </w:r>
+      <w:r>
+        <w:rPr>
+          <w:rFonts w:ascii="Times New Roman" w:hAnsi="Times New Roman" w:cs="Times New Roman"/>
+          <w:i/>
+          <w:sz w:val="24"/>
+          <w:szCs w:val="24"/>
+          <w:lang w:eastAsia="en-US"/>
+        </w:rPr>
+        <w:t>login</w:t>
+      </w:r>
+      <w:r>
+        <w:rPr>
+          <w:rFonts w:ascii="Times New Roman" w:hAnsi="Times New Roman" w:cs="Times New Roman"/>
+          <w:sz w:val="24"/>
+          <w:szCs w:val="24"/>
+          <w:lang w:eastAsia="en-US"/>
+        </w:rPr>
+        <w:t xml:space="preserve"> terlebih dahulu bila sudah ada akunnya. Lalu setelah memilih tutorial pemrograman yang diinginkan, pelajar juga bisa memasuki kuis dengan mode yang diinginkan juga.</w:t>
+      </w:r>
+    </w:p>
+    <w:p>
+      <w:pPr>
+        <w:spacing w:line="360" w:lineRule="auto"/>
+        <w:ind w:firstLine="720"/>
+        <w:jc w:val="both"/>
+        <w:rPr>
+          <w:rFonts w:ascii="Times New Roman" w:hAnsi="Times New Roman" w:cs="Times New Roman"/>
+          <w:sz w:val="24"/>
+          <w:szCs w:val="24"/>
+          <w:lang w:eastAsia="en-US"/>
+        </w:rPr>
+      </w:pPr>
+      <w:r>
+        <w:rPr>
+          <w:rFonts w:ascii="Times New Roman" w:hAnsi="Times New Roman" w:cs="Times New Roman"/>
+          <w:sz w:val="24"/>
+          <w:szCs w:val="24"/>
+          <w:lang w:eastAsia="en-US"/>
+        </w:rPr>
+        <w:t>Pada admin, setelah melakukan login, diarahkan ke dashboard. Lalu dapat beralih ke halaman tambah materi bila ingin membuat materi baru, dan ke halaman tambah kuis ataupun set kuis untuk menambah dan mengatur kuis yang ada.</w:t>
+      </w:r>
+    </w:p>
+    <w:p>
+      <w:pPr>
+        <w:pStyle w:val="Style3"/>
+        <w:spacing w:line="360" w:lineRule="auto"/>
+        <w:rPr>
+          <w:rFonts w:cs="Times New Roman"/>
+          <w:szCs w:val="24"/>
+          <w:lang w:eastAsia="en-US"/>
+        </w:rPr>
+      </w:pPr>
+      <w:r>
+        <w:rPr>
+          <w:rFonts w:cs="Times New Roman"/>
+          <w:szCs w:val="24"/>
+          <w:lang w:eastAsia="en-US"/>
+        </w:rPr>
+        <w:lastRenderedPageBreak/>
+        <w:t>3.4.3</w:t>
+      </w:r>
+      <w:r>
+        <w:rPr>
+          <w:rFonts w:cs="Times New Roman"/>
+          <w:szCs w:val="24"/>
+          <w:lang w:eastAsia="en-US"/>
+        </w:rPr>
         <w:tab/>
-      </w:r>
-      <w:proofErr w:type="spellStart"/>
-      <w:r>
-        <w:rPr>
-          <w:rFonts w:ascii="Times New Roman" w:hAnsi="Times New Roman" w:cs="Times New Roman"/>
-          <w:sz w:val="24"/>
-          <w:szCs w:val="24"/>
+        <w:t>Rancangan Tampilan Antarmuka</w:t>
+      </w:r>
+    </w:p>
+    <w:p>
+      <w:pPr>
+        <w:rPr>
           <w:lang w:eastAsia="en-US"/>
         </w:rPr>
-        <w:t>Pada</w:t>
-      </w:r>
-      <w:proofErr w:type="spellEnd"/>
-      <w:r>
-        <w:rPr>
-          <w:rFonts w:ascii="Times New Roman" w:hAnsi="Times New Roman" w:cs="Times New Roman"/>
-          <w:sz w:val="24"/>
-          <w:szCs w:val="24"/>
+      </w:pPr>
+      <w:r>
+        <w:rPr>
           <w:lang w:eastAsia="en-US"/>
         </w:rPr>
-        <w:t xml:space="preserve"> </w:t>
+        <w:tab/>
+      </w:r>
+    </w:p>
+    <w:p>
+      <w:pPr>
+        <w:pStyle w:val="Style3"/>
+        <w:spacing w:line="360" w:lineRule="auto"/>
+        <w:rPr>
+          <w:rFonts w:cs="Times New Roman"/>
+          <w:szCs w:val="24"/>
+          <w:lang w:eastAsia="en-US"/>
+        </w:rPr>
+      </w:pPr>
+      <w:r>
+        <w:rPr>
+          <w:lang w:eastAsia="en-US"/>
+        </w:rPr>
+        <w:t>3.4.4</w:t>
+      </w:r>
+      <w:r>
+        <w:rPr>
+          <w:lang w:eastAsia="en-US"/>
+        </w:rPr>
+        <w:tab/>
+      </w:r>
+      <w:r>
+        <w:rPr>
+          <w:rFonts w:cs="Times New Roman"/>
+          <w:szCs w:val="24"/>
+          <w:lang w:eastAsia="en-US"/>
+        </w:rPr>
+        <w:t>Rancangan Database</w:t>
+      </w:r>
+    </w:p>
+    <w:p>
+      <w:pPr>
+        <w:spacing w:line="360" w:lineRule="auto"/>
+        <w:jc w:val="both"/>
+        <w:rPr>
+          <w:rFonts w:ascii="Times New Roman" w:hAnsi="Times New Roman" w:cs="Times New Roman"/>
+          <w:sz w:val="24"/>
+          <w:szCs w:val="24"/>
+          <w:lang w:eastAsia="en-US"/>
+        </w:rPr>
+      </w:pPr>
+      <w:r>
+        <w:rPr>
+          <w:rFonts w:ascii="Times New Roman" w:hAnsi="Times New Roman" w:cs="Times New Roman"/>
+          <w:sz w:val="24"/>
+          <w:szCs w:val="24"/>
+          <w:lang w:eastAsia="en-US"/>
+        </w:rPr>
+        <w:tab/>
+      </w:r>
+      <w:r>
+        <w:rPr>
+          <w:rFonts w:ascii="Times New Roman" w:hAnsi="Times New Roman" w:cs="Times New Roman"/>
+          <w:sz w:val="24"/>
+          <w:szCs w:val="24"/>
+          <w:lang w:eastAsia="en-US"/>
+        </w:rPr>
+        <w:t xml:space="preserve">Rancangan </w:t>
       </w:r>
       <w:r>
         <w:rPr>
@@ -6567,7 +6861,7 @@
           <w:szCs w:val="24"/>
           <w:lang w:eastAsia="en-US"/>
         </w:rPr>
-        <w:t>activity diagram</w:t>
+        <w:t>database</w:t>
       </w:r>
       <w:r>
         <w:rPr>
@@ -6576,60 +6870,2641 @@
           <w:szCs w:val="24"/>
           <w:lang w:eastAsia="en-US"/>
         </w:rPr>
-        <w:t xml:space="preserve">, </w:t>
-      </w:r>
+        <w:t xml:space="preserve"> yang akan digunakan untuk menampung semua data yang yang akan diinput terdiri dari beberapa tabel. Di antaranya tabel user, materi, dan soal. </w:t>
+      </w:r>
+    </w:p>
+    <w:p>
+      <w:pPr>
+        <w:pStyle w:val="Caption"/>
+        <w:keepNext/>
+        <w:spacing w:line="360" w:lineRule="auto"/>
+        <w:jc w:val="center"/>
+        <w:rPr>
+          <w:rFonts w:ascii="Times New Roman" w:hAnsi="Times New Roman" w:cs="Times New Roman"/>
+          <w:sz w:val="24"/>
+          <w:szCs w:val="24"/>
+        </w:rPr>
+      </w:pPr>
+      <w:r>
+        <w:rPr>
+          <w:rFonts w:ascii="Times New Roman" w:hAnsi="Times New Roman" w:cs="Times New Roman"/>
+          <w:sz w:val="24"/>
+          <w:szCs w:val="24"/>
+        </w:rPr>
+        <w:t>Table 3.1 Rancangan Tabel User</w:t>
+      </w:r>
+    </w:p>
+    <w:tbl>
+      <w:tblPr>
+        <w:tblStyle w:val="PlainTable1"/>
+        <w:tblW w:w="0" w:type="auto"/>
+        <w:tblLook w:val="04A0" w:firstRow="1" w:lastRow="0" w:firstColumn="1" w:lastColumn="0" w:noHBand="0" w:noVBand="1"/>
+      </w:tblPr>
+      <w:tblGrid>
+        <w:gridCol w:w="1773"/>
+        <w:gridCol w:w="1665"/>
+        <w:gridCol w:w="1070"/>
+        <w:gridCol w:w="3753"/>
+      </w:tblGrid>
+      <w:tr>
+        <w:trPr>
+          <w:cnfStyle w:val="100000000000" w:firstRow="1" w:lastRow="0" w:firstColumn="0" w:lastColumn="0" w:oddVBand="0" w:evenVBand="0" w:oddHBand="0" w:evenHBand="0" w:firstRowFirstColumn="0" w:firstRowLastColumn="0" w:lastRowFirstColumn="0" w:lastRowLastColumn="0"/>
+        </w:trPr>
+        <w:tc>
+          <w:tcPr>
+            <w:cnfStyle w:val="001000000000" w:firstRow="0" w:lastRow="0" w:firstColumn="1" w:lastColumn="0" w:oddVBand="0" w:evenVBand="0" w:oddHBand="0" w:evenHBand="0" w:firstRowFirstColumn="0" w:firstRowLastColumn="0" w:lastRowFirstColumn="0" w:lastRowLastColumn="0"/>
+            <w:tcW w:w="1773" w:type="dxa"/>
+          </w:tcPr>
+          <w:p>
+            <w:pPr>
+              <w:spacing w:line="360" w:lineRule="auto"/>
+              <w:jc w:val="center"/>
+              <w:rPr>
+                <w:rFonts w:ascii="Times New Roman" w:hAnsi="Times New Roman" w:cs="Times New Roman"/>
+                <w:color w:val="FF0000"/>
+                <w:sz w:val="24"/>
+                <w:szCs w:val="24"/>
+                <w:lang w:eastAsia="en-US"/>
+              </w:rPr>
+            </w:pPr>
+            <w:r>
+              <w:rPr>
+                <w:rFonts w:ascii="Times New Roman" w:hAnsi="Times New Roman" w:cs="Times New Roman"/>
+                <w:color w:val="FF0000"/>
+                <w:sz w:val="24"/>
+                <w:szCs w:val="24"/>
+                <w:lang w:eastAsia="en-US"/>
+              </w:rPr>
+              <w:t>Nama Field</w:t>
+            </w:r>
+          </w:p>
+        </w:tc>
+        <w:tc>
+          <w:tcPr>
+            <w:tcW w:w="1665" w:type="dxa"/>
+          </w:tcPr>
+          <w:p>
+            <w:pPr>
+              <w:spacing w:line="360" w:lineRule="auto"/>
+              <w:jc w:val="center"/>
+              <w:cnfStyle w:val="100000000000" w:firstRow="1" w:lastRow="0" w:firstColumn="0" w:lastColumn="0" w:oddVBand="0" w:evenVBand="0" w:oddHBand="0" w:evenHBand="0" w:firstRowFirstColumn="0" w:firstRowLastColumn="0" w:lastRowFirstColumn="0" w:lastRowLastColumn="0"/>
+              <w:rPr>
+                <w:rFonts w:ascii="Times New Roman" w:hAnsi="Times New Roman" w:cs="Times New Roman"/>
+                <w:color w:val="FF0000"/>
+                <w:sz w:val="24"/>
+                <w:szCs w:val="24"/>
+                <w:lang w:eastAsia="en-US"/>
+              </w:rPr>
+            </w:pPr>
+            <w:r>
+              <w:rPr>
+                <w:rFonts w:ascii="Times New Roman" w:hAnsi="Times New Roman" w:cs="Times New Roman"/>
+                <w:color w:val="FF0000"/>
+                <w:sz w:val="24"/>
+                <w:szCs w:val="24"/>
+                <w:lang w:eastAsia="en-US"/>
+              </w:rPr>
+              <w:t>Tipe Data</w:t>
+            </w:r>
+          </w:p>
+        </w:tc>
+        <w:tc>
+          <w:tcPr>
+            <w:tcW w:w="1070" w:type="dxa"/>
+          </w:tcPr>
+          <w:p>
+            <w:pPr>
+              <w:spacing w:line="360" w:lineRule="auto"/>
+              <w:jc w:val="center"/>
+              <w:cnfStyle w:val="100000000000" w:firstRow="1" w:lastRow="0" w:firstColumn="0" w:lastColumn="0" w:oddVBand="0" w:evenVBand="0" w:oddHBand="0" w:evenHBand="0" w:firstRowFirstColumn="0" w:firstRowLastColumn="0" w:lastRowFirstColumn="0" w:lastRowLastColumn="0"/>
+              <w:rPr>
+                <w:rFonts w:ascii="Times New Roman" w:hAnsi="Times New Roman" w:cs="Times New Roman"/>
+                <w:color w:val="FF0000"/>
+                <w:sz w:val="24"/>
+                <w:szCs w:val="24"/>
+                <w:lang w:eastAsia="en-US"/>
+              </w:rPr>
+            </w:pPr>
+            <w:r>
+              <w:rPr>
+                <w:rFonts w:ascii="Times New Roman" w:hAnsi="Times New Roman" w:cs="Times New Roman"/>
+                <w:color w:val="FF0000"/>
+                <w:sz w:val="24"/>
+                <w:szCs w:val="24"/>
+                <w:lang w:eastAsia="en-US"/>
+              </w:rPr>
+              <w:t>Panjang</w:t>
+            </w:r>
+          </w:p>
+        </w:tc>
+        <w:tc>
+          <w:tcPr>
+            <w:tcW w:w="3753" w:type="dxa"/>
+          </w:tcPr>
+          <w:p>
+            <w:pPr>
+              <w:spacing w:line="360" w:lineRule="auto"/>
+              <w:jc w:val="center"/>
+              <w:cnfStyle w:val="100000000000" w:firstRow="1" w:lastRow="0" w:firstColumn="0" w:lastColumn="0" w:oddVBand="0" w:evenVBand="0" w:oddHBand="0" w:evenHBand="0" w:firstRowFirstColumn="0" w:firstRowLastColumn="0" w:lastRowFirstColumn="0" w:lastRowLastColumn="0"/>
+              <w:rPr>
+                <w:rFonts w:ascii="Times New Roman" w:hAnsi="Times New Roman" w:cs="Times New Roman"/>
+                <w:color w:val="FF0000"/>
+                <w:sz w:val="24"/>
+                <w:szCs w:val="24"/>
+                <w:lang w:eastAsia="en-US"/>
+              </w:rPr>
+            </w:pPr>
+            <w:r>
+              <w:rPr>
+                <w:rFonts w:ascii="Times New Roman" w:hAnsi="Times New Roman" w:cs="Times New Roman"/>
+                <w:color w:val="FF0000"/>
+                <w:sz w:val="24"/>
+                <w:szCs w:val="24"/>
+                <w:lang w:eastAsia="en-US"/>
+              </w:rPr>
+              <w:t>Keterangan</w:t>
+            </w:r>
+          </w:p>
+        </w:tc>
+      </w:tr>
+      <w:tr>
+        <w:trPr>
+          <w:cnfStyle w:val="000000100000" w:firstRow="0" w:lastRow="0" w:firstColumn="0" w:lastColumn="0" w:oddVBand="0" w:evenVBand="0" w:oddHBand="1" w:evenHBand="0" w:firstRowFirstColumn="0" w:firstRowLastColumn="0" w:lastRowFirstColumn="0" w:lastRowLastColumn="0"/>
+        </w:trPr>
+        <w:tc>
+          <w:tcPr>
+            <w:cnfStyle w:val="001000000000" w:firstRow="0" w:lastRow="0" w:firstColumn="1" w:lastColumn="0" w:oddVBand="0" w:evenVBand="0" w:oddHBand="0" w:evenHBand="0" w:firstRowFirstColumn="0" w:firstRowLastColumn="0" w:lastRowFirstColumn="0" w:lastRowLastColumn="0"/>
+            <w:tcW w:w="1773" w:type="dxa"/>
+          </w:tcPr>
+          <w:p>
+            <w:pPr>
+              <w:spacing w:line="360" w:lineRule="auto"/>
+              <w:jc w:val="center"/>
+              <w:rPr>
+                <w:rFonts w:ascii="Times New Roman" w:hAnsi="Times New Roman" w:cs="Times New Roman"/>
+                <w:b w:val="0"/>
+                <w:sz w:val="24"/>
+                <w:szCs w:val="24"/>
+                <w:lang w:eastAsia="en-US"/>
+              </w:rPr>
+            </w:pPr>
+            <w:r>
+              <w:rPr>
+                <w:rFonts w:ascii="Times New Roman" w:hAnsi="Times New Roman" w:cs="Times New Roman"/>
+                <w:b w:val="0"/>
+                <w:sz w:val="24"/>
+                <w:szCs w:val="24"/>
+                <w:lang w:eastAsia="en-US"/>
+              </w:rPr>
+              <w:t>id</w:t>
+            </w:r>
+          </w:p>
+        </w:tc>
+        <w:tc>
+          <w:tcPr>
+            <w:tcW w:w="1665" w:type="dxa"/>
+          </w:tcPr>
+          <w:p>
+            <w:pPr>
+              <w:spacing w:line="360" w:lineRule="auto"/>
+              <w:jc w:val="center"/>
+              <w:cnfStyle w:val="000000100000" w:firstRow="0" w:lastRow="0" w:firstColumn="0" w:lastColumn="0" w:oddVBand="0" w:evenVBand="0" w:oddHBand="1" w:evenHBand="0" w:firstRowFirstColumn="0" w:firstRowLastColumn="0" w:lastRowFirstColumn="0" w:lastRowLastColumn="0"/>
+              <w:rPr>
+                <w:rFonts w:ascii="Times New Roman" w:hAnsi="Times New Roman" w:cs="Times New Roman"/>
+                <w:sz w:val="24"/>
+                <w:szCs w:val="24"/>
+                <w:lang w:eastAsia="en-US"/>
+              </w:rPr>
+            </w:pPr>
+            <w:r>
+              <w:rPr>
+                <w:rFonts w:ascii="Times New Roman" w:hAnsi="Times New Roman" w:cs="Times New Roman"/>
+                <w:sz w:val="24"/>
+                <w:szCs w:val="24"/>
+                <w:lang w:eastAsia="en-US"/>
+              </w:rPr>
+              <w:t>i</w:t>
+            </w:r>
+            <w:r>
+              <w:rPr>
+                <w:rFonts w:ascii="Times New Roman" w:hAnsi="Times New Roman" w:cs="Times New Roman"/>
+                <w:sz w:val="24"/>
+                <w:szCs w:val="24"/>
+                <w:lang w:eastAsia="en-US"/>
+              </w:rPr>
+              <w:t>nt</w:t>
+            </w:r>
+          </w:p>
+        </w:tc>
+        <w:tc>
+          <w:tcPr>
+            <w:tcW w:w="1070" w:type="dxa"/>
+          </w:tcPr>
+          <w:p>
+            <w:pPr>
+              <w:spacing w:line="360" w:lineRule="auto"/>
+              <w:jc w:val="center"/>
+              <w:cnfStyle w:val="000000100000" w:firstRow="0" w:lastRow="0" w:firstColumn="0" w:lastColumn="0" w:oddVBand="0" w:evenVBand="0" w:oddHBand="1" w:evenHBand="0" w:firstRowFirstColumn="0" w:firstRowLastColumn="0" w:lastRowFirstColumn="0" w:lastRowLastColumn="0"/>
+              <w:rPr>
+                <w:rFonts w:ascii="Times New Roman" w:hAnsi="Times New Roman" w:cs="Times New Roman"/>
+                <w:sz w:val="24"/>
+                <w:szCs w:val="24"/>
+                <w:lang w:eastAsia="en-US"/>
+              </w:rPr>
+            </w:pPr>
+            <w:r>
+              <w:rPr>
+                <w:rFonts w:ascii="Times New Roman" w:hAnsi="Times New Roman" w:cs="Times New Roman"/>
+                <w:sz w:val="24"/>
+                <w:szCs w:val="24"/>
+                <w:lang w:eastAsia="en-US"/>
+              </w:rPr>
+              <w:t>11</w:t>
+            </w:r>
+          </w:p>
+        </w:tc>
+        <w:tc>
+          <w:tcPr>
+            <w:tcW w:w="3753" w:type="dxa"/>
+          </w:tcPr>
+          <w:p>
+            <w:pPr>
+              <w:spacing w:line="360" w:lineRule="auto"/>
+              <w:jc w:val="center"/>
+              <w:cnfStyle w:val="000000100000" w:firstRow="0" w:lastRow="0" w:firstColumn="0" w:lastColumn="0" w:oddVBand="0" w:evenVBand="0" w:oddHBand="1" w:evenHBand="0" w:firstRowFirstColumn="0" w:firstRowLastColumn="0" w:lastRowFirstColumn="0" w:lastRowLastColumn="0"/>
+              <w:rPr>
+                <w:rFonts w:ascii="Times New Roman" w:hAnsi="Times New Roman" w:cs="Times New Roman"/>
+                <w:sz w:val="24"/>
+                <w:szCs w:val="24"/>
+                <w:lang w:eastAsia="en-US"/>
+              </w:rPr>
+            </w:pPr>
+            <w:r>
+              <w:rPr>
+                <w:rFonts w:ascii="Times New Roman" w:hAnsi="Times New Roman" w:cs="Times New Roman"/>
+                <w:sz w:val="24"/>
+                <w:szCs w:val="24"/>
+                <w:lang w:eastAsia="en-US"/>
+              </w:rPr>
+              <w:t>Primary Key, Auto Increment</w:t>
+            </w:r>
+          </w:p>
+        </w:tc>
+      </w:tr>
+      <w:tr>
+        <w:tc>
+          <w:tcPr>
+            <w:cnfStyle w:val="001000000000" w:firstRow="0" w:lastRow="0" w:firstColumn="1" w:lastColumn="0" w:oddVBand="0" w:evenVBand="0" w:oddHBand="0" w:evenHBand="0" w:firstRowFirstColumn="0" w:firstRowLastColumn="0" w:lastRowFirstColumn="0" w:lastRowLastColumn="0"/>
+            <w:tcW w:w="1773" w:type="dxa"/>
+          </w:tcPr>
+          <w:p>
+            <w:pPr>
+              <w:spacing w:line="360" w:lineRule="auto"/>
+              <w:jc w:val="center"/>
+              <w:rPr>
+                <w:rFonts w:ascii="Times New Roman" w:hAnsi="Times New Roman" w:cs="Times New Roman"/>
+                <w:b w:val="0"/>
+                <w:sz w:val="24"/>
+                <w:szCs w:val="24"/>
+                <w:lang w:eastAsia="en-US"/>
+              </w:rPr>
+            </w:pPr>
+            <w:r>
+              <w:rPr>
+                <w:rFonts w:ascii="Times New Roman" w:hAnsi="Times New Roman" w:cs="Times New Roman"/>
+                <w:b w:val="0"/>
+                <w:sz w:val="24"/>
+                <w:szCs w:val="24"/>
+                <w:lang w:eastAsia="en-US"/>
+              </w:rPr>
+              <w:t>level</w:t>
+            </w:r>
+          </w:p>
+        </w:tc>
+        <w:tc>
+          <w:tcPr>
+            <w:tcW w:w="1665" w:type="dxa"/>
+          </w:tcPr>
+          <w:p>
+            <w:pPr>
+              <w:spacing w:line="360" w:lineRule="auto"/>
+              <w:jc w:val="center"/>
+              <w:cnfStyle w:val="000000000000" w:firstRow="0" w:lastRow="0" w:firstColumn="0" w:lastColumn="0" w:oddVBand="0" w:evenVBand="0" w:oddHBand="0" w:evenHBand="0" w:firstRowFirstColumn="0" w:firstRowLastColumn="0" w:lastRowFirstColumn="0" w:lastRowLastColumn="0"/>
+              <w:rPr>
+                <w:rFonts w:ascii="Times New Roman" w:hAnsi="Times New Roman" w:cs="Times New Roman"/>
+                <w:sz w:val="24"/>
+                <w:szCs w:val="24"/>
+                <w:lang w:eastAsia="en-US"/>
+              </w:rPr>
+            </w:pPr>
+            <w:r>
+              <w:rPr>
+                <w:rFonts w:ascii="Times New Roman" w:hAnsi="Times New Roman" w:cs="Times New Roman"/>
+                <w:sz w:val="24"/>
+                <w:szCs w:val="24"/>
+                <w:lang w:eastAsia="en-US"/>
+              </w:rPr>
+              <w:t>int</w:t>
+            </w:r>
+          </w:p>
+        </w:tc>
+        <w:tc>
+          <w:tcPr>
+            <w:tcW w:w="1070" w:type="dxa"/>
+          </w:tcPr>
+          <w:p>
+            <w:pPr>
+              <w:spacing w:line="360" w:lineRule="auto"/>
+              <w:jc w:val="center"/>
+              <w:cnfStyle w:val="000000000000" w:firstRow="0" w:lastRow="0" w:firstColumn="0" w:lastColumn="0" w:oddVBand="0" w:evenVBand="0" w:oddHBand="0" w:evenHBand="0" w:firstRowFirstColumn="0" w:firstRowLastColumn="0" w:lastRowFirstColumn="0" w:lastRowLastColumn="0"/>
+              <w:rPr>
+                <w:rFonts w:ascii="Times New Roman" w:hAnsi="Times New Roman" w:cs="Times New Roman"/>
+                <w:sz w:val="24"/>
+                <w:szCs w:val="24"/>
+                <w:lang w:eastAsia="en-US"/>
+              </w:rPr>
+            </w:pPr>
+            <w:r>
+              <w:rPr>
+                <w:rFonts w:ascii="Times New Roman" w:hAnsi="Times New Roman" w:cs="Times New Roman"/>
+                <w:sz w:val="24"/>
+                <w:szCs w:val="24"/>
+                <w:lang w:eastAsia="en-US"/>
+              </w:rPr>
+              <w:t>2</w:t>
+            </w:r>
+          </w:p>
+        </w:tc>
+        <w:tc>
+          <w:tcPr>
+            <w:tcW w:w="3753" w:type="dxa"/>
+          </w:tcPr>
+          <w:p>
+            <w:pPr>
+              <w:spacing w:line="360" w:lineRule="auto"/>
+              <w:jc w:val="center"/>
+              <w:cnfStyle w:val="000000000000" w:firstRow="0" w:lastRow="0" w:firstColumn="0" w:lastColumn="0" w:oddVBand="0" w:evenVBand="0" w:oddHBand="0" w:evenHBand="0" w:firstRowFirstColumn="0" w:firstRowLastColumn="0" w:lastRowFirstColumn="0" w:lastRowLastColumn="0"/>
+              <w:rPr>
+                <w:rFonts w:ascii="Times New Roman" w:hAnsi="Times New Roman" w:cs="Times New Roman"/>
+                <w:sz w:val="24"/>
+                <w:szCs w:val="24"/>
+                <w:lang w:eastAsia="en-US"/>
+              </w:rPr>
+            </w:pPr>
+          </w:p>
+        </w:tc>
+      </w:tr>
+      <w:tr>
+        <w:trPr>
+          <w:cnfStyle w:val="000000100000" w:firstRow="0" w:lastRow="0" w:firstColumn="0" w:lastColumn="0" w:oddVBand="0" w:evenVBand="0" w:oddHBand="1" w:evenHBand="0" w:firstRowFirstColumn="0" w:firstRowLastColumn="0" w:lastRowFirstColumn="0" w:lastRowLastColumn="0"/>
+        </w:trPr>
+        <w:tc>
+          <w:tcPr>
+            <w:cnfStyle w:val="001000000000" w:firstRow="0" w:lastRow="0" w:firstColumn="1" w:lastColumn="0" w:oddVBand="0" w:evenVBand="0" w:oddHBand="0" w:evenHBand="0" w:firstRowFirstColumn="0" w:firstRowLastColumn="0" w:lastRowFirstColumn="0" w:lastRowLastColumn="0"/>
+            <w:tcW w:w="1773" w:type="dxa"/>
+          </w:tcPr>
+          <w:p>
+            <w:pPr>
+              <w:spacing w:line="360" w:lineRule="auto"/>
+              <w:jc w:val="center"/>
+              <w:rPr>
+                <w:rFonts w:ascii="Times New Roman" w:hAnsi="Times New Roman" w:cs="Times New Roman"/>
+                <w:b w:val="0"/>
+                <w:sz w:val="24"/>
+                <w:szCs w:val="24"/>
+                <w:lang w:eastAsia="en-US"/>
+              </w:rPr>
+            </w:pPr>
+            <w:r>
+              <w:rPr>
+                <w:rFonts w:ascii="Times New Roman" w:hAnsi="Times New Roman" w:cs="Times New Roman"/>
+                <w:b w:val="0"/>
+                <w:sz w:val="24"/>
+                <w:szCs w:val="24"/>
+                <w:lang w:eastAsia="en-US"/>
+              </w:rPr>
+              <w:t>email</w:t>
+            </w:r>
+          </w:p>
+        </w:tc>
+        <w:tc>
+          <w:tcPr>
+            <w:tcW w:w="1665" w:type="dxa"/>
+          </w:tcPr>
+          <w:p>
+            <w:pPr>
+              <w:spacing w:line="360" w:lineRule="auto"/>
+              <w:jc w:val="center"/>
+              <w:cnfStyle w:val="000000100000" w:firstRow="0" w:lastRow="0" w:firstColumn="0" w:lastColumn="0" w:oddVBand="0" w:evenVBand="0" w:oddHBand="1" w:evenHBand="0" w:firstRowFirstColumn="0" w:firstRowLastColumn="0" w:lastRowFirstColumn="0" w:lastRowLastColumn="0"/>
+              <w:rPr>
+                <w:rFonts w:ascii="Times New Roman" w:hAnsi="Times New Roman" w:cs="Times New Roman"/>
+                <w:sz w:val="24"/>
+                <w:szCs w:val="24"/>
+                <w:lang w:eastAsia="en-US"/>
+              </w:rPr>
+            </w:pPr>
+            <w:r>
+              <w:rPr>
+                <w:rFonts w:ascii="Times New Roman" w:hAnsi="Times New Roman" w:cs="Times New Roman"/>
+                <w:sz w:val="24"/>
+                <w:szCs w:val="24"/>
+                <w:lang w:eastAsia="en-US"/>
+              </w:rPr>
+              <w:t>varchar</w:t>
+            </w:r>
+          </w:p>
+        </w:tc>
+        <w:tc>
+          <w:tcPr>
+            <w:tcW w:w="1070" w:type="dxa"/>
+          </w:tcPr>
+          <w:p>
+            <w:pPr>
+              <w:spacing w:line="360" w:lineRule="auto"/>
+              <w:jc w:val="center"/>
+              <w:cnfStyle w:val="000000100000" w:firstRow="0" w:lastRow="0" w:firstColumn="0" w:lastColumn="0" w:oddVBand="0" w:evenVBand="0" w:oddHBand="1" w:evenHBand="0" w:firstRowFirstColumn="0" w:firstRowLastColumn="0" w:lastRowFirstColumn="0" w:lastRowLastColumn="0"/>
+              <w:rPr>
+                <w:rFonts w:ascii="Times New Roman" w:hAnsi="Times New Roman" w:cs="Times New Roman"/>
+                <w:sz w:val="24"/>
+                <w:szCs w:val="24"/>
+                <w:lang w:eastAsia="en-US"/>
+              </w:rPr>
+            </w:pPr>
+            <w:r>
+              <w:rPr>
+                <w:rFonts w:ascii="Times New Roman" w:hAnsi="Times New Roman" w:cs="Times New Roman"/>
+                <w:sz w:val="24"/>
+                <w:szCs w:val="24"/>
+                <w:lang w:eastAsia="en-US"/>
+              </w:rPr>
+              <w:t>128</w:t>
+            </w:r>
+          </w:p>
+        </w:tc>
+        <w:tc>
+          <w:tcPr>
+            <w:tcW w:w="3753" w:type="dxa"/>
+          </w:tcPr>
+          <w:p>
+            <w:pPr>
+              <w:spacing w:line="360" w:lineRule="auto"/>
+              <w:jc w:val="center"/>
+              <w:cnfStyle w:val="000000100000" w:firstRow="0" w:lastRow="0" w:firstColumn="0" w:lastColumn="0" w:oddVBand="0" w:evenVBand="0" w:oddHBand="1" w:evenHBand="0" w:firstRowFirstColumn="0" w:firstRowLastColumn="0" w:lastRowFirstColumn="0" w:lastRowLastColumn="0"/>
+              <w:rPr>
+                <w:rFonts w:ascii="Times New Roman" w:hAnsi="Times New Roman" w:cs="Times New Roman"/>
+                <w:sz w:val="24"/>
+                <w:szCs w:val="24"/>
+                <w:lang w:eastAsia="en-US"/>
+              </w:rPr>
+            </w:pPr>
+          </w:p>
+        </w:tc>
+      </w:tr>
+      <w:tr>
+        <w:tc>
+          <w:tcPr>
+            <w:cnfStyle w:val="001000000000" w:firstRow="0" w:lastRow="0" w:firstColumn="1" w:lastColumn="0" w:oddVBand="0" w:evenVBand="0" w:oddHBand="0" w:evenHBand="0" w:firstRowFirstColumn="0" w:firstRowLastColumn="0" w:lastRowFirstColumn="0" w:lastRowLastColumn="0"/>
+            <w:tcW w:w="1773" w:type="dxa"/>
+          </w:tcPr>
+          <w:p>
+            <w:pPr>
+              <w:spacing w:line="360" w:lineRule="auto"/>
+              <w:jc w:val="center"/>
+              <w:rPr>
+                <w:rFonts w:ascii="Times New Roman" w:hAnsi="Times New Roman" w:cs="Times New Roman"/>
+                <w:b w:val="0"/>
+                <w:sz w:val="24"/>
+                <w:szCs w:val="24"/>
+                <w:lang w:eastAsia="en-US"/>
+              </w:rPr>
+            </w:pPr>
+            <w:r>
+              <w:rPr>
+                <w:rFonts w:ascii="Times New Roman" w:hAnsi="Times New Roman" w:cs="Times New Roman"/>
+                <w:b w:val="0"/>
+                <w:sz w:val="24"/>
+                <w:szCs w:val="24"/>
+                <w:lang w:eastAsia="en-US"/>
+              </w:rPr>
+              <w:t>username</w:t>
+            </w:r>
+          </w:p>
+        </w:tc>
+        <w:tc>
+          <w:tcPr>
+            <w:tcW w:w="1665" w:type="dxa"/>
+          </w:tcPr>
+          <w:p>
+            <w:pPr>
+              <w:spacing w:line="360" w:lineRule="auto"/>
+              <w:jc w:val="center"/>
+              <w:cnfStyle w:val="000000000000" w:firstRow="0" w:lastRow="0" w:firstColumn="0" w:lastColumn="0" w:oddVBand="0" w:evenVBand="0" w:oddHBand="0" w:evenHBand="0" w:firstRowFirstColumn="0" w:firstRowLastColumn="0" w:lastRowFirstColumn="0" w:lastRowLastColumn="0"/>
+              <w:rPr>
+                <w:rFonts w:ascii="Times New Roman" w:hAnsi="Times New Roman" w:cs="Times New Roman"/>
+                <w:sz w:val="24"/>
+                <w:szCs w:val="24"/>
+                <w:lang w:eastAsia="en-US"/>
+              </w:rPr>
+            </w:pPr>
+            <w:r>
+              <w:rPr>
+                <w:rFonts w:ascii="Times New Roman" w:hAnsi="Times New Roman" w:cs="Times New Roman"/>
+                <w:sz w:val="24"/>
+                <w:szCs w:val="24"/>
+                <w:lang w:eastAsia="en-US"/>
+              </w:rPr>
+              <w:t>varchar</w:t>
+            </w:r>
+          </w:p>
+        </w:tc>
+        <w:tc>
+          <w:tcPr>
+            <w:tcW w:w="1070" w:type="dxa"/>
+          </w:tcPr>
+          <w:p>
+            <w:pPr>
+              <w:spacing w:line="360" w:lineRule="auto"/>
+              <w:jc w:val="center"/>
+              <w:cnfStyle w:val="000000000000" w:firstRow="0" w:lastRow="0" w:firstColumn="0" w:lastColumn="0" w:oddVBand="0" w:evenVBand="0" w:oddHBand="0" w:evenHBand="0" w:firstRowFirstColumn="0" w:firstRowLastColumn="0" w:lastRowFirstColumn="0" w:lastRowLastColumn="0"/>
+              <w:rPr>
+                <w:rFonts w:ascii="Times New Roman" w:hAnsi="Times New Roman" w:cs="Times New Roman"/>
+                <w:sz w:val="24"/>
+                <w:szCs w:val="24"/>
+                <w:lang w:eastAsia="en-US"/>
+              </w:rPr>
+            </w:pPr>
+            <w:r>
+              <w:rPr>
+                <w:rFonts w:ascii="Times New Roman" w:hAnsi="Times New Roman" w:cs="Times New Roman"/>
+                <w:sz w:val="24"/>
+                <w:szCs w:val="24"/>
+                <w:lang w:eastAsia="en-US"/>
+              </w:rPr>
+              <w:t>128</w:t>
+            </w:r>
+          </w:p>
+        </w:tc>
+        <w:tc>
+          <w:tcPr>
+            <w:tcW w:w="3753" w:type="dxa"/>
+          </w:tcPr>
+          <w:p>
+            <w:pPr>
+              <w:spacing w:line="360" w:lineRule="auto"/>
+              <w:jc w:val="center"/>
+              <w:cnfStyle w:val="000000000000" w:firstRow="0" w:lastRow="0" w:firstColumn="0" w:lastColumn="0" w:oddVBand="0" w:evenVBand="0" w:oddHBand="0" w:evenHBand="0" w:firstRowFirstColumn="0" w:firstRowLastColumn="0" w:lastRowFirstColumn="0" w:lastRowLastColumn="0"/>
+              <w:rPr>
+                <w:rFonts w:ascii="Times New Roman" w:hAnsi="Times New Roman" w:cs="Times New Roman"/>
+                <w:sz w:val="24"/>
+                <w:szCs w:val="24"/>
+                <w:lang w:eastAsia="en-US"/>
+              </w:rPr>
+            </w:pPr>
+          </w:p>
+        </w:tc>
+      </w:tr>
+      <w:tr>
+        <w:trPr>
+          <w:cnfStyle w:val="000000100000" w:firstRow="0" w:lastRow="0" w:firstColumn="0" w:lastColumn="0" w:oddVBand="0" w:evenVBand="0" w:oddHBand="1" w:evenHBand="0" w:firstRowFirstColumn="0" w:firstRowLastColumn="0" w:lastRowFirstColumn="0" w:lastRowLastColumn="0"/>
+        </w:trPr>
+        <w:tc>
+          <w:tcPr>
+            <w:cnfStyle w:val="001000000000" w:firstRow="0" w:lastRow="0" w:firstColumn="1" w:lastColumn="0" w:oddVBand="0" w:evenVBand="0" w:oddHBand="0" w:evenHBand="0" w:firstRowFirstColumn="0" w:firstRowLastColumn="0" w:lastRowFirstColumn="0" w:lastRowLastColumn="0"/>
+            <w:tcW w:w="1773" w:type="dxa"/>
+          </w:tcPr>
+          <w:p>
+            <w:pPr>
+              <w:spacing w:line="360" w:lineRule="auto"/>
+              <w:jc w:val="center"/>
+              <w:rPr>
+                <w:rFonts w:ascii="Times New Roman" w:hAnsi="Times New Roman" w:cs="Times New Roman"/>
+                <w:b w:val="0"/>
+                <w:sz w:val="24"/>
+                <w:szCs w:val="24"/>
+                <w:lang w:eastAsia="en-US"/>
+              </w:rPr>
+            </w:pPr>
+            <w:r>
+              <w:rPr>
+                <w:rFonts w:ascii="Times New Roman" w:hAnsi="Times New Roman" w:cs="Times New Roman"/>
+                <w:b w:val="0"/>
+                <w:sz w:val="24"/>
+                <w:szCs w:val="24"/>
+                <w:lang w:eastAsia="en-US"/>
+              </w:rPr>
+              <w:t>password</w:t>
+            </w:r>
+          </w:p>
+        </w:tc>
+        <w:tc>
+          <w:tcPr>
+            <w:tcW w:w="1665" w:type="dxa"/>
+          </w:tcPr>
+          <w:p>
+            <w:pPr>
+              <w:spacing w:line="360" w:lineRule="auto"/>
+              <w:jc w:val="center"/>
+              <w:cnfStyle w:val="000000100000" w:firstRow="0" w:lastRow="0" w:firstColumn="0" w:lastColumn="0" w:oddVBand="0" w:evenVBand="0" w:oddHBand="1" w:evenHBand="0" w:firstRowFirstColumn="0" w:firstRowLastColumn="0" w:lastRowFirstColumn="0" w:lastRowLastColumn="0"/>
+              <w:rPr>
+                <w:rFonts w:ascii="Times New Roman" w:hAnsi="Times New Roman" w:cs="Times New Roman"/>
+                <w:sz w:val="24"/>
+                <w:szCs w:val="24"/>
+                <w:lang w:eastAsia="en-US"/>
+              </w:rPr>
+            </w:pPr>
+            <w:r>
+              <w:rPr>
+                <w:rFonts w:ascii="Times New Roman" w:hAnsi="Times New Roman" w:cs="Times New Roman"/>
+                <w:sz w:val="24"/>
+                <w:szCs w:val="24"/>
+                <w:lang w:eastAsia="en-US"/>
+              </w:rPr>
+              <w:t>varchar</w:t>
+            </w:r>
+          </w:p>
+        </w:tc>
+        <w:tc>
+          <w:tcPr>
+            <w:tcW w:w="1070" w:type="dxa"/>
+          </w:tcPr>
+          <w:p>
+            <w:pPr>
+              <w:spacing w:line="360" w:lineRule="auto"/>
+              <w:jc w:val="center"/>
+              <w:cnfStyle w:val="000000100000" w:firstRow="0" w:lastRow="0" w:firstColumn="0" w:lastColumn="0" w:oddVBand="0" w:evenVBand="0" w:oddHBand="1" w:evenHBand="0" w:firstRowFirstColumn="0" w:firstRowLastColumn="0" w:lastRowFirstColumn="0" w:lastRowLastColumn="0"/>
+              <w:rPr>
+                <w:rFonts w:ascii="Times New Roman" w:hAnsi="Times New Roman" w:cs="Times New Roman"/>
+                <w:sz w:val="24"/>
+                <w:szCs w:val="24"/>
+                <w:lang w:eastAsia="en-US"/>
+              </w:rPr>
+            </w:pPr>
+            <w:r>
+              <w:rPr>
+                <w:rFonts w:ascii="Times New Roman" w:hAnsi="Times New Roman" w:cs="Times New Roman"/>
+                <w:sz w:val="24"/>
+                <w:szCs w:val="24"/>
+                <w:lang w:eastAsia="en-US"/>
+              </w:rPr>
+              <w:t>128</w:t>
+            </w:r>
+          </w:p>
+        </w:tc>
+        <w:tc>
+          <w:tcPr>
+            <w:tcW w:w="3753" w:type="dxa"/>
+          </w:tcPr>
+          <w:p>
+            <w:pPr>
+              <w:spacing w:line="360" w:lineRule="auto"/>
+              <w:jc w:val="center"/>
+              <w:cnfStyle w:val="000000100000" w:firstRow="0" w:lastRow="0" w:firstColumn="0" w:lastColumn="0" w:oddVBand="0" w:evenVBand="0" w:oddHBand="1" w:evenHBand="0" w:firstRowFirstColumn="0" w:firstRowLastColumn="0" w:lastRowFirstColumn="0" w:lastRowLastColumn="0"/>
+              <w:rPr>
+                <w:rFonts w:ascii="Times New Roman" w:hAnsi="Times New Roman" w:cs="Times New Roman"/>
+                <w:sz w:val="24"/>
+                <w:szCs w:val="24"/>
+                <w:lang w:eastAsia="en-US"/>
+              </w:rPr>
+            </w:pPr>
+          </w:p>
+        </w:tc>
+      </w:tr>
+      <w:tr>
+        <w:tc>
+          <w:tcPr>
+            <w:cnfStyle w:val="001000000000" w:firstRow="0" w:lastRow="0" w:firstColumn="1" w:lastColumn="0" w:oddVBand="0" w:evenVBand="0" w:oddHBand="0" w:evenHBand="0" w:firstRowFirstColumn="0" w:firstRowLastColumn="0" w:lastRowFirstColumn="0" w:lastRowLastColumn="0"/>
+            <w:tcW w:w="1773" w:type="dxa"/>
+          </w:tcPr>
+          <w:p>
+            <w:pPr>
+              <w:spacing w:line="360" w:lineRule="auto"/>
+              <w:jc w:val="center"/>
+              <w:rPr>
+                <w:rFonts w:ascii="Times New Roman" w:hAnsi="Times New Roman" w:cs="Times New Roman"/>
+                <w:b w:val="0"/>
+                <w:sz w:val="24"/>
+                <w:szCs w:val="24"/>
+                <w:lang w:eastAsia="en-US"/>
+              </w:rPr>
+            </w:pPr>
+            <w:r>
+              <w:rPr>
+                <w:rFonts w:ascii="Times New Roman" w:hAnsi="Times New Roman" w:cs="Times New Roman"/>
+                <w:b w:val="0"/>
+                <w:sz w:val="24"/>
+                <w:szCs w:val="24"/>
+                <w:lang w:eastAsia="en-US"/>
+              </w:rPr>
+              <w:t>name</w:t>
+            </w:r>
+          </w:p>
+        </w:tc>
+        <w:tc>
+          <w:tcPr>
+            <w:tcW w:w="1665" w:type="dxa"/>
+          </w:tcPr>
+          <w:p>
+            <w:pPr>
+              <w:spacing w:line="360" w:lineRule="auto"/>
+              <w:jc w:val="center"/>
+              <w:cnfStyle w:val="000000000000" w:firstRow="0" w:lastRow="0" w:firstColumn="0" w:lastColumn="0" w:oddVBand="0" w:evenVBand="0" w:oddHBand="0" w:evenHBand="0" w:firstRowFirstColumn="0" w:firstRowLastColumn="0" w:lastRowFirstColumn="0" w:lastRowLastColumn="0"/>
+              <w:rPr>
+                <w:rFonts w:ascii="Times New Roman" w:hAnsi="Times New Roman" w:cs="Times New Roman"/>
+                <w:sz w:val="24"/>
+                <w:szCs w:val="24"/>
+                <w:lang w:eastAsia="en-US"/>
+              </w:rPr>
+            </w:pPr>
+            <w:r>
+              <w:rPr>
+                <w:rFonts w:ascii="Times New Roman" w:hAnsi="Times New Roman" w:cs="Times New Roman"/>
+                <w:sz w:val="24"/>
+                <w:szCs w:val="24"/>
+                <w:lang w:eastAsia="en-US"/>
+              </w:rPr>
+              <w:t>varchar</w:t>
+            </w:r>
+          </w:p>
+        </w:tc>
+        <w:tc>
+          <w:tcPr>
+            <w:tcW w:w="1070" w:type="dxa"/>
+          </w:tcPr>
+          <w:p>
+            <w:pPr>
+              <w:spacing w:line="360" w:lineRule="auto"/>
+              <w:jc w:val="center"/>
+              <w:cnfStyle w:val="000000000000" w:firstRow="0" w:lastRow="0" w:firstColumn="0" w:lastColumn="0" w:oddVBand="0" w:evenVBand="0" w:oddHBand="0" w:evenHBand="0" w:firstRowFirstColumn="0" w:firstRowLastColumn="0" w:lastRowFirstColumn="0" w:lastRowLastColumn="0"/>
+              <w:rPr>
+                <w:rFonts w:ascii="Times New Roman" w:hAnsi="Times New Roman" w:cs="Times New Roman"/>
+                <w:sz w:val="24"/>
+                <w:szCs w:val="24"/>
+                <w:lang w:eastAsia="en-US"/>
+              </w:rPr>
+            </w:pPr>
+            <w:r>
+              <w:rPr>
+                <w:rFonts w:ascii="Times New Roman" w:hAnsi="Times New Roman" w:cs="Times New Roman"/>
+                <w:sz w:val="24"/>
+                <w:szCs w:val="24"/>
+                <w:lang w:eastAsia="en-US"/>
+              </w:rPr>
+              <w:t>128</w:t>
+            </w:r>
+          </w:p>
+        </w:tc>
+        <w:tc>
+          <w:tcPr>
+            <w:tcW w:w="3753" w:type="dxa"/>
+          </w:tcPr>
+          <w:p>
+            <w:pPr>
+              <w:spacing w:line="360" w:lineRule="auto"/>
+              <w:jc w:val="center"/>
+              <w:cnfStyle w:val="000000000000" w:firstRow="0" w:lastRow="0" w:firstColumn="0" w:lastColumn="0" w:oddVBand="0" w:evenVBand="0" w:oddHBand="0" w:evenHBand="0" w:firstRowFirstColumn="0" w:firstRowLastColumn="0" w:lastRowFirstColumn="0" w:lastRowLastColumn="0"/>
+              <w:rPr>
+                <w:rFonts w:ascii="Times New Roman" w:hAnsi="Times New Roman" w:cs="Times New Roman"/>
+                <w:sz w:val="24"/>
+                <w:szCs w:val="24"/>
+                <w:lang w:eastAsia="en-US"/>
+              </w:rPr>
+            </w:pPr>
+          </w:p>
+        </w:tc>
+      </w:tr>
+    </w:tbl>
+    <w:p>
+      <w:pPr>
+        <w:spacing w:line="360" w:lineRule="auto"/>
+        <w:rPr>
+          <w:rFonts w:ascii="Times New Roman" w:hAnsi="Times New Roman" w:cs="Times New Roman"/>
+          <w:sz w:val="24"/>
+          <w:szCs w:val="24"/>
+          <w:lang w:eastAsia="en-US"/>
+        </w:rPr>
+      </w:pPr>
+    </w:p>
+    <w:p>
+      <w:pPr>
+        <w:pStyle w:val="Caption"/>
+        <w:keepNext/>
+        <w:spacing w:line="360" w:lineRule="auto"/>
+        <w:jc w:val="center"/>
+        <w:rPr>
+          <w:rFonts w:ascii="Times New Roman" w:hAnsi="Times New Roman" w:cs="Times New Roman"/>
+          <w:sz w:val="24"/>
+          <w:szCs w:val="24"/>
+        </w:rPr>
+      </w:pPr>
+      <w:r>
+        <w:rPr>
+          <w:rFonts w:ascii="Times New Roman" w:hAnsi="Times New Roman" w:cs="Times New Roman"/>
+          <w:sz w:val="24"/>
+          <w:szCs w:val="24"/>
+        </w:rPr>
+        <w:t xml:space="preserve">Table </w:t>
+      </w:r>
+      <w:r>
+        <w:rPr>
+          <w:rFonts w:ascii="Times New Roman" w:hAnsi="Times New Roman" w:cs="Times New Roman"/>
+          <w:sz w:val="24"/>
+          <w:szCs w:val="24"/>
+        </w:rPr>
+        <w:t>3</w:t>
+      </w:r>
+      <w:r>
+        <w:rPr>
+          <w:rFonts w:ascii="Times New Roman" w:hAnsi="Times New Roman" w:cs="Times New Roman"/>
+          <w:sz w:val="24"/>
+          <w:szCs w:val="24"/>
+        </w:rPr>
+        <w:t>.2 Rancangan Tabel Materi</w:t>
+      </w:r>
+    </w:p>
+    <w:tbl>
+      <w:tblPr>
+        <w:tblStyle w:val="PlainTable1"/>
+        <w:tblW w:w="0" w:type="auto"/>
+        <w:tblLook w:val="04A0" w:firstRow="1" w:lastRow="0" w:firstColumn="1" w:lastColumn="0" w:noHBand="0" w:noVBand="1"/>
+      </w:tblPr>
+      <w:tblGrid>
+        <w:gridCol w:w="1773"/>
+        <w:gridCol w:w="1665"/>
+        <w:gridCol w:w="1070"/>
+        <w:gridCol w:w="3753"/>
+      </w:tblGrid>
+      <w:tr>
+        <w:trPr>
+          <w:cnfStyle w:val="100000000000" w:firstRow="1" w:lastRow="0" w:firstColumn="0" w:lastColumn="0" w:oddVBand="0" w:evenVBand="0" w:oddHBand="0" w:evenHBand="0" w:firstRowFirstColumn="0" w:firstRowLastColumn="0" w:lastRowFirstColumn="0" w:lastRowLastColumn="0"/>
+        </w:trPr>
+        <w:tc>
+          <w:tcPr>
+            <w:cnfStyle w:val="001000000000" w:firstRow="0" w:lastRow="0" w:firstColumn="1" w:lastColumn="0" w:oddVBand="0" w:evenVBand="0" w:oddHBand="0" w:evenHBand="0" w:firstRowFirstColumn="0" w:firstRowLastColumn="0" w:lastRowFirstColumn="0" w:lastRowLastColumn="0"/>
+            <w:tcW w:w="1773" w:type="dxa"/>
+          </w:tcPr>
+          <w:p>
+            <w:pPr>
+              <w:spacing w:line="360" w:lineRule="auto"/>
+              <w:jc w:val="center"/>
+              <w:rPr>
+                <w:rFonts w:ascii="Times New Roman" w:hAnsi="Times New Roman" w:cs="Times New Roman"/>
+                <w:color w:val="FF0000"/>
+                <w:sz w:val="24"/>
+                <w:szCs w:val="24"/>
+                <w:lang w:eastAsia="en-US"/>
+              </w:rPr>
+            </w:pPr>
+            <w:r>
+              <w:rPr>
+                <w:rFonts w:ascii="Times New Roman" w:hAnsi="Times New Roman" w:cs="Times New Roman"/>
+                <w:color w:val="FF0000"/>
+                <w:sz w:val="24"/>
+                <w:szCs w:val="24"/>
+                <w:lang w:eastAsia="en-US"/>
+              </w:rPr>
+              <w:t>Nama Field</w:t>
+            </w:r>
+          </w:p>
+        </w:tc>
+        <w:tc>
+          <w:tcPr>
+            <w:tcW w:w="1665" w:type="dxa"/>
+          </w:tcPr>
+          <w:p>
+            <w:pPr>
+              <w:spacing w:line="360" w:lineRule="auto"/>
+              <w:jc w:val="center"/>
+              <w:cnfStyle w:val="100000000000" w:firstRow="1" w:lastRow="0" w:firstColumn="0" w:lastColumn="0" w:oddVBand="0" w:evenVBand="0" w:oddHBand="0" w:evenHBand="0" w:firstRowFirstColumn="0" w:firstRowLastColumn="0" w:lastRowFirstColumn="0" w:lastRowLastColumn="0"/>
+              <w:rPr>
+                <w:rFonts w:ascii="Times New Roman" w:hAnsi="Times New Roman" w:cs="Times New Roman"/>
+                <w:color w:val="FF0000"/>
+                <w:sz w:val="24"/>
+                <w:szCs w:val="24"/>
+                <w:lang w:eastAsia="en-US"/>
+              </w:rPr>
+            </w:pPr>
+            <w:r>
+              <w:rPr>
+                <w:rFonts w:ascii="Times New Roman" w:hAnsi="Times New Roman" w:cs="Times New Roman"/>
+                <w:color w:val="FF0000"/>
+                <w:sz w:val="24"/>
+                <w:szCs w:val="24"/>
+                <w:lang w:eastAsia="en-US"/>
+              </w:rPr>
+              <w:t>Tipe Data</w:t>
+            </w:r>
+          </w:p>
+        </w:tc>
+        <w:tc>
+          <w:tcPr>
+            <w:tcW w:w="1070" w:type="dxa"/>
+          </w:tcPr>
+          <w:p>
+            <w:pPr>
+              <w:spacing w:line="360" w:lineRule="auto"/>
+              <w:jc w:val="center"/>
+              <w:cnfStyle w:val="100000000000" w:firstRow="1" w:lastRow="0" w:firstColumn="0" w:lastColumn="0" w:oddVBand="0" w:evenVBand="0" w:oddHBand="0" w:evenHBand="0" w:firstRowFirstColumn="0" w:firstRowLastColumn="0" w:lastRowFirstColumn="0" w:lastRowLastColumn="0"/>
+              <w:rPr>
+                <w:rFonts w:ascii="Times New Roman" w:hAnsi="Times New Roman" w:cs="Times New Roman"/>
+                <w:color w:val="FF0000"/>
+                <w:sz w:val="24"/>
+                <w:szCs w:val="24"/>
+                <w:lang w:eastAsia="en-US"/>
+              </w:rPr>
+            </w:pPr>
+            <w:r>
+              <w:rPr>
+                <w:rFonts w:ascii="Times New Roman" w:hAnsi="Times New Roman" w:cs="Times New Roman"/>
+                <w:color w:val="FF0000"/>
+                <w:sz w:val="24"/>
+                <w:szCs w:val="24"/>
+                <w:lang w:eastAsia="en-US"/>
+              </w:rPr>
+              <w:t>Panjang</w:t>
+            </w:r>
+          </w:p>
+        </w:tc>
+        <w:tc>
+          <w:tcPr>
+            <w:tcW w:w="3753" w:type="dxa"/>
+          </w:tcPr>
+          <w:p>
+            <w:pPr>
+              <w:spacing w:line="360" w:lineRule="auto"/>
+              <w:jc w:val="center"/>
+              <w:cnfStyle w:val="100000000000" w:firstRow="1" w:lastRow="0" w:firstColumn="0" w:lastColumn="0" w:oddVBand="0" w:evenVBand="0" w:oddHBand="0" w:evenHBand="0" w:firstRowFirstColumn="0" w:firstRowLastColumn="0" w:lastRowFirstColumn="0" w:lastRowLastColumn="0"/>
+              <w:rPr>
+                <w:rFonts w:ascii="Times New Roman" w:hAnsi="Times New Roman" w:cs="Times New Roman"/>
+                <w:color w:val="FF0000"/>
+                <w:sz w:val="24"/>
+                <w:szCs w:val="24"/>
+                <w:lang w:eastAsia="en-US"/>
+              </w:rPr>
+            </w:pPr>
+            <w:r>
+              <w:rPr>
+                <w:rFonts w:ascii="Times New Roman" w:hAnsi="Times New Roman" w:cs="Times New Roman"/>
+                <w:color w:val="FF0000"/>
+                <w:sz w:val="24"/>
+                <w:szCs w:val="24"/>
+                <w:lang w:eastAsia="en-US"/>
+              </w:rPr>
+              <w:t>Keterangan</w:t>
+            </w:r>
+          </w:p>
+        </w:tc>
+      </w:tr>
+      <w:tr>
+        <w:trPr>
+          <w:cnfStyle w:val="000000100000" w:firstRow="0" w:lastRow="0" w:firstColumn="0" w:lastColumn="0" w:oddVBand="0" w:evenVBand="0" w:oddHBand="1" w:evenHBand="0" w:firstRowFirstColumn="0" w:firstRowLastColumn="0" w:lastRowFirstColumn="0" w:lastRowLastColumn="0"/>
+        </w:trPr>
+        <w:tc>
+          <w:tcPr>
+            <w:cnfStyle w:val="001000000000" w:firstRow="0" w:lastRow="0" w:firstColumn="1" w:lastColumn="0" w:oddVBand="0" w:evenVBand="0" w:oddHBand="0" w:evenHBand="0" w:firstRowFirstColumn="0" w:firstRowLastColumn="0" w:lastRowFirstColumn="0" w:lastRowLastColumn="0"/>
+            <w:tcW w:w="1773" w:type="dxa"/>
+          </w:tcPr>
+          <w:p>
+            <w:pPr>
+              <w:spacing w:line="360" w:lineRule="auto"/>
+              <w:jc w:val="center"/>
+              <w:rPr>
+                <w:rFonts w:ascii="Times New Roman" w:hAnsi="Times New Roman" w:cs="Times New Roman"/>
+                <w:b w:val="0"/>
+                <w:sz w:val="24"/>
+                <w:szCs w:val="24"/>
+                <w:lang w:eastAsia="en-US"/>
+              </w:rPr>
+            </w:pPr>
+            <w:r>
+              <w:rPr>
+                <w:rFonts w:ascii="Times New Roman" w:hAnsi="Times New Roman" w:cs="Times New Roman"/>
+                <w:b w:val="0"/>
+                <w:sz w:val="24"/>
+                <w:szCs w:val="24"/>
+                <w:lang w:eastAsia="en-US"/>
+              </w:rPr>
+              <w:t>id</w:t>
+            </w:r>
+          </w:p>
+        </w:tc>
+        <w:tc>
+          <w:tcPr>
+            <w:tcW w:w="1665" w:type="dxa"/>
+          </w:tcPr>
+          <w:p>
+            <w:pPr>
+              <w:spacing w:line="360" w:lineRule="auto"/>
+              <w:jc w:val="center"/>
+              <w:cnfStyle w:val="000000100000" w:firstRow="0" w:lastRow="0" w:firstColumn="0" w:lastColumn="0" w:oddVBand="0" w:evenVBand="0" w:oddHBand="1" w:evenHBand="0" w:firstRowFirstColumn="0" w:firstRowLastColumn="0" w:lastRowFirstColumn="0" w:lastRowLastColumn="0"/>
+              <w:rPr>
+                <w:rFonts w:ascii="Times New Roman" w:hAnsi="Times New Roman" w:cs="Times New Roman"/>
+                <w:sz w:val="24"/>
+                <w:szCs w:val="24"/>
+                <w:lang w:eastAsia="en-US"/>
+              </w:rPr>
+            </w:pPr>
+            <w:r>
+              <w:rPr>
+                <w:rFonts w:ascii="Times New Roman" w:hAnsi="Times New Roman" w:cs="Times New Roman"/>
+                <w:sz w:val="24"/>
+                <w:szCs w:val="24"/>
+                <w:lang w:eastAsia="en-US"/>
+              </w:rPr>
+              <w:t>Int</w:t>
+            </w:r>
+          </w:p>
+        </w:tc>
+        <w:tc>
+          <w:tcPr>
+            <w:tcW w:w="1070" w:type="dxa"/>
+          </w:tcPr>
+          <w:p>
+            <w:pPr>
+              <w:spacing w:line="360" w:lineRule="auto"/>
+              <w:jc w:val="center"/>
+              <w:cnfStyle w:val="000000100000" w:firstRow="0" w:lastRow="0" w:firstColumn="0" w:lastColumn="0" w:oddVBand="0" w:evenVBand="0" w:oddHBand="1" w:evenHBand="0" w:firstRowFirstColumn="0" w:firstRowLastColumn="0" w:lastRowFirstColumn="0" w:lastRowLastColumn="0"/>
+              <w:rPr>
+                <w:rFonts w:ascii="Times New Roman" w:hAnsi="Times New Roman" w:cs="Times New Roman"/>
+                <w:sz w:val="24"/>
+                <w:szCs w:val="24"/>
+                <w:lang w:eastAsia="en-US"/>
+              </w:rPr>
+            </w:pPr>
+            <w:r>
+              <w:rPr>
+                <w:rFonts w:ascii="Times New Roman" w:hAnsi="Times New Roman" w:cs="Times New Roman"/>
+                <w:sz w:val="24"/>
+                <w:szCs w:val="24"/>
+                <w:lang w:eastAsia="en-US"/>
+              </w:rPr>
+              <w:t>11</w:t>
+            </w:r>
+          </w:p>
+        </w:tc>
+        <w:tc>
+          <w:tcPr>
+            <w:tcW w:w="3753" w:type="dxa"/>
+          </w:tcPr>
+          <w:p>
+            <w:pPr>
+              <w:spacing w:line="360" w:lineRule="auto"/>
+              <w:jc w:val="center"/>
+              <w:cnfStyle w:val="000000100000" w:firstRow="0" w:lastRow="0" w:firstColumn="0" w:lastColumn="0" w:oddVBand="0" w:evenVBand="0" w:oddHBand="1" w:evenHBand="0" w:firstRowFirstColumn="0" w:firstRowLastColumn="0" w:lastRowFirstColumn="0" w:lastRowLastColumn="0"/>
+              <w:rPr>
+                <w:rFonts w:ascii="Times New Roman" w:hAnsi="Times New Roman" w:cs="Times New Roman"/>
+                <w:sz w:val="24"/>
+                <w:szCs w:val="24"/>
+                <w:lang w:eastAsia="en-US"/>
+              </w:rPr>
+            </w:pPr>
+            <w:r>
+              <w:rPr>
+                <w:rFonts w:ascii="Times New Roman" w:hAnsi="Times New Roman" w:cs="Times New Roman"/>
+                <w:sz w:val="24"/>
+                <w:szCs w:val="24"/>
+                <w:lang w:eastAsia="en-US"/>
+              </w:rPr>
+              <w:t>Primary Key, Auto Increment</w:t>
+            </w:r>
+          </w:p>
+        </w:tc>
+      </w:tr>
+      <w:tr>
+        <w:tc>
+          <w:tcPr>
+            <w:cnfStyle w:val="001000000000" w:firstRow="0" w:lastRow="0" w:firstColumn="1" w:lastColumn="0" w:oddVBand="0" w:evenVBand="0" w:oddHBand="0" w:evenHBand="0" w:firstRowFirstColumn="0" w:firstRowLastColumn="0" w:lastRowFirstColumn="0" w:lastRowLastColumn="0"/>
+            <w:tcW w:w="1773" w:type="dxa"/>
+          </w:tcPr>
+          <w:p>
+            <w:pPr>
+              <w:spacing w:line="360" w:lineRule="auto"/>
+              <w:jc w:val="center"/>
+              <w:rPr>
+                <w:rFonts w:ascii="Times New Roman" w:hAnsi="Times New Roman" w:cs="Times New Roman"/>
+                <w:b w:val="0"/>
+                <w:sz w:val="24"/>
+                <w:szCs w:val="24"/>
+                <w:lang w:eastAsia="en-US"/>
+              </w:rPr>
+            </w:pPr>
+            <w:r>
+              <w:rPr>
+                <w:rFonts w:ascii="Times New Roman" w:hAnsi="Times New Roman" w:cs="Times New Roman"/>
+                <w:b w:val="0"/>
+                <w:sz w:val="24"/>
+                <w:szCs w:val="24"/>
+                <w:lang w:eastAsia="en-US"/>
+              </w:rPr>
+              <w:t>mode</w:t>
+            </w:r>
+          </w:p>
+        </w:tc>
+        <w:tc>
+          <w:tcPr>
+            <w:tcW w:w="1665" w:type="dxa"/>
+          </w:tcPr>
+          <w:p>
+            <w:pPr>
+              <w:spacing w:line="360" w:lineRule="auto"/>
+              <w:jc w:val="center"/>
+              <w:cnfStyle w:val="000000000000" w:firstRow="0" w:lastRow="0" w:firstColumn="0" w:lastColumn="0" w:oddVBand="0" w:evenVBand="0" w:oddHBand="0" w:evenHBand="0" w:firstRowFirstColumn="0" w:firstRowLastColumn="0" w:lastRowFirstColumn="0" w:lastRowLastColumn="0"/>
+              <w:rPr>
+                <w:rFonts w:ascii="Times New Roman" w:hAnsi="Times New Roman" w:cs="Times New Roman"/>
+                <w:sz w:val="24"/>
+                <w:szCs w:val="24"/>
+                <w:lang w:eastAsia="en-US"/>
+              </w:rPr>
+            </w:pPr>
+            <w:r>
+              <w:rPr>
+                <w:rFonts w:ascii="Times New Roman" w:hAnsi="Times New Roman" w:cs="Times New Roman"/>
+                <w:sz w:val="24"/>
+                <w:szCs w:val="24"/>
+                <w:lang w:eastAsia="en-US"/>
+              </w:rPr>
+              <w:t>varchar</w:t>
+            </w:r>
+          </w:p>
+        </w:tc>
+        <w:tc>
+          <w:tcPr>
+            <w:tcW w:w="1070" w:type="dxa"/>
+          </w:tcPr>
+          <w:p>
+            <w:pPr>
+              <w:spacing w:line="360" w:lineRule="auto"/>
+              <w:jc w:val="center"/>
+              <w:cnfStyle w:val="000000000000" w:firstRow="0" w:lastRow="0" w:firstColumn="0" w:lastColumn="0" w:oddVBand="0" w:evenVBand="0" w:oddHBand="0" w:evenHBand="0" w:firstRowFirstColumn="0" w:firstRowLastColumn="0" w:lastRowFirstColumn="0" w:lastRowLastColumn="0"/>
+              <w:rPr>
+                <w:rFonts w:ascii="Times New Roman" w:hAnsi="Times New Roman" w:cs="Times New Roman"/>
+                <w:sz w:val="24"/>
+                <w:szCs w:val="24"/>
+                <w:lang w:eastAsia="en-US"/>
+              </w:rPr>
+            </w:pPr>
+            <w:r>
+              <w:rPr>
+                <w:rFonts w:ascii="Times New Roman" w:hAnsi="Times New Roman" w:cs="Times New Roman"/>
+                <w:sz w:val="24"/>
+                <w:szCs w:val="24"/>
+                <w:lang w:eastAsia="en-US"/>
+              </w:rPr>
+              <w:t>2</w:t>
+            </w:r>
+            <w:r>
+              <w:rPr>
+                <w:rFonts w:ascii="Times New Roman" w:hAnsi="Times New Roman" w:cs="Times New Roman"/>
+                <w:sz w:val="24"/>
+                <w:szCs w:val="24"/>
+                <w:lang w:eastAsia="en-US"/>
+              </w:rPr>
+              <w:t>0</w:t>
+            </w:r>
+          </w:p>
+        </w:tc>
+        <w:tc>
+          <w:tcPr>
+            <w:tcW w:w="3753" w:type="dxa"/>
+          </w:tcPr>
+          <w:p>
+            <w:pPr>
+              <w:spacing w:line="360" w:lineRule="auto"/>
+              <w:jc w:val="center"/>
+              <w:cnfStyle w:val="000000000000" w:firstRow="0" w:lastRow="0" w:firstColumn="0" w:lastColumn="0" w:oddVBand="0" w:evenVBand="0" w:oddHBand="0" w:evenHBand="0" w:firstRowFirstColumn="0" w:firstRowLastColumn="0" w:lastRowFirstColumn="0" w:lastRowLastColumn="0"/>
+              <w:rPr>
+                <w:rFonts w:ascii="Times New Roman" w:hAnsi="Times New Roman" w:cs="Times New Roman"/>
+                <w:sz w:val="24"/>
+                <w:szCs w:val="24"/>
+                <w:lang w:eastAsia="en-US"/>
+              </w:rPr>
+            </w:pPr>
+          </w:p>
+        </w:tc>
+      </w:tr>
+      <w:tr>
+        <w:trPr>
+          <w:cnfStyle w:val="000000100000" w:firstRow="0" w:lastRow="0" w:firstColumn="0" w:lastColumn="0" w:oddVBand="0" w:evenVBand="0" w:oddHBand="1" w:evenHBand="0" w:firstRowFirstColumn="0" w:firstRowLastColumn="0" w:lastRowFirstColumn="0" w:lastRowLastColumn="0"/>
+        </w:trPr>
+        <w:tc>
+          <w:tcPr>
+            <w:cnfStyle w:val="001000000000" w:firstRow="0" w:lastRow="0" w:firstColumn="1" w:lastColumn="0" w:oddVBand="0" w:evenVBand="0" w:oddHBand="0" w:evenHBand="0" w:firstRowFirstColumn="0" w:firstRowLastColumn="0" w:lastRowFirstColumn="0" w:lastRowLastColumn="0"/>
+            <w:tcW w:w="1773" w:type="dxa"/>
+          </w:tcPr>
+          <w:p>
+            <w:pPr>
+              <w:spacing w:line="360" w:lineRule="auto"/>
+              <w:jc w:val="center"/>
+              <w:rPr>
+                <w:rFonts w:ascii="Times New Roman" w:hAnsi="Times New Roman" w:cs="Times New Roman"/>
+                <w:b w:val="0"/>
+                <w:sz w:val="24"/>
+                <w:szCs w:val="24"/>
+                <w:lang w:eastAsia="en-US"/>
+              </w:rPr>
+            </w:pPr>
+            <w:r>
+              <w:rPr>
+                <w:rFonts w:ascii="Times New Roman" w:hAnsi="Times New Roman" w:cs="Times New Roman"/>
+                <w:b w:val="0"/>
+                <w:sz w:val="24"/>
+                <w:szCs w:val="24"/>
+                <w:lang w:eastAsia="en-US"/>
+              </w:rPr>
+              <w:t>judul</w:t>
+            </w:r>
+          </w:p>
+        </w:tc>
+        <w:tc>
+          <w:tcPr>
+            <w:tcW w:w="1665" w:type="dxa"/>
+          </w:tcPr>
+          <w:p>
+            <w:pPr>
+              <w:spacing w:line="360" w:lineRule="auto"/>
+              <w:jc w:val="center"/>
+              <w:cnfStyle w:val="000000100000" w:firstRow="0" w:lastRow="0" w:firstColumn="0" w:lastColumn="0" w:oddVBand="0" w:evenVBand="0" w:oddHBand="1" w:evenHBand="0" w:firstRowFirstColumn="0" w:firstRowLastColumn="0" w:lastRowFirstColumn="0" w:lastRowLastColumn="0"/>
+              <w:rPr>
+                <w:rFonts w:ascii="Times New Roman" w:hAnsi="Times New Roman" w:cs="Times New Roman"/>
+                <w:sz w:val="24"/>
+                <w:szCs w:val="24"/>
+                <w:lang w:eastAsia="en-US"/>
+              </w:rPr>
+            </w:pPr>
+            <w:r>
+              <w:rPr>
+                <w:rFonts w:ascii="Times New Roman" w:hAnsi="Times New Roman" w:cs="Times New Roman"/>
+                <w:sz w:val="24"/>
+                <w:szCs w:val="24"/>
+                <w:lang w:eastAsia="en-US"/>
+              </w:rPr>
+              <w:t>varchar</w:t>
+            </w:r>
+          </w:p>
+        </w:tc>
+        <w:tc>
+          <w:tcPr>
+            <w:tcW w:w="1070" w:type="dxa"/>
+          </w:tcPr>
+          <w:p>
+            <w:pPr>
+              <w:spacing w:line="360" w:lineRule="auto"/>
+              <w:jc w:val="center"/>
+              <w:cnfStyle w:val="000000100000" w:firstRow="0" w:lastRow="0" w:firstColumn="0" w:lastColumn="0" w:oddVBand="0" w:evenVBand="0" w:oddHBand="1" w:evenHBand="0" w:firstRowFirstColumn="0" w:firstRowLastColumn="0" w:lastRowFirstColumn="0" w:lastRowLastColumn="0"/>
+              <w:rPr>
+                <w:rFonts w:ascii="Times New Roman" w:hAnsi="Times New Roman" w:cs="Times New Roman"/>
+                <w:sz w:val="24"/>
+                <w:szCs w:val="24"/>
+                <w:lang w:eastAsia="en-US"/>
+              </w:rPr>
+            </w:pPr>
+            <w:r>
+              <w:rPr>
+                <w:rFonts w:ascii="Times New Roman" w:hAnsi="Times New Roman" w:cs="Times New Roman"/>
+                <w:sz w:val="24"/>
+                <w:szCs w:val="24"/>
+                <w:lang w:eastAsia="en-US"/>
+              </w:rPr>
+              <w:t>100</w:t>
+            </w:r>
+          </w:p>
+        </w:tc>
+        <w:tc>
+          <w:tcPr>
+            <w:tcW w:w="3753" w:type="dxa"/>
+          </w:tcPr>
+          <w:p>
+            <w:pPr>
+              <w:spacing w:line="360" w:lineRule="auto"/>
+              <w:jc w:val="center"/>
+              <w:cnfStyle w:val="000000100000" w:firstRow="0" w:lastRow="0" w:firstColumn="0" w:lastColumn="0" w:oddVBand="0" w:evenVBand="0" w:oddHBand="1" w:evenHBand="0" w:firstRowFirstColumn="0" w:firstRowLastColumn="0" w:lastRowFirstColumn="0" w:lastRowLastColumn="0"/>
+              <w:rPr>
+                <w:rFonts w:ascii="Times New Roman" w:hAnsi="Times New Roman" w:cs="Times New Roman"/>
+                <w:sz w:val="24"/>
+                <w:szCs w:val="24"/>
+                <w:lang w:eastAsia="en-US"/>
+              </w:rPr>
+            </w:pPr>
+          </w:p>
+        </w:tc>
+      </w:tr>
+      <w:tr>
+        <w:tc>
+          <w:tcPr>
+            <w:cnfStyle w:val="001000000000" w:firstRow="0" w:lastRow="0" w:firstColumn="1" w:lastColumn="0" w:oddVBand="0" w:evenVBand="0" w:oddHBand="0" w:evenHBand="0" w:firstRowFirstColumn="0" w:firstRowLastColumn="0" w:lastRowFirstColumn="0" w:lastRowLastColumn="0"/>
+            <w:tcW w:w="1773" w:type="dxa"/>
+          </w:tcPr>
+          <w:p>
+            <w:pPr>
+              <w:spacing w:line="360" w:lineRule="auto"/>
+              <w:jc w:val="center"/>
+              <w:rPr>
+                <w:rFonts w:ascii="Times New Roman" w:hAnsi="Times New Roman" w:cs="Times New Roman"/>
+                <w:b w:val="0"/>
+                <w:sz w:val="24"/>
+                <w:szCs w:val="24"/>
+                <w:lang w:eastAsia="en-US"/>
+              </w:rPr>
+            </w:pPr>
+            <w:r>
+              <w:rPr>
+                <w:rFonts w:ascii="Times New Roman" w:hAnsi="Times New Roman" w:cs="Times New Roman"/>
+                <w:b w:val="0"/>
+                <w:sz w:val="24"/>
+                <w:szCs w:val="24"/>
+                <w:lang w:eastAsia="en-US"/>
+              </w:rPr>
+              <w:t>isi</w:t>
+            </w:r>
+          </w:p>
+        </w:tc>
+        <w:tc>
+          <w:tcPr>
+            <w:tcW w:w="1665" w:type="dxa"/>
+          </w:tcPr>
+          <w:p>
+            <w:pPr>
+              <w:spacing w:line="360" w:lineRule="auto"/>
+              <w:jc w:val="center"/>
+              <w:cnfStyle w:val="000000000000" w:firstRow="0" w:lastRow="0" w:firstColumn="0" w:lastColumn="0" w:oddVBand="0" w:evenVBand="0" w:oddHBand="0" w:evenHBand="0" w:firstRowFirstColumn="0" w:firstRowLastColumn="0" w:lastRowFirstColumn="0" w:lastRowLastColumn="0"/>
+              <w:rPr>
+                <w:rFonts w:ascii="Times New Roman" w:hAnsi="Times New Roman" w:cs="Times New Roman"/>
+                <w:sz w:val="24"/>
+                <w:szCs w:val="24"/>
+                <w:lang w:eastAsia="en-US"/>
+              </w:rPr>
+            </w:pPr>
+            <w:r>
+              <w:rPr>
+                <w:rFonts w:ascii="Times New Roman" w:hAnsi="Times New Roman" w:cs="Times New Roman"/>
+                <w:sz w:val="24"/>
+                <w:szCs w:val="24"/>
+                <w:lang w:eastAsia="en-US"/>
+              </w:rPr>
+              <w:t>varchar</w:t>
+            </w:r>
+          </w:p>
+        </w:tc>
+        <w:tc>
+          <w:tcPr>
+            <w:tcW w:w="1070" w:type="dxa"/>
+          </w:tcPr>
+          <w:p>
+            <w:pPr>
+              <w:spacing w:line="360" w:lineRule="auto"/>
+              <w:jc w:val="center"/>
+              <w:cnfStyle w:val="000000000000" w:firstRow="0" w:lastRow="0" w:firstColumn="0" w:lastColumn="0" w:oddVBand="0" w:evenVBand="0" w:oddHBand="0" w:evenHBand="0" w:firstRowFirstColumn="0" w:firstRowLastColumn="0" w:lastRowFirstColumn="0" w:lastRowLastColumn="0"/>
+              <w:rPr>
+                <w:rFonts w:ascii="Times New Roman" w:hAnsi="Times New Roman" w:cs="Times New Roman"/>
+                <w:sz w:val="24"/>
+                <w:szCs w:val="24"/>
+                <w:lang w:eastAsia="en-US"/>
+              </w:rPr>
+            </w:pPr>
+            <w:r>
+              <w:rPr>
+                <w:rFonts w:ascii="Times New Roman" w:hAnsi="Times New Roman" w:cs="Times New Roman"/>
+                <w:sz w:val="24"/>
+                <w:szCs w:val="24"/>
+                <w:lang w:eastAsia="en-US"/>
+              </w:rPr>
+              <w:t>500</w:t>
+            </w:r>
+          </w:p>
+        </w:tc>
+        <w:tc>
+          <w:tcPr>
+            <w:tcW w:w="3753" w:type="dxa"/>
+          </w:tcPr>
+          <w:p>
+            <w:pPr>
+              <w:spacing w:line="360" w:lineRule="auto"/>
+              <w:jc w:val="center"/>
+              <w:cnfStyle w:val="000000000000" w:firstRow="0" w:lastRow="0" w:firstColumn="0" w:lastColumn="0" w:oddVBand="0" w:evenVBand="0" w:oddHBand="0" w:evenHBand="0" w:firstRowFirstColumn="0" w:firstRowLastColumn="0" w:lastRowFirstColumn="0" w:lastRowLastColumn="0"/>
+              <w:rPr>
+                <w:rFonts w:ascii="Times New Roman" w:hAnsi="Times New Roman" w:cs="Times New Roman"/>
+                <w:sz w:val="24"/>
+                <w:szCs w:val="24"/>
+                <w:lang w:eastAsia="en-US"/>
+              </w:rPr>
+            </w:pPr>
+          </w:p>
+        </w:tc>
+      </w:tr>
+    </w:tbl>
+    <w:p>
+      <w:pPr>
+        <w:spacing w:line="360" w:lineRule="auto"/>
+        <w:rPr>
+          <w:rFonts w:ascii="Times New Roman" w:hAnsi="Times New Roman" w:cs="Times New Roman"/>
+          <w:sz w:val="24"/>
+          <w:szCs w:val="24"/>
+          <w:lang w:eastAsia="en-US"/>
+        </w:rPr>
+      </w:pPr>
+    </w:p>
+    <w:p>
+      <w:pPr>
+        <w:spacing w:line="360" w:lineRule="auto"/>
+        <w:rPr>
+          <w:rFonts w:ascii="Times New Roman" w:hAnsi="Times New Roman" w:cs="Times New Roman"/>
+          <w:sz w:val="24"/>
+          <w:szCs w:val="24"/>
+          <w:lang w:eastAsia="en-US"/>
+        </w:rPr>
+      </w:pPr>
+    </w:p>
+    <w:p>
+      <w:pPr>
+        <w:spacing w:line="360" w:lineRule="auto"/>
+        <w:rPr>
+          <w:rFonts w:ascii="Times New Roman" w:hAnsi="Times New Roman" w:cs="Times New Roman"/>
+          <w:sz w:val="24"/>
+          <w:szCs w:val="24"/>
+          <w:lang w:eastAsia="en-US"/>
+        </w:rPr>
+      </w:pPr>
+    </w:p>
+    <w:p>
+      <w:pPr>
+        <w:pStyle w:val="Caption"/>
+        <w:keepNext/>
+        <w:spacing w:line="360" w:lineRule="auto"/>
+        <w:jc w:val="center"/>
+        <w:rPr>
+          <w:rFonts w:ascii="Times New Roman" w:hAnsi="Times New Roman" w:cs="Times New Roman"/>
+          <w:sz w:val="24"/>
+          <w:szCs w:val="24"/>
+        </w:rPr>
+      </w:pPr>
+      <w:r>
+        <w:rPr>
+          <w:rFonts w:ascii="Times New Roman" w:hAnsi="Times New Roman" w:cs="Times New Roman"/>
+          <w:sz w:val="24"/>
+          <w:szCs w:val="24"/>
+        </w:rPr>
+        <w:lastRenderedPageBreak/>
+        <w:t xml:space="preserve">Table </w:t>
+      </w:r>
+      <w:r>
+        <w:rPr>
+          <w:rFonts w:ascii="Times New Roman" w:hAnsi="Times New Roman" w:cs="Times New Roman"/>
+          <w:sz w:val="24"/>
+          <w:szCs w:val="24"/>
+        </w:rPr>
+        <w:t>3</w:t>
+      </w:r>
+      <w:r>
+        <w:rPr>
+          <w:rFonts w:ascii="Times New Roman" w:hAnsi="Times New Roman" w:cs="Times New Roman"/>
+          <w:sz w:val="24"/>
+          <w:szCs w:val="24"/>
+        </w:rPr>
+        <w:t>.3 Rancangan Tabel Soal</w:t>
+      </w:r>
+    </w:p>
+    <w:tbl>
+      <w:tblPr>
+        <w:tblStyle w:val="PlainTable1"/>
+        <w:tblW w:w="0" w:type="auto"/>
+        <w:tblLook w:val="04A0" w:firstRow="1" w:lastRow="0" w:firstColumn="1" w:lastColumn="0" w:noHBand="0" w:noVBand="1"/>
+      </w:tblPr>
+      <w:tblGrid>
+        <w:gridCol w:w="1773"/>
+        <w:gridCol w:w="1665"/>
+        <w:gridCol w:w="1070"/>
+        <w:gridCol w:w="3753"/>
+      </w:tblGrid>
+      <w:tr>
+        <w:trPr>
+          <w:cnfStyle w:val="100000000000" w:firstRow="1" w:lastRow="0" w:firstColumn="0" w:lastColumn="0" w:oddVBand="0" w:evenVBand="0" w:oddHBand="0" w:evenHBand="0" w:firstRowFirstColumn="0" w:firstRowLastColumn="0" w:lastRowFirstColumn="0" w:lastRowLastColumn="0"/>
+        </w:trPr>
+        <w:tc>
+          <w:tcPr>
+            <w:cnfStyle w:val="001000000000" w:firstRow="0" w:lastRow="0" w:firstColumn="1" w:lastColumn="0" w:oddVBand="0" w:evenVBand="0" w:oddHBand="0" w:evenHBand="0" w:firstRowFirstColumn="0" w:firstRowLastColumn="0" w:lastRowFirstColumn="0" w:lastRowLastColumn="0"/>
+            <w:tcW w:w="1773" w:type="dxa"/>
+          </w:tcPr>
+          <w:p>
+            <w:pPr>
+              <w:spacing w:line="360" w:lineRule="auto"/>
+              <w:jc w:val="center"/>
+              <w:rPr>
+                <w:rFonts w:ascii="Times New Roman" w:hAnsi="Times New Roman" w:cs="Times New Roman"/>
+                <w:color w:val="FF0000"/>
+                <w:sz w:val="24"/>
+                <w:szCs w:val="24"/>
+                <w:lang w:eastAsia="en-US"/>
+              </w:rPr>
+            </w:pPr>
+            <w:r>
+              <w:rPr>
+                <w:rFonts w:ascii="Times New Roman" w:hAnsi="Times New Roman" w:cs="Times New Roman"/>
+                <w:color w:val="FF0000"/>
+                <w:sz w:val="24"/>
+                <w:szCs w:val="24"/>
+                <w:lang w:eastAsia="en-US"/>
+              </w:rPr>
+              <w:t>Nama Field</w:t>
+            </w:r>
+          </w:p>
+        </w:tc>
+        <w:tc>
+          <w:tcPr>
+            <w:tcW w:w="1665" w:type="dxa"/>
+          </w:tcPr>
+          <w:p>
+            <w:pPr>
+              <w:spacing w:line="360" w:lineRule="auto"/>
+              <w:jc w:val="center"/>
+              <w:cnfStyle w:val="100000000000" w:firstRow="1" w:lastRow="0" w:firstColumn="0" w:lastColumn="0" w:oddVBand="0" w:evenVBand="0" w:oddHBand="0" w:evenHBand="0" w:firstRowFirstColumn="0" w:firstRowLastColumn="0" w:lastRowFirstColumn="0" w:lastRowLastColumn="0"/>
+              <w:rPr>
+                <w:rFonts w:ascii="Times New Roman" w:hAnsi="Times New Roman" w:cs="Times New Roman"/>
+                <w:color w:val="FF0000"/>
+                <w:sz w:val="24"/>
+                <w:szCs w:val="24"/>
+                <w:lang w:eastAsia="en-US"/>
+              </w:rPr>
+            </w:pPr>
+            <w:r>
+              <w:rPr>
+                <w:rFonts w:ascii="Times New Roman" w:hAnsi="Times New Roman" w:cs="Times New Roman"/>
+                <w:color w:val="FF0000"/>
+                <w:sz w:val="24"/>
+                <w:szCs w:val="24"/>
+                <w:lang w:eastAsia="en-US"/>
+              </w:rPr>
+              <w:t>Tipe Data</w:t>
+            </w:r>
+          </w:p>
+        </w:tc>
+        <w:tc>
+          <w:tcPr>
+            <w:tcW w:w="1070" w:type="dxa"/>
+          </w:tcPr>
+          <w:p>
+            <w:pPr>
+              <w:spacing w:line="360" w:lineRule="auto"/>
+              <w:jc w:val="center"/>
+              <w:cnfStyle w:val="100000000000" w:firstRow="1" w:lastRow="0" w:firstColumn="0" w:lastColumn="0" w:oddVBand="0" w:evenVBand="0" w:oddHBand="0" w:evenHBand="0" w:firstRowFirstColumn="0" w:firstRowLastColumn="0" w:lastRowFirstColumn="0" w:lastRowLastColumn="0"/>
+              <w:rPr>
+                <w:rFonts w:ascii="Times New Roman" w:hAnsi="Times New Roman" w:cs="Times New Roman"/>
+                <w:color w:val="FF0000"/>
+                <w:sz w:val="24"/>
+                <w:szCs w:val="24"/>
+                <w:lang w:eastAsia="en-US"/>
+              </w:rPr>
+            </w:pPr>
+            <w:r>
+              <w:rPr>
+                <w:rFonts w:ascii="Times New Roman" w:hAnsi="Times New Roman" w:cs="Times New Roman"/>
+                <w:color w:val="FF0000"/>
+                <w:sz w:val="24"/>
+                <w:szCs w:val="24"/>
+                <w:lang w:eastAsia="en-US"/>
+              </w:rPr>
+              <w:t>Panjang</w:t>
+            </w:r>
+          </w:p>
+        </w:tc>
+        <w:tc>
+          <w:tcPr>
+            <w:tcW w:w="3753" w:type="dxa"/>
+          </w:tcPr>
+          <w:p>
+            <w:pPr>
+              <w:spacing w:line="360" w:lineRule="auto"/>
+              <w:jc w:val="center"/>
+              <w:cnfStyle w:val="100000000000" w:firstRow="1" w:lastRow="0" w:firstColumn="0" w:lastColumn="0" w:oddVBand="0" w:evenVBand="0" w:oddHBand="0" w:evenHBand="0" w:firstRowFirstColumn="0" w:firstRowLastColumn="0" w:lastRowFirstColumn="0" w:lastRowLastColumn="0"/>
+              <w:rPr>
+                <w:rFonts w:ascii="Times New Roman" w:hAnsi="Times New Roman" w:cs="Times New Roman"/>
+                <w:color w:val="FF0000"/>
+                <w:sz w:val="24"/>
+                <w:szCs w:val="24"/>
+                <w:lang w:eastAsia="en-US"/>
+              </w:rPr>
+            </w:pPr>
+            <w:r>
+              <w:rPr>
+                <w:rFonts w:ascii="Times New Roman" w:hAnsi="Times New Roman" w:cs="Times New Roman"/>
+                <w:color w:val="FF0000"/>
+                <w:sz w:val="24"/>
+                <w:szCs w:val="24"/>
+                <w:lang w:eastAsia="en-US"/>
+              </w:rPr>
+              <w:t>Keterangan</w:t>
+            </w:r>
+          </w:p>
+        </w:tc>
+      </w:tr>
+      <w:tr>
+        <w:trPr>
+          <w:cnfStyle w:val="000000100000" w:firstRow="0" w:lastRow="0" w:firstColumn="0" w:lastColumn="0" w:oddVBand="0" w:evenVBand="0" w:oddHBand="1" w:evenHBand="0" w:firstRowFirstColumn="0" w:firstRowLastColumn="0" w:lastRowFirstColumn="0" w:lastRowLastColumn="0"/>
+        </w:trPr>
+        <w:tc>
+          <w:tcPr>
+            <w:cnfStyle w:val="001000000000" w:firstRow="0" w:lastRow="0" w:firstColumn="1" w:lastColumn="0" w:oddVBand="0" w:evenVBand="0" w:oddHBand="0" w:evenHBand="0" w:firstRowFirstColumn="0" w:firstRowLastColumn="0" w:lastRowFirstColumn="0" w:lastRowLastColumn="0"/>
+            <w:tcW w:w="1773" w:type="dxa"/>
+          </w:tcPr>
+          <w:p>
+            <w:pPr>
+              <w:spacing w:line="360" w:lineRule="auto"/>
+              <w:jc w:val="center"/>
+              <w:rPr>
+                <w:rFonts w:ascii="Times New Roman" w:hAnsi="Times New Roman" w:cs="Times New Roman"/>
+                <w:b w:val="0"/>
+                <w:sz w:val="24"/>
+                <w:szCs w:val="24"/>
+                <w:lang w:eastAsia="en-US"/>
+              </w:rPr>
+            </w:pPr>
+            <w:r>
+              <w:rPr>
+                <w:rFonts w:ascii="Times New Roman" w:hAnsi="Times New Roman" w:cs="Times New Roman"/>
+                <w:b w:val="0"/>
+                <w:sz w:val="24"/>
+                <w:szCs w:val="24"/>
+                <w:lang w:eastAsia="en-US"/>
+              </w:rPr>
+              <w:t>id</w:t>
+            </w:r>
+          </w:p>
+        </w:tc>
+        <w:tc>
+          <w:tcPr>
+            <w:tcW w:w="1665" w:type="dxa"/>
+          </w:tcPr>
+          <w:p>
+            <w:pPr>
+              <w:spacing w:line="360" w:lineRule="auto"/>
+              <w:jc w:val="center"/>
+              <w:cnfStyle w:val="000000100000" w:firstRow="0" w:lastRow="0" w:firstColumn="0" w:lastColumn="0" w:oddVBand="0" w:evenVBand="0" w:oddHBand="1" w:evenHBand="0" w:firstRowFirstColumn="0" w:firstRowLastColumn="0" w:lastRowFirstColumn="0" w:lastRowLastColumn="0"/>
+              <w:rPr>
+                <w:rFonts w:ascii="Times New Roman" w:hAnsi="Times New Roman" w:cs="Times New Roman"/>
+                <w:sz w:val="24"/>
+                <w:szCs w:val="24"/>
+                <w:lang w:eastAsia="en-US"/>
+              </w:rPr>
+            </w:pPr>
+            <w:r>
+              <w:rPr>
+                <w:rFonts w:ascii="Times New Roman" w:hAnsi="Times New Roman" w:cs="Times New Roman"/>
+                <w:sz w:val="24"/>
+                <w:szCs w:val="24"/>
+                <w:lang w:eastAsia="en-US"/>
+              </w:rPr>
+              <w:t>Int</w:t>
+            </w:r>
+          </w:p>
+        </w:tc>
+        <w:tc>
+          <w:tcPr>
+            <w:tcW w:w="1070" w:type="dxa"/>
+          </w:tcPr>
+          <w:p>
+            <w:pPr>
+              <w:spacing w:line="360" w:lineRule="auto"/>
+              <w:jc w:val="center"/>
+              <w:cnfStyle w:val="000000100000" w:firstRow="0" w:lastRow="0" w:firstColumn="0" w:lastColumn="0" w:oddVBand="0" w:evenVBand="0" w:oddHBand="1" w:evenHBand="0" w:firstRowFirstColumn="0" w:firstRowLastColumn="0" w:lastRowFirstColumn="0" w:lastRowLastColumn="0"/>
+              <w:rPr>
+                <w:rFonts w:ascii="Times New Roman" w:hAnsi="Times New Roman" w:cs="Times New Roman"/>
+                <w:sz w:val="24"/>
+                <w:szCs w:val="24"/>
+                <w:lang w:eastAsia="en-US"/>
+              </w:rPr>
+            </w:pPr>
+            <w:r>
+              <w:rPr>
+                <w:rFonts w:ascii="Times New Roman" w:hAnsi="Times New Roman" w:cs="Times New Roman"/>
+                <w:sz w:val="24"/>
+                <w:szCs w:val="24"/>
+                <w:lang w:eastAsia="en-US"/>
+              </w:rPr>
+              <w:t>11</w:t>
+            </w:r>
+          </w:p>
+        </w:tc>
+        <w:tc>
+          <w:tcPr>
+            <w:tcW w:w="3753" w:type="dxa"/>
+          </w:tcPr>
+          <w:p>
+            <w:pPr>
+              <w:spacing w:line="360" w:lineRule="auto"/>
+              <w:jc w:val="center"/>
+              <w:cnfStyle w:val="000000100000" w:firstRow="0" w:lastRow="0" w:firstColumn="0" w:lastColumn="0" w:oddVBand="0" w:evenVBand="0" w:oddHBand="1" w:evenHBand="0" w:firstRowFirstColumn="0" w:firstRowLastColumn="0" w:lastRowFirstColumn="0" w:lastRowLastColumn="0"/>
+              <w:rPr>
+                <w:rFonts w:ascii="Times New Roman" w:hAnsi="Times New Roman" w:cs="Times New Roman"/>
+                <w:sz w:val="24"/>
+                <w:szCs w:val="24"/>
+                <w:lang w:eastAsia="en-US"/>
+              </w:rPr>
+            </w:pPr>
+            <w:r>
+              <w:rPr>
+                <w:rFonts w:ascii="Times New Roman" w:hAnsi="Times New Roman" w:cs="Times New Roman"/>
+                <w:sz w:val="24"/>
+                <w:szCs w:val="24"/>
+                <w:lang w:eastAsia="en-US"/>
+              </w:rPr>
+              <w:t>Primary Key, Auto Increment</w:t>
+            </w:r>
+          </w:p>
+        </w:tc>
+      </w:tr>
+      <w:tr>
+        <w:tc>
+          <w:tcPr>
+            <w:cnfStyle w:val="001000000000" w:firstRow="0" w:lastRow="0" w:firstColumn="1" w:lastColumn="0" w:oddVBand="0" w:evenVBand="0" w:oddHBand="0" w:evenHBand="0" w:firstRowFirstColumn="0" w:firstRowLastColumn="0" w:lastRowFirstColumn="0" w:lastRowLastColumn="0"/>
+            <w:tcW w:w="1773" w:type="dxa"/>
+          </w:tcPr>
+          <w:p>
+            <w:pPr>
+              <w:spacing w:line="360" w:lineRule="auto"/>
+              <w:jc w:val="center"/>
+              <w:rPr>
+                <w:rFonts w:ascii="Times New Roman" w:hAnsi="Times New Roman" w:cs="Times New Roman"/>
+                <w:b w:val="0"/>
+                <w:sz w:val="24"/>
+                <w:szCs w:val="24"/>
+                <w:lang w:eastAsia="en-US"/>
+              </w:rPr>
+            </w:pPr>
+            <w:r>
+              <w:rPr>
+                <w:rFonts w:ascii="Times New Roman" w:hAnsi="Times New Roman" w:cs="Times New Roman"/>
+                <w:b w:val="0"/>
+                <w:sz w:val="24"/>
+                <w:szCs w:val="24"/>
+                <w:lang w:eastAsia="en-US"/>
+              </w:rPr>
+              <w:t>mode</w:t>
+            </w:r>
+          </w:p>
+        </w:tc>
+        <w:tc>
+          <w:tcPr>
+            <w:tcW w:w="1665" w:type="dxa"/>
+          </w:tcPr>
+          <w:p>
+            <w:pPr>
+              <w:spacing w:line="360" w:lineRule="auto"/>
+              <w:jc w:val="center"/>
+              <w:cnfStyle w:val="000000000000" w:firstRow="0" w:lastRow="0" w:firstColumn="0" w:lastColumn="0" w:oddVBand="0" w:evenVBand="0" w:oddHBand="0" w:evenHBand="0" w:firstRowFirstColumn="0" w:firstRowLastColumn="0" w:lastRowFirstColumn="0" w:lastRowLastColumn="0"/>
+              <w:rPr>
+                <w:rFonts w:ascii="Times New Roman" w:hAnsi="Times New Roman" w:cs="Times New Roman"/>
+                <w:sz w:val="24"/>
+                <w:szCs w:val="24"/>
+                <w:lang w:eastAsia="en-US"/>
+              </w:rPr>
+            </w:pPr>
+            <w:r>
+              <w:rPr>
+                <w:rFonts w:ascii="Times New Roman" w:hAnsi="Times New Roman" w:cs="Times New Roman"/>
+                <w:sz w:val="24"/>
+                <w:szCs w:val="24"/>
+                <w:lang w:eastAsia="en-US"/>
+              </w:rPr>
+              <w:t>varchar</w:t>
+            </w:r>
+          </w:p>
+        </w:tc>
+        <w:tc>
+          <w:tcPr>
+            <w:tcW w:w="1070" w:type="dxa"/>
+          </w:tcPr>
+          <w:p>
+            <w:pPr>
+              <w:spacing w:line="360" w:lineRule="auto"/>
+              <w:jc w:val="center"/>
+              <w:cnfStyle w:val="000000000000" w:firstRow="0" w:lastRow="0" w:firstColumn="0" w:lastColumn="0" w:oddVBand="0" w:evenVBand="0" w:oddHBand="0" w:evenHBand="0" w:firstRowFirstColumn="0" w:firstRowLastColumn="0" w:lastRowFirstColumn="0" w:lastRowLastColumn="0"/>
+              <w:rPr>
+                <w:rFonts w:ascii="Times New Roman" w:hAnsi="Times New Roman" w:cs="Times New Roman"/>
+                <w:sz w:val="24"/>
+                <w:szCs w:val="24"/>
+                <w:lang w:eastAsia="en-US"/>
+              </w:rPr>
+            </w:pPr>
+            <w:r>
+              <w:rPr>
+                <w:rFonts w:ascii="Times New Roman" w:hAnsi="Times New Roman" w:cs="Times New Roman"/>
+                <w:sz w:val="24"/>
+                <w:szCs w:val="24"/>
+                <w:lang w:eastAsia="en-US"/>
+              </w:rPr>
+              <w:t>2</w:t>
+            </w:r>
+            <w:r>
+              <w:rPr>
+                <w:rFonts w:ascii="Times New Roman" w:hAnsi="Times New Roman" w:cs="Times New Roman"/>
+                <w:sz w:val="24"/>
+                <w:szCs w:val="24"/>
+                <w:lang w:eastAsia="en-US"/>
+              </w:rPr>
+              <w:t>0</w:t>
+            </w:r>
+          </w:p>
+        </w:tc>
+        <w:tc>
+          <w:tcPr>
+            <w:tcW w:w="3753" w:type="dxa"/>
+          </w:tcPr>
+          <w:p>
+            <w:pPr>
+              <w:spacing w:line="360" w:lineRule="auto"/>
+              <w:jc w:val="center"/>
+              <w:cnfStyle w:val="000000000000" w:firstRow="0" w:lastRow="0" w:firstColumn="0" w:lastColumn="0" w:oddVBand="0" w:evenVBand="0" w:oddHBand="0" w:evenHBand="0" w:firstRowFirstColumn="0" w:firstRowLastColumn="0" w:lastRowFirstColumn="0" w:lastRowLastColumn="0"/>
+              <w:rPr>
+                <w:rFonts w:ascii="Times New Roman" w:hAnsi="Times New Roman" w:cs="Times New Roman"/>
+                <w:sz w:val="24"/>
+                <w:szCs w:val="24"/>
+                <w:lang w:eastAsia="en-US"/>
+              </w:rPr>
+            </w:pPr>
+          </w:p>
+        </w:tc>
+      </w:tr>
+      <w:tr>
+        <w:trPr>
+          <w:cnfStyle w:val="000000100000" w:firstRow="0" w:lastRow="0" w:firstColumn="0" w:lastColumn="0" w:oddVBand="0" w:evenVBand="0" w:oddHBand="1" w:evenHBand="0" w:firstRowFirstColumn="0" w:firstRowLastColumn="0" w:lastRowFirstColumn="0" w:lastRowLastColumn="0"/>
+        </w:trPr>
+        <w:tc>
+          <w:tcPr>
+            <w:cnfStyle w:val="001000000000" w:firstRow="0" w:lastRow="0" w:firstColumn="1" w:lastColumn="0" w:oddVBand="0" w:evenVBand="0" w:oddHBand="0" w:evenHBand="0" w:firstRowFirstColumn="0" w:firstRowLastColumn="0" w:lastRowFirstColumn="0" w:lastRowLastColumn="0"/>
+            <w:tcW w:w="1773" w:type="dxa"/>
+          </w:tcPr>
+          <w:p>
+            <w:pPr>
+              <w:spacing w:line="360" w:lineRule="auto"/>
+              <w:jc w:val="center"/>
+              <w:rPr>
+                <w:rFonts w:ascii="Times New Roman" w:hAnsi="Times New Roman" w:cs="Times New Roman"/>
+                <w:b w:val="0"/>
+                <w:sz w:val="24"/>
+                <w:szCs w:val="24"/>
+                <w:lang w:eastAsia="en-US"/>
+              </w:rPr>
+            </w:pPr>
+            <w:r>
+              <w:rPr>
+                <w:rFonts w:ascii="Times New Roman" w:hAnsi="Times New Roman" w:cs="Times New Roman"/>
+                <w:b w:val="0"/>
+                <w:sz w:val="24"/>
+                <w:szCs w:val="24"/>
+                <w:lang w:eastAsia="en-US"/>
+              </w:rPr>
+              <w:t>soal</w:t>
+            </w:r>
+          </w:p>
+        </w:tc>
+        <w:tc>
+          <w:tcPr>
+            <w:tcW w:w="1665" w:type="dxa"/>
+          </w:tcPr>
+          <w:p>
+            <w:pPr>
+              <w:spacing w:line="360" w:lineRule="auto"/>
+              <w:jc w:val="center"/>
+              <w:cnfStyle w:val="000000100000" w:firstRow="0" w:lastRow="0" w:firstColumn="0" w:lastColumn="0" w:oddVBand="0" w:evenVBand="0" w:oddHBand="1" w:evenHBand="0" w:firstRowFirstColumn="0" w:firstRowLastColumn="0" w:lastRowFirstColumn="0" w:lastRowLastColumn="0"/>
+              <w:rPr>
+                <w:rFonts w:ascii="Times New Roman" w:hAnsi="Times New Roman" w:cs="Times New Roman"/>
+                <w:sz w:val="24"/>
+                <w:szCs w:val="24"/>
+                <w:lang w:eastAsia="en-US"/>
+              </w:rPr>
+            </w:pPr>
+            <w:r>
+              <w:rPr>
+                <w:rFonts w:ascii="Times New Roman" w:hAnsi="Times New Roman" w:cs="Times New Roman"/>
+                <w:sz w:val="24"/>
+                <w:szCs w:val="24"/>
+                <w:lang w:eastAsia="en-US"/>
+              </w:rPr>
+              <w:t>varchar</w:t>
+            </w:r>
+          </w:p>
+        </w:tc>
+        <w:tc>
+          <w:tcPr>
+            <w:tcW w:w="1070" w:type="dxa"/>
+          </w:tcPr>
+          <w:p>
+            <w:pPr>
+              <w:spacing w:line="360" w:lineRule="auto"/>
+              <w:jc w:val="center"/>
+              <w:cnfStyle w:val="000000100000" w:firstRow="0" w:lastRow="0" w:firstColumn="0" w:lastColumn="0" w:oddVBand="0" w:evenVBand="0" w:oddHBand="1" w:evenHBand="0" w:firstRowFirstColumn="0" w:firstRowLastColumn="0" w:lastRowFirstColumn="0" w:lastRowLastColumn="0"/>
+              <w:rPr>
+                <w:rFonts w:ascii="Times New Roman" w:hAnsi="Times New Roman" w:cs="Times New Roman"/>
+                <w:sz w:val="24"/>
+                <w:szCs w:val="24"/>
+                <w:lang w:eastAsia="en-US"/>
+              </w:rPr>
+            </w:pPr>
+            <w:r>
+              <w:rPr>
+                <w:rFonts w:ascii="Times New Roman" w:hAnsi="Times New Roman" w:cs="Times New Roman"/>
+                <w:sz w:val="24"/>
+                <w:szCs w:val="24"/>
+                <w:lang w:eastAsia="en-US"/>
+              </w:rPr>
+              <w:t>500</w:t>
+            </w:r>
+          </w:p>
+        </w:tc>
+        <w:tc>
+          <w:tcPr>
+            <w:tcW w:w="3753" w:type="dxa"/>
+          </w:tcPr>
+          <w:p>
+            <w:pPr>
+              <w:spacing w:line="360" w:lineRule="auto"/>
+              <w:jc w:val="center"/>
+              <w:cnfStyle w:val="000000100000" w:firstRow="0" w:lastRow="0" w:firstColumn="0" w:lastColumn="0" w:oddVBand="0" w:evenVBand="0" w:oddHBand="1" w:evenHBand="0" w:firstRowFirstColumn="0" w:firstRowLastColumn="0" w:lastRowFirstColumn="0" w:lastRowLastColumn="0"/>
+              <w:rPr>
+                <w:rFonts w:ascii="Times New Roman" w:hAnsi="Times New Roman" w:cs="Times New Roman"/>
+                <w:sz w:val="24"/>
+                <w:szCs w:val="24"/>
+                <w:lang w:eastAsia="en-US"/>
+              </w:rPr>
+            </w:pPr>
+          </w:p>
+        </w:tc>
+      </w:tr>
+      <w:tr>
+        <w:tc>
+          <w:tcPr>
+            <w:cnfStyle w:val="001000000000" w:firstRow="0" w:lastRow="0" w:firstColumn="1" w:lastColumn="0" w:oddVBand="0" w:evenVBand="0" w:oddHBand="0" w:evenHBand="0" w:firstRowFirstColumn="0" w:firstRowLastColumn="0" w:lastRowFirstColumn="0" w:lastRowLastColumn="0"/>
+            <w:tcW w:w="1773" w:type="dxa"/>
+          </w:tcPr>
+          <w:p>
+            <w:pPr>
+              <w:spacing w:line="360" w:lineRule="auto"/>
+              <w:jc w:val="center"/>
+              <w:rPr>
+                <w:rFonts w:ascii="Times New Roman" w:hAnsi="Times New Roman" w:cs="Times New Roman"/>
+                <w:b w:val="0"/>
+                <w:sz w:val="24"/>
+                <w:szCs w:val="24"/>
+                <w:lang w:eastAsia="en-US"/>
+              </w:rPr>
+            </w:pPr>
+            <w:r>
+              <w:rPr>
+                <w:rFonts w:ascii="Times New Roman" w:hAnsi="Times New Roman" w:cs="Times New Roman"/>
+                <w:b w:val="0"/>
+                <w:sz w:val="24"/>
+                <w:szCs w:val="24"/>
+                <w:lang w:eastAsia="en-US"/>
+              </w:rPr>
+              <w:t>a</w:t>
+            </w:r>
+          </w:p>
+        </w:tc>
+        <w:tc>
+          <w:tcPr>
+            <w:tcW w:w="1665" w:type="dxa"/>
+          </w:tcPr>
+          <w:p>
+            <w:pPr>
+              <w:spacing w:line="360" w:lineRule="auto"/>
+              <w:jc w:val="center"/>
+              <w:cnfStyle w:val="000000000000" w:firstRow="0" w:lastRow="0" w:firstColumn="0" w:lastColumn="0" w:oddVBand="0" w:evenVBand="0" w:oddHBand="0" w:evenHBand="0" w:firstRowFirstColumn="0" w:firstRowLastColumn="0" w:lastRowFirstColumn="0" w:lastRowLastColumn="0"/>
+              <w:rPr>
+                <w:rFonts w:ascii="Times New Roman" w:hAnsi="Times New Roman" w:cs="Times New Roman"/>
+                <w:sz w:val="24"/>
+                <w:szCs w:val="24"/>
+                <w:lang w:eastAsia="en-US"/>
+              </w:rPr>
+            </w:pPr>
+            <w:r>
+              <w:rPr>
+                <w:rFonts w:ascii="Times New Roman" w:hAnsi="Times New Roman" w:cs="Times New Roman"/>
+                <w:sz w:val="24"/>
+                <w:szCs w:val="24"/>
+                <w:lang w:eastAsia="en-US"/>
+              </w:rPr>
+              <w:t>varchar</w:t>
+            </w:r>
+          </w:p>
+        </w:tc>
+        <w:tc>
+          <w:tcPr>
+            <w:tcW w:w="1070" w:type="dxa"/>
+          </w:tcPr>
+          <w:p>
+            <w:pPr>
+              <w:spacing w:line="360" w:lineRule="auto"/>
+              <w:jc w:val="center"/>
+              <w:cnfStyle w:val="000000000000" w:firstRow="0" w:lastRow="0" w:firstColumn="0" w:lastColumn="0" w:oddVBand="0" w:evenVBand="0" w:oddHBand="0" w:evenHBand="0" w:firstRowFirstColumn="0" w:firstRowLastColumn="0" w:lastRowFirstColumn="0" w:lastRowLastColumn="0"/>
+              <w:rPr>
+                <w:rFonts w:ascii="Times New Roman" w:hAnsi="Times New Roman" w:cs="Times New Roman"/>
+                <w:sz w:val="24"/>
+                <w:szCs w:val="24"/>
+                <w:lang w:eastAsia="en-US"/>
+              </w:rPr>
+            </w:pPr>
+            <w:r>
+              <w:rPr>
+                <w:rFonts w:ascii="Times New Roman" w:hAnsi="Times New Roman" w:cs="Times New Roman"/>
+                <w:sz w:val="24"/>
+                <w:szCs w:val="24"/>
+                <w:lang w:eastAsia="en-US"/>
+              </w:rPr>
+              <w:t>500</w:t>
+            </w:r>
+          </w:p>
+        </w:tc>
+        <w:tc>
+          <w:tcPr>
+            <w:tcW w:w="3753" w:type="dxa"/>
+          </w:tcPr>
+          <w:p>
+            <w:pPr>
+              <w:spacing w:line="360" w:lineRule="auto"/>
+              <w:jc w:val="center"/>
+              <w:cnfStyle w:val="000000000000" w:firstRow="0" w:lastRow="0" w:firstColumn="0" w:lastColumn="0" w:oddVBand="0" w:evenVBand="0" w:oddHBand="0" w:evenHBand="0" w:firstRowFirstColumn="0" w:firstRowLastColumn="0" w:lastRowFirstColumn="0" w:lastRowLastColumn="0"/>
+              <w:rPr>
+                <w:rFonts w:ascii="Times New Roman" w:hAnsi="Times New Roman" w:cs="Times New Roman"/>
+                <w:sz w:val="24"/>
+                <w:szCs w:val="24"/>
+                <w:lang w:eastAsia="en-US"/>
+              </w:rPr>
+            </w:pPr>
+          </w:p>
+        </w:tc>
+      </w:tr>
+      <w:tr>
+        <w:trPr>
+          <w:cnfStyle w:val="000000100000" w:firstRow="0" w:lastRow="0" w:firstColumn="0" w:lastColumn="0" w:oddVBand="0" w:evenVBand="0" w:oddHBand="1" w:evenHBand="0" w:firstRowFirstColumn="0" w:firstRowLastColumn="0" w:lastRowFirstColumn="0" w:lastRowLastColumn="0"/>
+        </w:trPr>
+        <w:tc>
+          <w:tcPr>
+            <w:cnfStyle w:val="001000000000" w:firstRow="0" w:lastRow="0" w:firstColumn="1" w:lastColumn="0" w:oddVBand="0" w:evenVBand="0" w:oddHBand="0" w:evenHBand="0" w:firstRowFirstColumn="0" w:firstRowLastColumn="0" w:lastRowFirstColumn="0" w:lastRowLastColumn="0"/>
+            <w:tcW w:w="1773" w:type="dxa"/>
+          </w:tcPr>
+          <w:p>
+            <w:pPr>
+              <w:spacing w:line="360" w:lineRule="auto"/>
+              <w:jc w:val="center"/>
+              <w:rPr>
+                <w:rFonts w:ascii="Times New Roman" w:hAnsi="Times New Roman" w:cs="Times New Roman"/>
+                <w:b w:val="0"/>
+                <w:sz w:val="24"/>
+                <w:szCs w:val="24"/>
+                <w:lang w:eastAsia="en-US"/>
+              </w:rPr>
+            </w:pPr>
+            <w:r>
+              <w:rPr>
+                <w:rFonts w:ascii="Times New Roman" w:hAnsi="Times New Roman" w:cs="Times New Roman"/>
+                <w:b w:val="0"/>
+                <w:sz w:val="24"/>
+                <w:szCs w:val="24"/>
+                <w:lang w:eastAsia="en-US"/>
+              </w:rPr>
+              <w:t>b</w:t>
+            </w:r>
+          </w:p>
+        </w:tc>
+        <w:tc>
+          <w:tcPr>
+            <w:tcW w:w="1665" w:type="dxa"/>
+          </w:tcPr>
+          <w:p>
+            <w:pPr>
+              <w:spacing w:line="360" w:lineRule="auto"/>
+              <w:jc w:val="center"/>
+              <w:cnfStyle w:val="000000100000" w:firstRow="0" w:lastRow="0" w:firstColumn="0" w:lastColumn="0" w:oddVBand="0" w:evenVBand="0" w:oddHBand="1" w:evenHBand="0" w:firstRowFirstColumn="0" w:firstRowLastColumn="0" w:lastRowFirstColumn="0" w:lastRowLastColumn="0"/>
+              <w:rPr>
+                <w:rFonts w:ascii="Times New Roman" w:hAnsi="Times New Roman" w:cs="Times New Roman"/>
+                <w:sz w:val="24"/>
+                <w:szCs w:val="24"/>
+                <w:lang w:eastAsia="en-US"/>
+              </w:rPr>
+            </w:pPr>
+            <w:r>
+              <w:rPr>
+                <w:rFonts w:ascii="Times New Roman" w:hAnsi="Times New Roman" w:cs="Times New Roman"/>
+                <w:sz w:val="24"/>
+                <w:szCs w:val="24"/>
+                <w:lang w:eastAsia="en-US"/>
+              </w:rPr>
+              <w:t>varchar</w:t>
+            </w:r>
+          </w:p>
+        </w:tc>
+        <w:tc>
+          <w:tcPr>
+            <w:tcW w:w="1070" w:type="dxa"/>
+          </w:tcPr>
+          <w:p>
+            <w:pPr>
+              <w:spacing w:line="360" w:lineRule="auto"/>
+              <w:jc w:val="center"/>
+              <w:cnfStyle w:val="000000100000" w:firstRow="0" w:lastRow="0" w:firstColumn="0" w:lastColumn="0" w:oddVBand="0" w:evenVBand="0" w:oddHBand="1" w:evenHBand="0" w:firstRowFirstColumn="0" w:firstRowLastColumn="0" w:lastRowFirstColumn="0" w:lastRowLastColumn="0"/>
+              <w:rPr>
+                <w:rFonts w:ascii="Times New Roman" w:hAnsi="Times New Roman" w:cs="Times New Roman"/>
+                <w:sz w:val="24"/>
+                <w:szCs w:val="24"/>
+                <w:lang w:eastAsia="en-US"/>
+              </w:rPr>
+            </w:pPr>
+            <w:r>
+              <w:rPr>
+                <w:rFonts w:ascii="Times New Roman" w:hAnsi="Times New Roman" w:cs="Times New Roman"/>
+                <w:sz w:val="24"/>
+                <w:szCs w:val="24"/>
+                <w:lang w:eastAsia="en-US"/>
+              </w:rPr>
+              <w:t>500</w:t>
+            </w:r>
+          </w:p>
+        </w:tc>
+        <w:tc>
+          <w:tcPr>
+            <w:tcW w:w="3753" w:type="dxa"/>
+          </w:tcPr>
+          <w:p>
+            <w:pPr>
+              <w:spacing w:line="360" w:lineRule="auto"/>
+              <w:jc w:val="center"/>
+              <w:cnfStyle w:val="000000100000" w:firstRow="0" w:lastRow="0" w:firstColumn="0" w:lastColumn="0" w:oddVBand="0" w:evenVBand="0" w:oddHBand="1" w:evenHBand="0" w:firstRowFirstColumn="0" w:firstRowLastColumn="0" w:lastRowFirstColumn="0" w:lastRowLastColumn="0"/>
+              <w:rPr>
+                <w:rFonts w:ascii="Times New Roman" w:hAnsi="Times New Roman" w:cs="Times New Roman"/>
+                <w:sz w:val="24"/>
+                <w:szCs w:val="24"/>
+                <w:lang w:eastAsia="en-US"/>
+              </w:rPr>
+            </w:pPr>
+          </w:p>
+        </w:tc>
+      </w:tr>
+      <w:tr>
+        <w:tc>
+          <w:tcPr>
+            <w:cnfStyle w:val="001000000000" w:firstRow="0" w:lastRow="0" w:firstColumn="1" w:lastColumn="0" w:oddVBand="0" w:evenVBand="0" w:oddHBand="0" w:evenHBand="0" w:firstRowFirstColumn="0" w:firstRowLastColumn="0" w:lastRowFirstColumn="0" w:lastRowLastColumn="0"/>
+            <w:tcW w:w="1773" w:type="dxa"/>
+          </w:tcPr>
+          <w:p>
+            <w:pPr>
+              <w:spacing w:line="360" w:lineRule="auto"/>
+              <w:jc w:val="center"/>
+              <w:rPr>
+                <w:rFonts w:ascii="Times New Roman" w:hAnsi="Times New Roman" w:cs="Times New Roman"/>
+                <w:b w:val="0"/>
+                <w:sz w:val="24"/>
+                <w:szCs w:val="24"/>
+                <w:lang w:eastAsia="en-US"/>
+              </w:rPr>
+            </w:pPr>
+            <w:r>
+              <w:rPr>
+                <w:rFonts w:ascii="Times New Roman" w:hAnsi="Times New Roman" w:cs="Times New Roman"/>
+                <w:b w:val="0"/>
+                <w:sz w:val="24"/>
+                <w:szCs w:val="24"/>
+                <w:lang w:eastAsia="en-US"/>
+              </w:rPr>
+              <w:t>c</w:t>
+            </w:r>
+          </w:p>
+        </w:tc>
+        <w:tc>
+          <w:tcPr>
+            <w:tcW w:w="1665" w:type="dxa"/>
+          </w:tcPr>
+          <w:p>
+            <w:pPr>
+              <w:spacing w:line="360" w:lineRule="auto"/>
+              <w:jc w:val="center"/>
+              <w:cnfStyle w:val="000000000000" w:firstRow="0" w:lastRow="0" w:firstColumn="0" w:lastColumn="0" w:oddVBand="0" w:evenVBand="0" w:oddHBand="0" w:evenHBand="0" w:firstRowFirstColumn="0" w:firstRowLastColumn="0" w:lastRowFirstColumn="0" w:lastRowLastColumn="0"/>
+              <w:rPr>
+                <w:rFonts w:ascii="Times New Roman" w:hAnsi="Times New Roman" w:cs="Times New Roman"/>
+                <w:sz w:val="24"/>
+                <w:szCs w:val="24"/>
+                <w:lang w:eastAsia="en-US"/>
+              </w:rPr>
+            </w:pPr>
+            <w:r>
+              <w:rPr>
+                <w:rFonts w:ascii="Times New Roman" w:hAnsi="Times New Roman" w:cs="Times New Roman"/>
+                <w:sz w:val="24"/>
+                <w:szCs w:val="24"/>
+                <w:lang w:eastAsia="en-US"/>
+              </w:rPr>
+              <w:t>varchar</w:t>
+            </w:r>
+          </w:p>
+        </w:tc>
+        <w:tc>
+          <w:tcPr>
+            <w:tcW w:w="1070" w:type="dxa"/>
+          </w:tcPr>
+          <w:p>
+            <w:pPr>
+              <w:spacing w:line="360" w:lineRule="auto"/>
+              <w:jc w:val="center"/>
+              <w:cnfStyle w:val="000000000000" w:firstRow="0" w:lastRow="0" w:firstColumn="0" w:lastColumn="0" w:oddVBand="0" w:evenVBand="0" w:oddHBand="0" w:evenHBand="0" w:firstRowFirstColumn="0" w:firstRowLastColumn="0" w:lastRowFirstColumn="0" w:lastRowLastColumn="0"/>
+              <w:rPr>
+                <w:rFonts w:ascii="Times New Roman" w:hAnsi="Times New Roman" w:cs="Times New Roman"/>
+                <w:sz w:val="24"/>
+                <w:szCs w:val="24"/>
+                <w:lang w:eastAsia="en-US"/>
+              </w:rPr>
+            </w:pPr>
+            <w:r>
+              <w:rPr>
+                <w:rFonts w:ascii="Times New Roman" w:hAnsi="Times New Roman" w:cs="Times New Roman"/>
+                <w:sz w:val="24"/>
+                <w:szCs w:val="24"/>
+                <w:lang w:eastAsia="en-US"/>
+              </w:rPr>
+              <w:t>500</w:t>
+            </w:r>
+          </w:p>
+        </w:tc>
+        <w:tc>
+          <w:tcPr>
+            <w:tcW w:w="3753" w:type="dxa"/>
+          </w:tcPr>
+          <w:p>
+            <w:pPr>
+              <w:spacing w:line="360" w:lineRule="auto"/>
+              <w:jc w:val="center"/>
+              <w:cnfStyle w:val="000000000000" w:firstRow="0" w:lastRow="0" w:firstColumn="0" w:lastColumn="0" w:oddVBand="0" w:evenVBand="0" w:oddHBand="0" w:evenHBand="0" w:firstRowFirstColumn="0" w:firstRowLastColumn="0" w:lastRowFirstColumn="0" w:lastRowLastColumn="0"/>
+              <w:rPr>
+                <w:rFonts w:ascii="Times New Roman" w:hAnsi="Times New Roman" w:cs="Times New Roman"/>
+                <w:sz w:val="24"/>
+                <w:szCs w:val="24"/>
+                <w:lang w:eastAsia="en-US"/>
+              </w:rPr>
+            </w:pPr>
+          </w:p>
+        </w:tc>
+      </w:tr>
+      <w:tr>
+        <w:trPr>
+          <w:cnfStyle w:val="000000100000" w:firstRow="0" w:lastRow="0" w:firstColumn="0" w:lastColumn="0" w:oddVBand="0" w:evenVBand="0" w:oddHBand="1" w:evenHBand="0" w:firstRowFirstColumn="0" w:firstRowLastColumn="0" w:lastRowFirstColumn="0" w:lastRowLastColumn="0"/>
+        </w:trPr>
+        <w:tc>
+          <w:tcPr>
+            <w:cnfStyle w:val="001000000000" w:firstRow="0" w:lastRow="0" w:firstColumn="1" w:lastColumn="0" w:oddVBand="0" w:evenVBand="0" w:oddHBand="0" w:evenHBand="0" w:firstRowFirstColumn="0" w:firstRowLastColumn="0" w:lastRowFirstColumn="0" w:lastRowLastColumn="0"/>
+            <w:tcW w:w="1773" w:type="dxa"/>
+          </w:tcPr>
+          <w:p>
+            <w:pPr>
+              <w:spacing w:line="360" w:lineRule="auto"/>
+              <w:jc w:val="center"/>
+              <w:rPr>
+                <w:rFonts w:ascii="Times New Roman" w:hAnsi="Times New Roman" w:cs="Times New Roman"/>
+                <w:b w:val="0"/>
+                <w:sz w:val="24"/>
+                <w:szCs w:val="24"/>
+                <w:lang w:eastAsia="en-US"/>
+              </w:rPr>
+            </w:pPr>
+            <w:r>
+              <w:rPr>
+                <w:rFonts w:ascii="Times New Roman" w:hAnsi="Times New Roman" w:cs="Times New Roman"/>
+                <w:b w:val="0"/>
+                <w:sz w:val="24"/>
+                <w:szCs w:val="24"/>
+                <w:lang w:eastAsia="en-US"/>
+              </w:rPr>
+              <w:t>d</w:t>
+            </w:r>
+          </w:p>
+        </w:tc>
+        <w:tc>
+          <w:tcPr>
+            <w:tcW w:w="1665" w:type="dxa"/>
+          </w:tcPr>
+          <w:p>
+            <w:pPr>
+              <w:spacing w:line="360" w:lineRule="auto"/>
+              <w:jc w:val="center"/>
+              <w:cnfStyle w:val="000000100000" w:firstRow="0" w:lastRow="0" w:firstColumn="0" w:lastColumn="0" w:oddVBand="0" w:evenVBand="0" w:oddHBand="1" w:evenHBand="0" w:firstRowFirstColumn="0" w:firstRowLastColumn="0" w:lastRowFirstColumn="0" w:lastRowLastColumn="0"/>
+              <w:rPr>
+                <w:rFonts w:ascii="Times New Roman" w:hAnsi="Times New Roman" w:cs="Times New Roman"/>
+                <w:sz w:val="24"/>
+                <w:szCs w:val="24"/>
+                <w:lang w:eastAsia="en-US"/>
+              </w:rPr>
+            </w:pPr>
+            <w:r>
+              <w:rPr>
+                <w:rFonts w:ascii="Times New Roman" w:hAnsi="Times New Roman" w:cs="Times New Roman"/>
+                <w:sz w:val="24"/>
+                <w:szCs w:val="24"/>
+                <w:lang w:eastAsia="en-US"/>
+              </w:rPr>
+              <w:t>varchar</w:t>
+            </w:r>
+          </w:p>
+        </w:tc>
+        <w:tc>
+          <w:tcPr>
+            <w:tcW w:w="1070" w:type="dxa"/>
+          </w:tcPr>
+          <w:p>
+            <w:pPr>
+              <w:spacing w:line="360" w:lineRule="auto"/>
+              <w:jc w:val="center"/>
+              <w:cnfStyle w:val="000000100000" w:firstRow="0" w:lastRow="0" w:firstColumn="0" w:lastColumn="0" w:oddVBand="0" w:evenVBand="0" w:oddHBand="1" w:evenHBand="0" w:firstRowFirstColumn="0" w:firstRowLastColumn="0" w:lastRowFirstColumn="0" w:lastRowLastColumn="0"/>
+              <w:rPr>
+                <w:rFonts w:ascii="Times New Roman" w:hAnsi="Times New Roman" w:cs="Times New Roman"/>
+                <w:sz w:val="24"/>
+                <w:szCs w:val="24"/>
+                <w:lang w:eastAsia="en-US"/>
+              </w:rPr>
+            </w:pPr>
+            <w:r>
+              <w:rPr>
+                <w:rFonts w:ascii="Times New Roman" w:hAnsi="Times New Roman" w:cs="Times New Roman"/>
+                <w:sz w:val="24"/>
+                <w:szCs w:val="24"/>
+                <w:lang w:eastAsia="en-US"/>
+              </w:rPr>
+              <w:t>500</w:t>
+            </w:r>
+          </w:p>
+        </w:tc>
+        <w:tc>
+          <w:tcPr>
+            <w:tcW w:w="3753" w:type="dxa"/>
+          </w:tcPr>
+          <w:p>
+            <w:pPr>
+              <w:spacing w:line="360" w:lineRule="auto"/>
+              <w:jc w:val="center"/>
+              <w:cnfStyle w:val="000000100000" w:firstRow="0" w:lastRow="0" w:firstColumn="0" w:lastColumn="0" w:oddVBand="0" w:evenVBand="0" w:oddHBand="1" w:evenHBand="0" w:firstRowFirstColumn="0" w:firstRowLastColumn="0" w:lastRowFirstColumn="0" w:lastRowLastColumn="0"/>
+              <w:rPr>
+                <w:rFonts w:ascii="Times New Roman" w:hAnsi="Times New Roman" w:cs="Times New Roman"/>
+                <w:sz w:val="24"/>
+                <w:szCs w:val="24"/>
+                <w:lang w:eastAsia="en-US"/>
+              </w:rPr>
+            </w:pPr>
+          </w:p>
+        </w:tc>
+      </w:tr>
+      <w:tr>
+        <w:tc>
+          <w:tcPr>
+            <w:cnfStyle w:val="001000000000" w:firstRow="0" w:lastRow="0" w:firstColumn="1" w:lastColumn="0" w:oddVBand="0" w:evenVBand="0" w:oddHBand="0" w:evenHBand="0" w:firstRowFirstColumn="0" w:firstRowLastColumn="0" w:lastRowFirstColumn="0" w:lastRowLastColumn="0"/>
+            <w:tcW w:w="1773" w:type="dxa"/>
+          </w:tcPr>
+          <w:p>
+            <w:pPr>
+              <w:spacing w:line="360" w:lineRule="auto"/>
+              <w:jc w:val="center"/>
+              <w:rPr>
+                <w:rFonts w:ascii="Times New Roman" w:hAnsi="Times New Roman" w:cs="Times New Roman"/>
+                <w:b w:val="0"/>
+                <w:sz w:val="24"/>
+                <w:szCs w:val="24"/>
+                <w:lang w:eastAsia="en-US"/>
+              </w:rPr>
+            </w:pPr>
+            <w:r>
+              <w:rPr>
+                <w:rFonts w:ascii="Times New Roman" w:hAnsi="Times New Roman" w:cs="Times New Roman"/>
+                <w:b w:val="0"/>
+                <w:sz w:val="24"/>
+                <w:szCs w:val="24"/>
+                <w:lang w:eastAsia="en-US"/>
+              </w:rPr>
+              <w:t>jawaban</w:t>
+            </w:r>
+          </w:p>
+        </w:tc>
+        <w:tc>
+          <w:tcPr>
+            <w:tcW w:w="1665" w:type="dxa"/>
+          </w:tcPr>
+          <w:p>
+            <w:pPr>
+              <w:spacing w:line="360" w:lineRule="auto"/>
+              <w:jc w:val="center"/>
+              <w:cnfStyle w:val="000000000000" w:firstRow="0" w:lastRow="0" w:firstColumn="0" w:lastColumn="0" w:oddVBand="0" w:evenVBand="0" w:oddHBand="0" w:evenHBand="0" w:firstRowFirstColumn="0" w:firstRowLastColumn="0" w:lastRowFirstColumn="0" w:lastRowLastColumn="0"/>
+              <w:rPr>
+                <w:rFonts w:ascii="Times New Roman" w:hAnsi="Times New Roman" w:cs="Times New Roman"/>
+                <w:sz w:val="24"/>
+                <w:szCs w:val="24"/>
+                <w:lang w:eastAsia="en-US"/>
+              </w:rPr>
+            </w:pPr>
+            <w:r>
+              <w:rPr>
+                <w:rFonts w:ascii="Times New Roman" w:hAnsi="Times New Roman" w:cs="Times New Roman"/>
+                <w:sz w:val="24"/>
+                <w:szCs w:val="24"/>
+                <w:lang w:eastAsia="en-US"/>
+              </w:rPr>
+              <w:t>varchar</w:t>
+            </w:r>
+          </w:p>
+        </w:tc>
+        <w:tc>
+          <w:tcPr>
+            <w:tcW w:w="1070" w:type="dxa"/>
+          </w:tcPr>
+          <w:p>
+            <w:pPr>
+              <w:spacing w:line="360" w:lineRule="auto"/>
+              <w:jc w:val="center"/>
+              <w:cnfStyle w:val="000000000000" w:firstRow="0" w:lastRow="0" w:firstColumn="0" w:lastColumn="0" w:oddVBand="0" w:evenVBand="0" w:oddHBand="0" w:evenHBand="0" w:firstRowFirstColumn="0" w:firstRowLastColumn="0" w:lastRowFirstColumn="0" w:lastRowLastColumn="0"/>
+              <w:rPr>
+                <w:rFonts w:ascii="Times New Roman" w:hAnsi="Times New Roman" w:cs="Times New Roman"/>
+                <w:sz w:val="24"/>
+                <w:szCs w:val="24"/>
+                <w:lang w:eastAsia="en-US"/>
+              </w:rPr>
+            </w:pPr>
+            <w:r>
+              <w:rPr>
+                <w:rFonts w:ascii="Times New Roman" w:hAnsi="Times New Roman" w:cs="Times New Roman"/>
+                <w:sz w:val="24"/>
+                <w:szCs w:val="24"/>
+                <w:lang w:eastAsia="en-US"/>
+              </w:rPr>
+              <w:t>500</w:t>
+            </w:r>
+          </w:p>
+        </w:tc>
+        <w:tc>
+          <w:tcPr>
+            <w:tcW w:w="3753" w:type="dxa"/>
+          </w:tcPr>
+          <w:p>
+            <w:pPr>
+              <w:spacing w:line="360" w:lineRule="auto"/>
+              <w:jc w:val="center"/>
+              <w:cnfStyle w:val="000000000000" w:firstRow="0" w:lastRow="0" w:firstColumn="0" w:lastColumn="0" w:oddVBand="0" w:evenVBand="0" w:oddHBand="0" w:evenHBand="0" w:firstRowFirstColumn="0" w:firstRowLastColumn="0" w:lastRowFirstColumn="0" w:lastRowLastColumn="0"/>
+              <w:rPr>
+                <w:rFonts w:ascii="Times New Roman" w:hAnsi="Times New Roman" w:cs="Times New Roman"/>
+                <w:sz w:val="24"/>
+                <w:szCs w:val="24"/>
+                <w:lang w:eastAsia="en-US"/>
+              </w:rPr>
+            </w:pPr>
+          </w:p>
+        </w:tc>
+      </w:tr>
+      <w:tr>
+        <w:trPr>
+          <w:cnfStyle w:val="000000100000" w:firstRow="0" w:lastRow="0" w:firstColumn="0" w:lastColumn="0" w:oddVBand="0" w:evenVBand="0" w:oddHBand="1" w:evenHBand="0" w:firstRowFirstColumn="0" w:firstRowLastColumn="0" w:lastRowFirstColumn="0" w:lastRowLastColumn="0"/>
+        </w:trPr>
+        <w:tc>
+          <w:tcPr>
+            <w:cnfStyle w:val="001000000000" w:firstRow="0" w:lastRow="0" w:firstColumn="1" w:lastColumn="0" w:oddVBand="0" w:evenVBand="0" w:oddHBand="0" w:evenHBand="0" w:firstRowFirstColumn="0" w:firstRowLastColumn="0" w:lastRowFirstColumn="0" w:lastRowLastColumn="0"/>
+            <w:tcW w:w="1773" w:type="dxa"/>
+          </w:tcPr>
+          <w:p>
+            <w:pPr>
+              <w:spacing w:line="360" w:lineRule="auto"/>
+              <w:jc w:val="center"/>
+              <w:rPr>
+                <w:rFonts w:ascii="Times New Roman" w:hAnsi="Times New Roman" w:cs="Times New Roman"/>
+                <w:b w:val="0"/>
+                <w:sz w:val="24"/>
+                <w:szCs w:val="24"/>
+                <w:lang w:eastAsia="en-US"/>
+              </w:rPr>
+            </w:pPr>
+            <w:r>
+              <w:rPr>
+                <w:rFonts w:ascii="Times New Roman" w:hAnsi="Times New Roman" w:cs="Times New Roman"/>
+                <w:b w:val="0"/>
+                <w:sz w:val="24"/>
+                <w:szCs w:val="24"/>
+                <w:lang w:eastAsia="en-US"/>
+              </w:rPr>
+              <w:t>aktif</w:t>
+            </w:r>
+          </w:p>
+        </w:tc>
+        <w:tc>
+          <w:tcPr>
+            <w:tcW w:w="1665" w:type="dxa"/>
+          </w:tcPr>
+          <w:p>
+            <w:pPr>
+              <w:spacing w:line="360" w:lineRule="auto"/>
+              <w:jc w:val="center"/>
+              <w:cnfStyle w:val="000000100000" w:firstRow="0" w:lastRow="0" w:firstColumn="0" w:lastColumn="0" w:oddVBand="0" w:evenVBand="0" w:oddHBand="1" w:evenHBand="0" w:firstRowFirstColumn="0" w:firstRowLastColumn="0" w:lastRowFirstColumn="0" w:lastRowLastColumn="0"/>
+              <w:rPr>
+                <w:rFonts w:ascii="Times New Roman" w:hAnsi="Times New Roman" w:cs="Times New Roman"/>
+                <w:sz w:val="24"/>
+                <w:szCs w:val="24"/>
+                <w:lang w:eastAsia="en-US"/>
+              </w:rPr>
+            </w:pPr>
+            <w:r>
+              <w:rPr>
+                <w:rFonts w:ascii="Times New Roman" w:hAnsi="Times New Roman" w:cs="Times New Roman"/>
+                <w:sz w:val="24"/>
+                <w:szCs w:val="24"/>
+                <w:lang w:eastAsia="en-US"/>
+              </w:rPr>
+              <w:t>varhcar</w:t>
+            </w:r>
+          </w:p>
+        </w:tc>
+        <w:tc>
+          <w:tcPr>
+            <w:tcW w:w="1070" w:type="dxa"/>
+          </w:tcPr>
+          <w:p>
+            <w:pPr>
+              <w:spacing w:line="360" w:lineRule="auto"/>
+              <w:jc w:val="center"/>
+              <w:cnfStyle w:val="000000100000" w:firstRow="0" w:lastRow="0" w:firstColumn="0" w:lastColumn="0" w:oddVBand="0" w:evenVBand="0" w:oddHBand="1" w:evenHBand="0" w:firstRowFirstColumn="0" w:firstRowLastColumn="0" w:lastRowFirstColumn="0" w:lastRowLastColumn="0"/>
+              <w:rPr>
+                <w:rFonts w:ascii="Times New Roman" w:hAnsi="Times New Roman" w:cs="Times New Roman"/>
+                <w:sz w:val="24"/>
+                <w:szCs w:val="24"/>
+                <w:lang w:eastAsia="en-US"/>
+              </w:rPr>
+            </w:pPr>
+            <w:r>
+              <w:rPr>
+                <w:rFonts w:ascii="Times New Roman" w:hAnsi="Times New Roman" w:cs="Times New Roman"/>
+                <w:sz w:val="24"/>
+                <w:szCs w:val="24"/>
+                <w:lang w:eastAsia="en-US"/>
+              </w:rPr>
+              <w:t>10</w:t>
+            </w:r>
+          </w:p>
+        </w:tc>
+        <w:tc>
+          <w:tcPr>
+            <w:tcW w:w="3753" w:type="dxa"/>
+          </w:tcPr>
+          <w:p>
+            <w:pPr>
+              <w:spacing w:line="360" w:lineRule="auto"/>
+              <w:jc w:val="center"/>
+              <w:cnfStyle w:val="000000100000" w:firstRow="0" w:lastRow="0" w:firstColumn="0" w:lastColumn="0" w:oddVBand="0" w:evenVBand="0" w:oddHBand="1" w:evenHBand="0" w:firstRowFirstColumn="0" w:firstRowLastColumn="0" w:lastRowFirstColumn="0" w:lastRowLastColumn="0"/>
+              <w:rPr>
+                <w:rFonts w:ascii="Times New Roman" w:hAnsi="Times New Roman" w:cs="Times New Roman"/>
+                <w:sz w:val="24"/>
+                <w:szCs w:val="24"/>
+                <w:lang w:eastAsia="en-US"/>
+              </w:rPr>
+            </w:pPr>
+          </w:p>
+        </w:tc>
+      </w:tr>
+    </w:tbl>
+    <w:p>
+      <w:pPr>
+        <w:rPr>
+          <w:lang w:eastAsia="en-US"/>
+        </w:rPr>
+      </w:pPr>
+    </w:p>
+    <w:p>
+      <w:pPr>
+        <w:rPr>
+          <w:lang w:eastAsia="en-US"/>
+        </w:rPr>
+      </w:pPr>
+    </w:p>
+    <w:p>
+      <w:pPr>
+        <w:pStyle w:val="Style2"/>
+        <w:rPr>
+          <w:lang w:eastAsia="en-US"/>
+        </w:rPr>
+      </w:pPr>
+      <w:r>
+        <w:rPr>
+          <w:lang w:eastAsia="en-US"/>
+        </w:rPr>
+        <w:t>3.5</w:t>
+      </w:r>
+      <w:r>
+        <w:rPr>
+          <w:lang w:eastAsia="en-US"/>
+        </w:rPr>
+        <w:tab/>
+      </w:r>
+      <w:r>
+        <w:rPr>
+          <w:lang w:eastAsia="en-US"/>
+        </w:rPr>
+        <w:t>Pembuatan Kode PrograM</w:t>
+      </w:r>
+    </w:p>
+    <w:p>
+      <w:pPr>
+        <w:pStyle w:val="Style2"/>
+        <w:rPr>
+          <w:lang w:eastAsia="en-US"/>
+        </w:rPr>
+      </w:pPr>
       <w:bookmarkStart w:id="0" w:name="_GoBack"/>
       <w:bookmarkEnd w:id="0"/>
-    </w:p>
-    <w:p>
-      <w:pPr>
-        <w:pStyle w:val="Style3"/>
-        <w:spacing w:line="360" w:lineRule="auto"/>
-        <w:rPr>
-          <w:rFonts w:cs="Times New Roman"/>
-          <w:szCs w:val="24"/>
-          <w:lang w:eastAsia="en-US"/>
-        </w:rPr>
-      </w:pPr>
-      <w:r>
-        <w:rPr>
-          <w:rFonts w:cs="Times New Roman"/>
-          <w:szCs w:val="24"/>
-          <w:lang w:eastAsia="en-US"/>
-        </w:rPr>
-        <w:t>3.4.3</w:t>
-      </w:r>
-      <w:r>
-        <w:rPr>
-          <w:rFonts w:cs="Times New Roman"/>
-          <w:szCs w:val="24"/>
-          <w:lang w:eastAsia="en-US"/>
-        </w:rPr>
-        <w:tab/>
-        <w:t>Rancangan Tampilan Antarmuka</w:t>
-      </w:r>
-    </w:p>
-    <w:p>
-      <w:pPr>
-        <w:pStyle w:val="Style3"/>
-        <w:spacing w:line="360" w:lineRule="auto"/>
-        <w:rPr>
-          <w:lang w:eastAsia="en-US"/>
-        </w:rPr>
-      </w:pPr>
-      <w:r>
-        <w:rPr>
-          <w:lang w:eastAsia="en-US"/>
-        </w:rPr>
-        <w:t>3.4.4</w:t>
-      </w:r>
-      <w:r>
-        <w:rPr>
-          <w:lang w:eastAsia="en-US"/>
-        </w:rPr>
-        <w:tab/>
-        <w:t>Rancangan Database</w:t>
-      </w:r>
     </w:p>
     <w:sectPr>
       <w:pgSz w:w="12240" w:h="15840"/>
@@ -13927,7 +16802,7 @@
 </file>
 
 <file path=customXml/itemProps1.xml><?xml version="1.0" encoding="utf-8"?>
-<ds:datastoreItem xmlns:ds="http://schemas.openxmlformats.org/officeDocument/2006/customXml" ds:itemID="{71FEBBCF-ABAC-4439-B712-95CFE8D5AD8B}">
+<ds:datastoreItem xmlns:ds="http://schemas.openxmlformats.org/officeDocument/2006/customXml" ds:itemID="{1EAFBC12-87DE-4CD7-A3CC-7966481CB426}">
   <ds:schemaRefs>
     <ds:schemaRef ds:uri="http://schemas.openxmlformats.org/officeDocument/2006/bibliography"/>
   </ds:schemaRefs>

</xml_diff>